<commit_message>
Excepciones domain model Vacation
Implementamos excepciones para la entidad de dominio Vacation.
</commit_message>
<xml_diff>
--- a/Proyecto Fin de Máster Anotaciones.docx
+++ b/Proyecto Fin de Máster Anotaciones.docx
@@ -501,14 +501,40 @@
     <w:p>
       <w:pPr>
         <w:rPr>
-          <w:lang w:val="es-ES_tradnl"/>
-        </w:rPr>
-      </w:pPr>
-      <w:r>
-        <w:rPr>
-          <w:lang w:val="es-ES_tradnl"/>
-        </w:rPr>
-        <w:t>EN el paquete de excepciones añadiremos lo siguiente:</w:t>
+          <w:u w:val="single"/>
+          <w:lang w:val="es-ES_tradnl"/>
+        </w:rPr>
+      </w:pPr>
+      <w:r>
+        <w:rPr>
+          <w:lang w:val="es-ES_tradnl"/>
+        </w:rPr>
+        <w:t>En una primera instancia, no iba a añadir excepciones de en dominio, pero puede ser buena practica para añadir comprobaciones para que no se violen las reglas del negocio.</w:t>
+      </w:r>
+    </w:p>
+    <w:p>
+      <w:pPr>
+        <w:rPr>
+          <w:lang w:val="es-ES_tradnl"/>
+        </w:rPr>
+      </w:pPr>
+      <w:r>
+        <w:rPr>
+          <w:lang w:val="es-ES_tradnl"/>
+        </w:rPr>
+        <w:t>E</w:t>
+      </w:r>
+      <w:r>
+        <w:rPr>
+          <w:lang w:val="es-ES_tradnl"/>
+        </w:rPr>
+        <w:t>n</w:t>
+      </w:r>
+      <w:r>
+        <w:rPr>
+          <w:lang w:val="es-ES_tradnl"/>
+        </w:rPr>
+        <w:t xml:space="preserve"> el paquete de excepciones añadiremos lo siguiente:</w:t>
       </w:r>
     </w:p>
     <w:p>

</xml_diff>

<commit_message>
Excepciones domain model Employee
Incorporamos excepciones para la clase de dominio Employee.

Nos hemos ayudado de dos clases utilitarias DniRules y EmailRules.
</commit_message>
<xml_diff>
--- a/Proyecto Fin de Máster Anotaciones.docx
+++ b/Proyecto Fin de Máster Anotaciones.docx
@@ -501,7 +501,6 @@
     <w:p>
       <w:pPr>
         <w:rPr>
-          <w:u w:val="single"/>
           <w:lang w:val="es-ES_tradnl"/>
         </w:rPr>
       </w:pPr>
@@ -522,6 +521,134 @@
         <w:rPr>
           <w:lang w:val="es-ES_tradnl"/>
         </w:rPr>
+        <w:t xml:space="preserve">Vamos a usar </w:t>
+      </w:r>
+      <w:proofErr w:type="spellStart"/>
+      <w:r>
+        <w:rPr>
+          <w:lang w:val="es-ES_tradnl"/>
+        </w:rPr>
+        <w:t>RuntimeException</w:t>
+      </w:r>
+      <w:proofErr w:type="spellEnd"/>
+      <w:r>
+        <w:rPr>
+          <w:lang w:val="es-ES_tradnl"/>
+        </w:rPr>
+        <w:t>, ya que en el dominio</w:t>
+      </w:r>
+      <w:r>
+        <w:rPr>
+          <w:lang w:val="es-ES_tradnl"/>
+        </w:rPr>
+        <w:t xml:space="preserve"> no tiene sentido capturar reglas. Simplemente lo que queremos es interrumpir el flujo porque se ha violado una regla. </w:t>
+      </w:r>
+    </w:p>
+    <w:p>
+      <w:pPr>
+        <w:rPr>
+          <w:lang w:val="es-ES_tradnl"/>
+        </w:rPr>
+      </w:pPr>
+      <w:r>
+        <w:rPr>
+          <w:lang w:val="es-ES_tradnl"/>
+        </w:rPr>
+        <w:t xml:space="preserve">Al ir añadiendo excepciones, tuve dudas sobre donde implementar las excepciones en la clase </w:t>
+      </w:r>
+      <w:proofErr w:type="spellStart"/>
+      <w:r>
+        <w:rPr>
+          <w:lang w:val="es-ES_tradnl"/>
+        </w:rPr>
+        <w:t>Employee</w:t>
+      </w:r>
+      <w:proofErr w:type="spellEnd"/>
+      <w:r>
+        <w:rPr>
+          <w:lang w:val="es-ES_tradnl"/>
+        </w:rPr>
+        <w:t xml:space="preserve">, en la cual utilicé el patrón </w:t>
+      </w:r>
+      <w:proofErr w:type="spellStart"/>
+      <w:r>
+        <w:rPr>
+          <w:lang w:val="es-ES_tradnl"/>
+        </w:rPr>
+        <w:t>builder</w:t>
+      </w:r>
+      <w:proofErr w:type="spellEnd"/>
+      <w:r>
+        <w:rPr>
+          <w:lang w:val="es-ES_tradnl"/>
+        </w:rPr>
+        <w:t xml:space="preserve">. Por descarte decido añadirlas antes del </w:t>
+      </w:r>
+      <w:proofErr w:type="spellStart"/>
+      <w:r>
+        <w:rPr>
+          <w:lang w:val="es-ES_tradnl"/>
+        </w:rPr>
+        <w:t>return</w:t>
+      </w:r>
+      <w:proofErr w:type="spellEnd"/>
+      <w:r>
+        <w:rPr>
+          <w:lang w:val="es-ES_tradnl"/>
+        </w:rPr>
+        <w:t xml:space="preserve"> del</w:t>
+      </w:r>
+      <w:r>
+        <w:rPr>
+          <w:lang w:val="es-ES_tradnl"/>
+        </w:rPr>
+        <w:t xml:space="preserve"> método </w:t>
+      </w:r>
+      <w:proofErr w:type="spellStart"/>
+      <w:r>
+        <w:rPr>
+          <w:lang w:val="es-ES_tradnl"/>
+        </w:rPr>
+        <w:t>public</w:t>
+      </w:r>
+      <w:proofErr w:type="spellEnd"/>
+      <w:r>
+        <w:rPr>
+          <w:lang w:val="es-ES_tradnl"/>
+        </w:rPr>
+        <w:t xml:space="preserve"> </w:t>
+      </w:r>
+      <w:proofErr w:type="spellStart"/>
+      <w:r>
+        <w:rPr>
+          <w:lang w:val="es-ES_tradnl"/>
+        </w:rPr>
+        <w:t>Employee</w:t>
+      </w:r>
+      <w:proofErr w:type="spellEnd"/>
+      <w:r>
+        <w:rPr>
+          <w:lang w:val="es-ES_tradnl"/>
+        </w:rPr>
+        <w:t xml:space="preserve"> build()</w:t>
+      </w:r>
+      <w:r>
+        <w:rPr>
+          <w:lang w:val="es-ES_tradnl"/>
+        </w:rPr>
+        <w:t>.</w:t>
+      </w:r>
+    </w:p>
+    <w:p>
+      <w:pPr>
+        <w:rPr>
+          <w:lang w:val="es-ES_tradnl"/>
+        </w:rPr>
+      </w:pPr>
+      <w:r>
+        <w:rPr>
+          <w:lang w:val="es-ES_tradnl"/>
+        </w:rPr>
         <w:t>E</w:t>
       </w:r>
       <w:r>
@@ -535,6 +662,110 @@
           <w:lang w:val="es-ES_tradnl"/>
         </w:rPr>
         <w:t xml:space="preserve"> el paquete de excepciones añadiremos lo siguiente:</w:t>
+      </w:r>
+    </w:p>
+    <w:p>
+      <w:pPr>
+        <w:pStyle w:val="Prrafodelista"/>
+        <w:numPr>
+          <w:ilvl w:val="0"/>
+          <w:numId w:val="1"/>
+        </w:numPr>
+        <w:rPr>
+          <w:lang w:val="es-ES_tradnl"/>
+        </w:rPr>
+      </w:pPr>
+      <w:r>
+        <w:rPr>
+          <w:lang w:val="es-ES_tradnl"/>
+        </w:rPr>
+        <w:t>EmployeeDomainException.java</w:t>
+      </w:r>
+    </w:p>
+    <w:p>
+      <w:pPr>
+        <w:pStyle w:val="Prrafodelista"/>
+        <w:numPr>
+          <w:ilvl w:val="0"/>
+          <w:numId w:val="1"/>
+        </w:numPr>
+        <w:rPr>
+          <w:lang w:val="es-ES_tradnl"/>
+        </w:rPr>
+      </w:pPr>
+      <w:r>
+        <w:rPr>
+          <w:lang w:val="es-ES_tradnl"/>
+        </w:rPr>
+        <w:t>UserDomainException.java</w:t>
+      </w:r>
+    </w:p>
+    <w:p>
+      <w:pPr>
+        <w:pStyle w:val="Prrafodelista"/>
+        <w:numPr>
+          <w:ilvl w:val="0"/>
+          <w:numId w:val="1"/>
+        </w:numPr>
+        <w:rPr>
+          <w:lang w:val="es-ES_tradnl"/>
+        </w:rPr>
+      </w:pPr>
+      <w:r>
+        <w:rPr>
+          <w:lang w:val="es-ES_tradnl"/>
+        </w:rPr>
+        <w:t>VacationDomainException.java</w:t>
+      </w:r>
+    </w:p>
+    <w:p>
+      <w:pPr>
+        <w:pStyle w:val="Prrafodelista"/>
+        <w:numPr>
+          <w:ilvl w:val="0"/>
+          <w:numId w:val="1"/>
+        </w:numPr>
+        <w:rPr>
+          <w:lang w:val="es-ES_tradnl"/>
+        </w:rPr>
+      </w:pPr>
+      <w:r>
+        <w:rPr>
+          <w:lang w:val="es-ES_tradnl"/>
+        </w:rPr>
+        <w:t>DepartmentDomainException.java</w:t>
+      </w:r>
+    </w:p>
+    <w:p>
+      <w:pPr>
+        <w:rPr>
+          <w:lang w:val="es-ES_tradnl"/>
+        </w:rPr>
+      </w:pPr>
+      <w:r>
+        <w:rPr>
+          <w:lang w:val="es-ES_tradnl"/>
+        </w:rPr>
+        <w:lastRenderedPageBreak/>
+        <w:t>Creamos una clase en el paquete útil para validar las contraseñas:</w:t>
+      </w:r>
+    </w:p>
+    <w:p>
+      <w:pPr>
+        <w:pStyle w:val="Prrafodelista"/>
+        <w:numPr>
+          <w:ilvl w:val="0"/>
+          <w:numId w:val="1"/>
+        </w:numPr>
+        <w:rPr>
+          <w:lang w:val="es-ES_tradnl"/>
+        </w:rPr>
+      </w:pPr>
+      <w:r>
+        <w:rPr>
+          <w:lang w:val="es-ES_tradnl"/>
+        </w:rPr>
+        <w:t>PasswordRules.java</w:t>
       </w:r>
     </w:p>
     <w:p>

</xml_diff>

<commit_message>
Empezamos con la capa de aplicación
</commit_message>
<xml_diff>
--- a/Proyecto Fin de Máster Anotaciones.docx
+++ b/Proyecto Fin de Máster Anotaciones.docx
@@ -28,6 +28,7 @@
         <w:rPr>
           <w:sz w:val="32"/>
           <w:szCs w:val="32"/>
+          <w:u w:val="single"/>
           <w:lang w:val="es-ES_tradnl"/>
         </w:rPr>
       </w:pPr>
@@ -35,6 +36,7 @@
         <w:rPr>
           <w:sz w:val="32"/>
           <w:szCs w:val="32"/>
+          <w:u w:val="single"/>
           <w:lang w:val="es-ES_tradnl"/>
         </w:rPr>
         <w:t>Inicio</w:t>
@@ -299,6 +301,25 @@
           <w:lang w:val="es-ES_tradnl"/>
         </w:rPr>
       </w:pPr>
+    </w:p>
+    <w:p>
+      <w:pPr>
+        <w:rPr>
+          <w:sz w:val="32"/>
+          <w:szCs w:val="32"/>
+          <w:u w:val="single"/>
+          <w:lang w:val="es-ES_tradnl"/>
+        </w:rPr>
+      </w:pPr>
+      <w:r>
+        <w:rPr>
+          <w:sz w:val="32"/>
+          <w:szCs w:val="32"/>
+          <w:u w:val="single"/>
+          <w:lang w:val="es-ES_tradnl"/>
+        </w:rPr>
+        <w:t>Modelo de Dominio</w:t>
+      </w:r>
     </w:p>
     <w:p>
       <w:pPr>
@@ -737,6 +758,7 @@
         <w:rPr>
           <w:lang w:val="es-ES_tradnl"/>
         </w:rPr>
+        <w:lastRenderedPageBreak/>
         <w:t>VacationDomainException.java</w:t>
       </w:r>
     </w:p>
@@ -768,7 +790,6 @@
         <w:rPr>
           <w:lang w:val="es-ES_tradnl"/>
         </w:rPr>
-        <w:lastRenderedPageBreak/>
         <w:t>Creamos una clase en el paquete útil para validar las contraseñas:</w:t>
       </w:r>
     </w:p>
@@ -825,6 +846,180 @@
         </w:rPr>
         <w:t>EmailRules.java</w:t>
       </w:r>
+    </w:p>
+    <w:p>
+      <w:pPr>
+        <w:rPr>
+          <w:lang w:val="es-ES_tradnl"/>
+        </w:rPr>
+      </w:pPr>
+      <w:r>
+        <w:rPr>
+          <w:lang w:val="es-ES_tradnl"/>
+        </w:rPr>
+        <w:t>Con esto se termina de momento la parte del modelo de dominio de la aplicación, aplicando la arquitectura hexagonal.</w:t>
+      </w:r>
+    </w:p>
+    <w:p>
+      <w:pPr>
+        <w:rPr>
+          <w:lang w:val="es-ES_tradnl"/>
+        </w:rPr>
+      </w:pPr>
+    </w:p>
+    <w:p>
+      <w:pPr>
+        <w:rPr>
+          <w:sz w:val="32"/>
+          <w:szCs w:val="32"/>
+          <w:u w:val="single"/>
+          <w:lang w:val="es-ES_tradnl"/>
+        </w:rPr>
+      </w:pPr>
+      <w:r>
+        <w:rPr>
+          <w:sz w:val="32"/>
+          <w:szCs w:val="32"/>
+          <w:u w:val="single"/>
+          <w:lang w:val="es-ES_tradnl"/>
+        </w:rPr>
+        <w:t>Capa de Aplicación</w:t>
+      </w:r>
+    </w:p>
+    <w:p>
+      <w:pPr>
+        <w:rPr>
+          <w:lang w:val="es-ES_tradnl"/>
+        </w:rPr>
+      </w:pPr>
+      <w:r>
+        <w:rPr>
+          <w:lang w:val="es-ES_tradnl"/>
+        </w:rPr>
+        <w:t xml:space="preserve">Ahora vamos a continuar con la capa de aplicación, donde pensaremos que se puede hacer con las entidades que acabamos de definir en el dominio. Son los conocidos “casos de uso”, que representan las funcionalidades. </w:t>
+      </w:r>
+    </w:p>
+    <w:p>
+      <w:pPr>
+        <w:rPr>
+          <w:lang w:val="es-ES_tradnl"/>
+        </w:rPr>
+      </w:pPr>
+      <w:r>
+        <w:rPr>
+          <w:lang w:val="es-ES_tradnl"/>
+        </w:rPr>
+        <w:t>Operaciones o funcionalidades:</w:t>
+      </w:r>
+    </w:p>
+    <w:p>
+      <w:pPr>
+        <w:pStyle w:val="Prrafodelista"/>
+        <w:numPr>
+          <w:ilvl w:val="0"/>
+          <w:numId w:val="1"/>
+        </w:numPr>
+        <w:rPr>
+          <w:lang w:val="es-ES_tradnl"/>
+        </w:rPr>
+      </w:pPr>
+      <w:r>
+        <w:rPr>
+          <w:lang w:val="es-ES_tradnl"/>
+        </w:rPr>
+        <w:t>Registrar un empleado o dar de alta un empleado.</w:t>
+      </w:r>
+    </w:p>
+    <w:p>
+      <w:pPr>
+        <w:pStyle w:val="Prrafodelista"/>
+        <w:numPr>
+          <w:ilvl w:val="1"/>
+          <w:numId w:val="1"/>
+        </w:numPr>
+        <w:rPr>
+          <w:lang w:val="es-ES_tradnl"/>
+        </w:rPr>
+      </w:pPr>
+      <w:r>
+        <w:rPr>
+          <w:lang w:val="es-ES_tradnl"/>
+        </w:rPr>
+        <w:t>En este caso la idea es que se haga de dos maneras:</w:t>
+      </w:r>
+    </w:p>
+    <w:p>
+      <w:pPr>
+        <w:pStyle w:val="Prrafodelista"/>
+        <w:numPr>
+          <w:ilvl w:val="2"/>
+          <w:numId w:val="1"/>
+        </w:numPr>
+        <w:rPr>
+          <w:lang w:val="es-ES_tradnl"/>
+        </w:rPr>
+      </w:pPr>
+      <w:r>
+        <w:rPr>
+          <w:lang w:val="es-ES_tradnl"/>
+        </w:rPr>
+        <w:t>La primera es que los empleados del departamento de RRHH den de alta un empleado mediante una vista.</w:t>
+      </w:r>
+    </w:p>
+    <w:p>
+      <w:pPr>
+        <w:pStyle w:val="Prrafodelista"/>
+        <w:numPr>
+          <w:ilvl w:val="2"/>
+          <w:numId w:val="1"/>
+        </w:numPr>
+        <w:rPr>
+          <w:lang w:val="es-ES_tradnl"/>
+        </w:rPr>
+      </w:pPr>
+      <w:r>
+        <w:rPr>
+          <w:lang w:val="es-ES_tradnl"/>
+        </w:rPr>
+        <w:t>La segunda es que tenga la opción de subir un Excel para poder dar de alta varios empleados de forma masiva.</w:t>
+      </w:r>
+    </w:p>
+    <w:p>
+      <w:pPr>
+        <w:pStyle w:val="Prrafodelista"/>
+        <w:numPr>
+          <w:ilvl w:val="1"/>
+          <w:numId w:val="1"/>
+        </w:numPr>
+        <w:rPr>
+          <w:lang w:val="es-ES_tradnl"/>
+        </w:rPr>
+      </w:pPr>
+      <w:r>
+        <w:rPr>
+          <w:lang w:val="es-ES_tradnl"/>
+        </w:rPr>
+        <w:t>Al ser una arquitectura hexagonal el puerto no cambia a pesar de querer realizar esto, ya que el caso de uso es el mismo, lo que sí que cambiara serán los adaptadores que llaman al puerto.</w:t>
+      </w:r>
+    </w:p>
+    <w:p>
+      <w:pPr>
+        <w:pStyle w:val="Prrafodelista"/>
+        <w:numPr>
+          <w:ilvl w:val="0"/>
+          <w:numId w:val="1"/>
+        </w:numPr>
+        <w:rPr>
+          <w:lang w:val="es-ES_tradnl"/>
+        </w:rPr>
+      </w:pPr>
+    </w:p>
+    <w:p>
+      <w:pPr>
+        <w:rPr>
+          <w:lang w:val="es-ES_tradnl"/>
+        </w:rPr>
+      </w:pPr>
     </w:p>
     <w:p>
       <w:pPr>
@@ -867,7 +1062,7 @@
         <w:rFonts w:ascii="Aptos" w:eastAsiaTheme="minorHAnsi" w:hAnsi="Aptos" w:cstheme="minorBidi" w:hint="default"/>
       </w:rPr>
     </w:lvl>
-    <w:lvl w:ilvl="1" w:tplc="0C0A0003" w:tentative="1">
+    <w:lvl w:ilvl="1" w:tplc="0C0A0003">
       <w:start w:val="1"/>
       <w:numFmt w:val="bullet"/>
       <w:lvlText w:val="o"/>
@@ -879,7 +1074,7 @@
         <w:rFonts w:ascii="Courier New" w:hAnsi="Courier New" w:cs="Courier New" w:hint="default"/>
       </w:rPr>
     </w:lvl>
-    <w:lvl w:ilvl="2" w:tplc="0C0A0005" w:tentative="1">
+    <w:lvl w:ilvl="2" w:tplc="0C0A0005">
       <w:start w:val="1"/>
       <w:numFmt w:val="bullet"/>
       <w:lvlText w:val=""/>

</xml_diff>

<commit_message>
Continuamos con el caso de uso registrar empleado
Creamos una clase command para encapsular los datos de entrada.

Creamos el servicio y el repositorio (puerto de salida).
</commit_message>
<xml_diff>
--- a/Proyecto Fin de Máster Anotaciones.docx
+++ b/Proyecto Fin de Máster Anotaciones.docx
@@ -909,6 +909,33 @@
         <w:rPr>
           <w:lang w:val="es-ES_tradnl"/>
         </w:rPr>
+        <w:t xml:space="preserve">Una duda que me surgió en este </w:t>
+      </w:r>
+      <w:proofErr w:type="gramStart"/>
+      <w:r>
+        <w:rPr>
+          <w:lang w:val="es-ES_tradnl"/>
+        </w:rPr>
+        <w:t>punto,</w:t>
+      </w:r>
+      <w:proofErr w:type="gramEnd"/>
+      <w:r>
+        <w:rPr>
+          <w:lang w:val="es-ES_tradnl"/>
+        </w:rPr>
+        <w:t xml:space="preserve"> es si la estructura de paquetes que definí para la capa de aplicación era correcta. Una vez creado el primer puerto de entrada y la primera clase de datos encapsulados para su uso, me di cuenta de que necesitaría servicios para registrar el usuario (quizá también repositorios para guardarlos), la solución fue preguntarle a la IA que debería hacer.</w:t>
+      </w:r>
+    </w:p>
+    <w:p>
+      <w:pPr>
+        <w:rPr>
+          <w:lang w:val="es-ES_tradnl"/>
+        </w:rPr>
+      </w:pPr>
+      <w:r>
+        <w:rPr>
+          <w:lang w:val="es-ES_tradnl"/>
+        </w:rPr>
         <w:t>Operaciones o funcionalidades:</w:t>
       </w:r>
     </w:p>
@@ -1000,6 +1027,141 @@
           <w:lang w:val="es-ES_tradnl"/>
         </w:rPr>
         <w:t>Al ser una arquitectura hexagonal el puerto no cambia a pesar de querer realizar esto, ya que el caso de uso es el mismo, lo que sí que cambiara serán los adaptadores que llaman al puerto.</w:t>
+      </w:r>
+    </w:p>
+    <w:p>
+      <w:pPr>
+        <w:pStyle w:val="Prrafodelista"/>
+        <w:numPr>
+          <w:ilvl w:val="1"/>
+          <w:numId w:val="1"/>
+        </w:numPr>
+        <w:rPr>
+          <w:lang w:val="es-ES_tradnl"/>
+        </w:rPr>
+      </w:pPr>
+      <w:r>
+        <w:rPr>
+          <w:lang w:val="es-ES_tradnl"/>
+        </w:rPr>
+        <w:t xml:space="preserve">Por otro lado, empecé haciendo los puertos con </w:t>
+      </w:r>
+      <w:proofErr w:type="spellStart"/>
+      <w:r>
+        <w:rPr>
+          <w:lang w:val="es-ES_tradnl"/>
+        </w:rPr>
+        <w:t>DTOs</w:t>
+      </w:r>
+      <w:proofErr w:type="spellEnd"/>
+      <w:r>
+        <w:rPr>
+          <w:lang w:val="es-ES_tradnl"/>
+        </w:rPr>
+        <w:t xml:space="preserve">, pero según las buenas prácticas de arquitectura hexagonal y DDD lo correcto sería usar </w:t>
+      </w:r>
+      <w:proofErr w:type="spellStart"/>
+      <w:r>
+        <w:rPr>
+          <w:lang w:val="es-ES_tradnl"/>
+        </w:rPr>
+        <w:t>Commands</w:t>
+      </w:r>
+      <w:proofErr w:type="spellEnd"/>
+      <w:r>
+        <w:rPr>
+          <w:lang w:val="es-ES_tradnl"/>
+        </w:rPr>
+        <w:t>:</w:t>
+      </w:r>
+    </w:p>
+    <w:p>
+      <w:pPr>
+        <w:pStyle w:val="Prrafodelista"/>
+        <w:numPr>
+          <w:ilvl w:val="2"/>
+          <w:numId w:val="1"/>
+        </w:numPr>
+        <w:rPr>
+          <w:lang w:val="es-ES_tradnl"/>
+        </w:rPr>
+      </w:pPr>
+      <w:r>
+        <w:rPr>
+          <w:lang w:val="es-ES_tradnl"/>
+        </w:rPr>
+        <w:t>Encapsula los datos de entrada.</w:t>
+      </w:r>
+    </w:p>
+    <w:p>
+      <w:pPr>
+        <w:pStyle w:val="Prrafodelista"/>
+        <w:numPr>
+          <w:ilvl w:val="2"/>
+          <w:numId w:val="1"/>
+        </w:numPr>
+        <w:rPr>
+          <w:lang w:val="es-ES_tradnl"/>
+        </w:rPr>
+      </w:pPr>
+      <w:r>
+        <w:rPr>
+          <w:lang w:val="es-ES_tradnl"/>
+        </w:rPr>
+        <w:t xml:space="preserve">Permite hacer validaciones previas al uso. </w:t>
+      </w:r>
+    </w:p>
+    <w:p>
+      <w:pPr>
+        <w:pStyle w:val="Prrafodelista"/>
+        <w:numPr>
+          <w:ilvl w:val="2"/>
+          <w:numId w:val="1"/>
+        </w:numPr>
+        <w:rPr>
+          <w:lang w:val="es-ES_tradnl"/>
+        </w:rPr>
+      </w:pPr>
+      <w:r>
+        <w:rPr>
+          <w:lang w:val="es-ES_tradnl"/>
+        </w:rPr>
+        <w:t xml:space="preserve">Logramos desacoplarlo de la interfaz. </w:t>
+      </w:r>
+    </w:p>
+    <w:p>
+      <w:pPr>
+        <w:pStyle w:val="Prrafodelista"/>
+        <w:numPr>
+          <w:ilvl w:val="2"/>
+          <w:numId w:val="1"/>
+        </w:numPr>
+        <w:rPr>
+          <w:lang w:val="es-ES_tradnl"/>
+        </w:rPr>
+      </w:pPr>
+      <w:r>
+        <w:rPr>
+          <w:highlight w:val="yellow"/>
+          <w:lang w:val="es-ES_tradnl"/>
+        </w:rPr>
+        <w:t xml:space="preserve">Cliff utilizo </w:t>
+      </w:r>
+      <w:proofErr w:type="spellStart"/>
+      <w:r>
+        <w:rPr>
+          <w:highlight w:val="yellow"/>
+          <w:lang w:val="es-ES_tradnl"/>
+        </w:rPr>
+        <w:t>Commands</w:t>
+      </w:r>
+      <w:proofErr w:type="spellEnd"/>
+      <w:r>
+        <w:rPr>
+          <w:highlight w:val="yellow"/>
+          <w:lang w:val="es-ES_tradnl"/>
+        </w:rPr>
+        <w:t xml:space="preserve"> varias veces en las clases.</w:t>
       </w:r>
     </w:p>
     <w:p>

</xml_diff>

<commit_message>
Avanzamos con el caso de uso registrar empleado
Primer commit con el caso de uso funcional.
</commit_message>
<xml_diff>
--- a/Proyecto Fin de Máster Anotaciones.docx
+++ b/Proyecto Fin de Máster Anotaciones.docx
@@ -902,28 +902,60 @@
     <w:p>
       <w:pPr>
         <w:rPr>
-          <w:lang w:val="es-ES_tradnl"/>
-        </w:rPr>
-      </w:pPr>
-      <w:r>
-        <w:rPr>
+          <w:color w:val="E97132" w:themeColor="accent2"/>
+          <w:lang w:val="es-ES_tradnl"/>
+        </w:rPr>
+      </w:pPr>
+      <w:r>
+        <w:rPr>
+          <w:color w:val="E97132" w:themeColor="accent2"/>
           <w:lang w:val="es-ES_tradnl"/>
         </w:rPr>
         <w:t xml:space="preserve">Una duda que me surgió en este </w:t>
       </w:r>
-      <w:proofErr w:type="gramStart"/>
-      <w:r>
-        <w:rPr>
-          <w:lang w:val="es-ES_tradnl"/>
-        </w:rPr>
-        <w:t>punto,</w:t>
-      </w:r>
-      <w:proofErr w:type="gramEnd"/>
-      <w:r>
-        <w:rPr>
+      <w:r>
+        <w:rPr>
+          <w:color w:val="E97132" w:themeColor="accent2"/>
+          <w:lang w:val="es-ES_tradnl"/>
+        </w:rPr>
+        <w:t>punto</w:t>
+      </w:r>
+      <w:r>
+        <w:rPr>
+          <w:color w:val="E97132" w:themeColor="accent2"/>
           <w:lang w:val="es-ES_tradnl"/>
         </w:rPr>
         <w:t xml:space="preserve"> es si la estructura de paquetes que definí para la capa de aplicación era correcta. Una vez creado el primer puerto de entrada y la primera clase de datos encapsulados para su uso, me di cuenta de que necesitaría servicios para registrar el usuario (quizá también repositorios para guardarlos), la solución fue preguntarle a la IA que debería hacer.</w:t>
+      </w:r>
+    </w:p>
+    <w:p>
+      <w:pPr>
+        <w:rPr>
+          <w:color w:val="E97132" w:themeColor="accent2"/>
+          <w:lang w:val="es-ES_tradnl"/>
+        </w:rPr>
+      </w:pPr>
+      <w:r>
+        <w:rPr>
+          <w:color w:val="E97132" w:themeColor="accent2"/>
+          <w:lang w:val="es-ES_tradnl"/>
+        </w:rPr>
+        <w:t xml:space="preserve">Otra duda que tuve fue si crear puertos de salida por cada caso de uso o crear un repositorio con todos. </w:t>
+      </w:r>
+    </w:p>
+    <w:p>
+      <w:pPr>
+        <w:rPr>
+          <w:color w:val="E97132" w:themeColor="accent2"/>
+          <w:lang w:val="es-ES_tradnl"/>
+        </w:rPr>
+      </w:pPr>
+      <w:r>
+        <w:rPr>
+          <w:color w:val="E97132" w:themeColor="accent2"/>
+          <w:lang w:val="es-ES_tradnl"/>
+        </w:rPr>
+        <w:t>La siguiente duda fue también, si crear un servicio que agrupase todos los casos de uso de un empleado por ejemplo o separarlo para cada caso de uso, me decido por la segunda.</w:t>
       </w:r>
     </w:p>
     <w:p>

</xml_diff>

<commit_message>
Creamos EmployeeEntity para MongoDB
</commit_message>
<xml_diff>
--- a/Proyecto Fin de Máster Anotaciones.docx
+++ b/Proyecto Fin de Máster Anotaciones.docx
@@ -1211,9 +1211,48 @@
     <w:p>
       <w:pPr>
         <w:rPr>
-          <w:lang w:val="es-ES_tradnl"/>
-        </w:rPr>
-      </w:pPr>
+          <w:sz w:val="32"/>
+          <w:szCs w:val="32"/>
+          <w:u w:val="single"/>
+          <w:lang w:val="es-ES_tradnl"/>
+        </w:rPr>
+      </w:pPr>
+      <w:r>
+        <w:rPr>
+          <w:sz w:val="32"/>
+          <w:szCs w:val="32"/>
+          <w:u w:val="single"/>
+          <w:lang w:val="es-ES_tradnl"/>
+        </w:rPr>
+        <w:lastRenderedPageBreak/>
+        <w:t>Capa de Infraestructura</w:t>
+      </w:r>
+    </w:p>
+    <w:p>
+      <w:pPr>
+        <w:rPr>
+          <w:lang w:val="es-ES_tradnl"/>
+        </w:rPr>
+      </w:pPr>
+      <w:r>
+        <w:rPr>
+          <w:lang w:val="es-ES_tradnl"/>
+        </w:rPr>
+        <w:t xml:space="preserve">Ahora tenía dos opciones, seguir con los casos de uso en la capa de aplicación o pasar a la infraestructura para comprobar que lo que he ido haciendo funciona. </w:t>
+      </w:r>
+    </w:p>
+    <w:p>
+      <w:pPr>
+        <w:rPr>
+          <w:lang w:val="es-ES_tradnl"/>
+        </w:rPr>
+      </w:pPr>
+      <w:r>
+        <w:rPr>
+          <w:lang w:val="es-ES_tradnl"/>
+        </w:rPr>
+        <w:t>Entonces vamos a pasar a la capa de infraestructura, comprobar que el registro de usuarios funciona y más adelante volveremos a la capa de aplicación para completar los casos de uso.</w:t>
+      </w:r>
     </w:p>
     <w:p>
       <w:pPr>

</xml_diff>

<commit_message>
Creamos el DTO para los datos de entrada de los empleados
</commit_message>
<xml_diff>
--- a/Proyecto Fin de Máster Anotaciones.docx
+++ b/Proyecto Fin de Máster Anotaciones.docx
@@ -1252,6 +1252,293 @@
           <w:lang w:val="es-ES_tradnl"/>
         </w:rPr>
         <w:t>Entonces vamos a pasar a la capa de infraestructura, comprobar que el registro de usuarios funciona y más adelante volveremos a la capa de aplicación para completar los casos de uso.</w:t>
+      </w:r>
+    </w:p>
+    <w:p>
+      <w:pPr>
+        <w:rPr>
+          <w:lang w:val="es-ES_tradnl"/>
+        </w:rPr>
+      </w:pPr>
+      <w:r>
+        <w:rPr>
+          <w:lang w:val="es-ES_tradnl"/>
+        </w:rPr>
+        <w:t>Empezaremos con la entidad de base de datos mongo:</w:t>
+      </w:r>
+    </w:p>
+    <w:p>
+      <w:pPr>
+        <w:pStyle w:val="Prrafodelista"/>
+        <w:numPr>
+          <w:ilvl w:val="0"/>
+          <w:numId w:val="1"/>
+        </w:numPr>
+        <w:rPr>
+          <w:lang w:val="es-ES_tradnl"/>
+        </w:rPr>
+      </w:pPr>
+      <w:r>
+        <w:rPr>
+          <w:lang w:val="es-ES_tradnl"/>
+        </w:rPr>
+        <w:t>EmployeeEntity.java</w:t>
+      </w:r>
+    </w:p>
+    <w:p>
+      <w:pPr>
+        <w:rPr>
+          <w:lang w:val="es-ES_tradnl"/>
+        </w:rPr>
+      </w:pPr>
+    </w:p>
+    <w:p>
+      <w:pPr>
+        <w:rPr>
+          <w:lang w:val="es-ES_tradnl"/>
+        </w:rPr>
+      </w:pPr>
+      <w:r>
+        <w:rPr>
+          <w:lang w:val="es-ES_tradnl"/>
+        </w:rPr>
+        <w:t xml:space="preserve">Una vez creada la entidad toca pensar, </w:t>
+      </w:r>
+      <w:r>
+        <w:rPr>
+          <w:lang w:val="es-ES_tradnl"/>
+        </w:rPr>
+        <w:t>¿cómo</w:t>
+      </w:r>
+      <w:r>
+        <w:rPr>
+          <w:lang w:val="es-ES_tradnl"/>
+        </w:rPr>
+        <w:t xml:space="preserve"> vamos a conectar todo lo anteriormente realizado con</w:t>
+      </w:r>
+      <w:r>
+        <w:rPr>
+          <w:lang w:val="es-ES_tradnl"/>
+        </w:rPr>
+        <w:t xml:space="preserve"> el exterior?</w:t>
+      </w:r>
+    </w:p>
+    <w:p>
+      <w:pPr>
+        <w:rPr>
+          <w:lang w:val="es-ES_tradnl"/>
+        </w:rPr>
+      </w:pPr>
+      <w:r>
+        <w:rPr>
+          <w:lang w:val="es-ES_tradnl"/>
+        </w:rPr>
+        <w:t>Flujo:</w:t>
+      </w:r>
+    </w:p>
+    <w:p>
+      <w:pPr>
+        <w:pStyle w:val="Prrafodelista"/>
+        <w:numPr>
+          <w:ilvl w:val="0"/>
+          <w:numId w:val="1"/>
+        </w:numPr>
+        <w:rPr>
+          <w:lang w:val="es-ES_tradnl"/>
+        </w:rPr>
+      </w:pPr>
+      <w:r>
+        <w:rPr>
+          <w:lang w:val="es-ES_tradnl"/>
+        </w:rPr>
+        <w:t xml:space="preserve">Recibir los datos desde fuera, desde las vistas de la </w:t>
+      </w:r>
+      <w:proofErr w:type="gramStart"/>
+      <w:r>
+        <w:rPr>
+          <w:lang w:val="es-ES_tradnl"/>
+        </w:rPr>
+        <w:t>app</w:t>
+      </w:r>
+      <w:proofErr w:type="gramEnd"/>
+      <w:r>
+        <w:rPr>
+          <w:lang w:val="es-ES_tradnl"/>
+        </w:rPr>
+        <w:t xml:space="preserve"> (formato JSON posiblemente).</w:t>
+      </w:r>
+    </w:p>
+    <w:p>
+      <w:pPr>
+        <w:pStyle w:val="Prrafodelista"/>
+        <w:numPr>
+          <w:ilvl w:val="0"/>
+          <w:numId w:val="1"/>
+        </w:numPr>
+        <w:rPr>
+          <w:lang w:val="es-ES_tradnl"/>
+        </w:rPr>
+      </w:pPr>
+      <w:r>
+        <w:rPr>
+          <w:lang w:val="es-ES_tradnl"/>
+        </w:rPr>
+        <w:t xml:space="preserve">Transformarlos a un DTO (o </w:t>
+      </w:r>
+      <w:proofErr w:type="spellStart"/>
+      <w:r>
+        <w:rPr>
+          <w:lang w:val="es-ES_tradnl"/>
+        </w:rPr>
+        <w:t>Command</w:t>
+      </w:r>
+      <w:proofErr w:type="spellEnd"/>
+      <w:r>
+        <w:rPr>
+          <w:lang w:val="es-ES_tradnl"/>
+        </w:rPr>
+        <w:t>).</w:t>
+      </w:r>
+    </w:p>
+    <w:p>
+      <w:pPr>
+        <w:pStyle w:val="Prrafodelista"/>
+        <w:numPr>
+          <w:ilvl w:val="0"/>
+          <w:numId w:val="1"/>
+        </w:numPr>
+        <w:rPr>
+          <w:lang w:val="es-ES_tradnl"/>
+        </w:rPr>
+      </w:pPr>
+      <w:r>
+        <w:rPr>
+          <w:lang w:val="es-ES_tradnl"/>
+        </w:rPr>
+        <w:t xml:space="preserve">Transferirlos al servicio para que haga sus funciones con él. </w:t>
+      </w:r>
+    </w:p>
+    <w:p>
+      <w:pPr>
+        <w:pStyle w:val="Prrafodelista"/>
+        <w:numPr>
+          <w:ilvl w:val="0"/>
+          <w:numId w:val="1"/>
+        </w:numPr>
+        <w:rPr>
+          <w:lang w:val="es-ES_tradnl"/>
+        </w:rPr>
+      </w:pPr>
+      <w:r>
+        <w:rPr>
+          <w:lang w:val="es-ES_tradnl"/>
+        </w:rPr>
+        <w:t>Persistirlo en MongoDB (así comprobamos que funciona).</w:t>
+      </w:r>
+    </w:p>
+    <w:p>
+      <w:pPr>
+        <w:rPr>
+          <w:color w:val="E97132" w:themeColor="accent2"/>
+          <w:lang w:val="es-ES_tradnl"/>
+        </w:rPr>
+      </w:pPr>
+      <w:r>
+        <w:rPr>
+          <w:color w:val="E97132" w:themeColor="accent2"/>
+          <w:lang w:val="es-ES_tradnl"/>
+        </w:rPr>
+        <w:t>¿Cómo continuamos?</w:t>
+      </w:r>
+    </w:p>
+    <w:p>
+      <w:pPr>
+        <w:rPr>
+          <w:lang w:val="es-ES_tradnl"/>
+        </w:rPr>
+      </w:pPr>
+      <w:r>
+        <w:rPr>
+          <w:lang w:val="es-ES_tradnl"/>
+        </w:rPr>
+        <w:t xml:space="preserve">Lo suyo sería comenzar por los datos que se reciben desde el exterior, es decir los </w:t>
+      </w:r>
+      <w:proofErr w:type="spellStart"/>
+      <w:r>
+        <w:rPr>
+          <w:lang w:val="es-ES_tradnl"/>
+        </w:rPr>
+        <w:t>request</w:t>
+      </w:r>
+      <w:proofErr w:type="spellEnd"/>
+      <w:r>
+        <w:rPr>
+          <w:lang w:val="es-ES_tradnl"/>
+        </w:rPr>
+        <w:t xml:space="preserve">. Como las buenas prácticas dicen que no hay que trabajar con las entidades, necesitaremos un DTO que habrá que mapear. </w:t>
+      </w:r>
+    </w:p>
+    <w:p>
+      <w:pPr>
+        <w:pStyle w:val="Prrafodelista"/>
+        <w:numPr>
+          <w:ilvl w:val="0"/>
+          <w:numId w:val="1"/>
+        </w:numPr>
+        <w:rPr>
+          <w:lang w:val="es-ES_tradnl"/>
+        </w:rPr>
+      </w:pPr>
+      <w:r>
+        <w:rPr>
+          <w:lang w:val="es-ES_tradnl"/>
+        </w:rPr>
+        <w:t>EmployeeRequestDto.java</w:t>
+      </w:r>
+    </w:p>
+    <w:p>
+      <w:pPr>
+        <w:rPr>
+          <w:lang w:val="es-ES_tradnl"/>
+        </w:rPr>
+      </w:pPr>
+      <w:r>
+        <w:rPr>
+          <w:lang w:val="es-ES_tradnl"/>
+        </w:rPr>
+        <w:t xml:space="preserve">Luego el </w:t>
+      </w:r>
+      <w:proofErr w:type="spellStart"/>
+      <w:r>
+        <w:rPr>
+          <w:lang w:val="es-ES_tradnl"/>
+        </w:rPr>
+        <w:t>mapper</w:t>
+      </w:r>
+      <w:proofErr w:type="spellEnd"/>
+      <w:r>
+        <w:rPr>
+          <w:lang w:val="es-ES_tradnl"/>
+        </w:rPr>
+        <w:t>:</w:t>
+      </w:r>
+    </w:p>
+    <w:p>
+      <w:pPr>
+        <w:pStyle w:val="Prrafodelista"/>
+        <w:numPr>
+          <w:ilvl w:val="0"/>
+          <w:numId w:val="1"/>
+        </w:numPr>
+        <w:rPr>
+          <w:lang w:val="es-ES_tradnl"/>
+        </w:rPr>
+      </w:pPr>
+      <w:r>
+        <w:rPr>
+          <w:lang w:val="es-ES_tradnl"/>
+        </w:rPr>
+        <w:t>EmployeeRequestDtoMapper.java</w:t>
       </w:r>
     </w:p>
     <w:p>

</xml_diff>

<commit_message>
Empezamos con el controlador para los empleados
</commit_message>
<xml_diff>
--- a/Proyecto Fin de Máster Anotaciones.docx
+++ b/Proyecto Fin de Máster Anotaciones.docx
@@ -1539,6 +1539,65 @@
           <w:lang w:val="es-ES_tradnl"/>
         </w:rPr>
         <w:t>EmployeeRequestDtoMapper.java</w:t>
+      </w:r>
+    </w:p>
+    <w:p>
+      <w:pPr>
+        <w:rPr>
+          <w:lang w:val="es-ES_tradnl"/>
+        </w:rPr>
+      </w:pPr>
+      <w:r>
+        <w:rPr>
+          <w:lang w:val="es-ES_tradnl"/>
+        </w:rPr>
+        <w:t xml:space="preserve">El </w:t>
+      </w:r>
+      <w:proofErr w:type="spellStart"/>
+      <w:r>
+        <w:rPr>
+          <w:lang w:val="es-ES_tradnl"/>
+        </w:rPr>
+        <w:t>mapper</w:t>
+      </w:r>
+      <w:proofErr w:type="spellEnd"/>
+      <w:r>
+        <w:rPr>
+          <w:lang w:val="es-ES_tradnl"/>
+        </w:rPr>
+        <w:t xml:space="preserve"> lo dejamos para luego, vamos con el controlador y cuando necesitemos el </w:t>
+      </w:r>
+      <w:proofErr w:type="spellStart"/>
+      <w:r>
+        <w:rPr>
+          <w:lang w:val="es-ES_tradnl"/>
+        </w:rPr>
+        <w:t>mapper</w:t>
+      </w:r>
+      <w:proofErr w:type="spellEnd"/>
+      <w:r>
+        <w:rPr>
+          <w:lang w:val="es-ES_tradnl"/>
+        </w:rPr>
+        <w:t xml:space="preserve"> lo creamos.</w:t>
+      </w:r>
+    </w:p>
+    <w:p>
+      <w:pPr>
+        <w:pStyle w:val="Prrafodelista"/>
+        <w:numPr>
+          <w:ilvl w:val="0"/>
+          <w:numId w:val="1"/>
+        </w:numPr>
+        <w:rPr>
+          <w:lang w:val="es-ES_tradnl"/>
+        </w:rPr>
+      </w:pPr>
+      <w:r>
+        <w:rPr>
+          <w:lang w:val="es-ES_tradnl"/>
+        </w:rPr>
+        <w:t>EmployeeController.java</w:t>
       </w:r>
     </w:p>
     <w:p>

</xml_diff>

<commit_message>
Creamos la llamada para obtener todos los empleados
</commit_message>
<xml_diff>
--- a/Proyecto Fin de Máster Anotaciones.docx
+++ b/Proyecto Fin de Máster Anotaciones.docx
@@ -2511,6 +2511,9 @@
     </w:p>
     <w:p>
       <w:pPr>
+        <w:pBdr>
+          <w:bottom w:val="single" w:sz="6" w:space="1" w:color="auto"/>
+        </w:pBdr>
         <w:rPr>
           <w:lang w:val="es-ES_tradnl"/>
         </w:rPr>
@@ -2525,13 +2528,411 @@
     <w:p>
       <w:pPr>
         <w:rPr>
-          <w:b/>
-          <w:bCs/>
-          <w:sz w:val="28"/>
-          <w:szCs w:val="28"/>
-          <w:lang w:val="es-ES_tradnl"/>
-        </w:rPr>
-      </w:pPr>
+          <w:lang w:val="es-ES_tradnl"/>
+        </w:rPr>
+      </w:pPr>
+      <w:r>
+        <w:rPr>
+          <w:lang w:val="es-ES_tradnl"/>
+        </w:rPr>
+        <w:t>Ahora vamos a añadir una llamada para obtener la lista de todos los empleados que hay en la empresa dados de alta:</w:t>
+      </w:r>
+    </w:p>
+    <w:p>
+      <w:pPr>
+        <w:pStyle w:val="Prrafodelista"/>
+        <w:numPr>
+          <w:ilvl w:val="0"/>
+          <w:numId w:val="1"/>
+        </w:numPr>
+        <w:rPr>
+          <w:lang w:val="es-ES_tradnl"/>
+        </w:rPr>
+      </w:pPr>
+      <w:r>
+        <w:rPr>
+          <w:lang w:val="es-ES_tradnl"/>
+        </w:rPr>
+        <w:t xml:space="preserve">GET </w:t>
+      </w:r>
+      <w:proofErr w:type="spellStart"/>
+      <w:r>
+        <w:rPr>
+          <w:lang w:val="es-ES_tradnl"/>
+        </w:rPr>
+        <w:t>getAllEmployees</w:t>
+      </w:r>
+      <w:proofErr w:type="spellEnd"/>
+    </w:p>
+    <w:p>
+      <w:pPr>
+        <w:rPr>
+          <w:lang w:val="es-ES_tradnl"/>
+        </w:rPr>
+      </w:pPr>
+      <w:proofErr w:type="spellStart"/>
+      <w:r>
+        <w:rPr>
+          <w:lang w:val="es-ES_tradnl"/>
+        </w:rPr>
+        <w:lastRenderedPageBreak/>
+        <w:t>Despues</w:t>
+      </w:r>
+      <w:proofErr w:type="spellEnd"/>
+      <w:r>
+        <w:rPr>
+          <w:lang w:val="es-ES_tradnl"/>
+        </w:rPr>
+        <w:t xml:space="preserve"> de añadir todo lo necesario en el servicio, puertos, adaptador y </w:t>
+      </w:r>
+      <w:proofErr w:type="spellStart"/>
+      <w:r>
+        <w:rPr>
+          <w:lang w:val="es-ES_tradnl"/>
+        </w:rPr>
+        <w:t>mappers</w:t>
+      </w:r>
+      <w:proofErr w:type="spellEnd"/>
+      <w:r>
+        <w:rPr>
+          <w:lang w:val="es-ES_tradnl"/>
+        </w:rPr>
+        <w:t>, probamos la llamada y obtenemos el siguiente error:</w:t>
+      </w:r>
+      <w:r>
+        <w:rPr>
+          <w:lang w:val="es-ES_tradnl"/>
+        </w:rPr>
+        <w:br/>
+      </w:r>
+      <w:r>
+        <w:rPr>
+          <w:noProof/>
+        </w:rPr>
+        <w:drawing>
+          <wp:inline distT="0" distB="0" distL="0" distR="0" wp14:anchorId="695C4464" wp14:editId="610477ED">
+            <wp:extent cx="5400040" cy="4171315"/>
+            <wp:effectExtent l="0" t="0" r="0" b="635"/>
+            <wp:docPr id="1072864822" name="Imagen 1" descr="Captura de pantalla de computadora&#10;&#10;El contenido generado por IA puede ser incorrecto."/>
+            <wp:cNvGraphicFramePr>
+              <a:graphicFrameLocks xmlns:a="http://schemas.openxmlformats.org/drawingml/2006/main" noChangeAspect="1"/>
+            </wp:cNvGraphicFramePr>
+            <a:graphic xmlns:a="http://schemas.openxmlformats.org/drawingml/2006/main">
+              <a:graphicData uri="http://schemas.openxmlformats.org/drawingml/2006/picture">
+                <pic:pic xmlns:pic="http://schemas.openxmlformats.org/drawingml/2006/picture">
+                  <pic:nvPicPr>
+                    <pic:cNvPr id="1072864822" name="Imagen 1" descr="Captura de pantalla de computadora&#10;&#10;El contenido generado por IA puede ser incorrecto."/>
+                    <pic:cNvPicPr/>
+                  </pic:nvPicPr>
+                  <pic:blipFill>
+                    <a:blip r:embed="rId11"/>
+                    <a:stretch>
+                      <a:fillRect/>
+                    </a:stretch>
+                  </pic:blipFill>
+                  <pic:spPr>
+                    <a:xfrm>
+                      <a:off x="0" y="0"/>
+                      <a:ext cx="5400040" cy="4171315"/>
+                    </a:xfrm>
+                    <a:prstGeom prst="rect">
+                      <a:avLst/>
+                    </a:prstGeom>
+                  </pic:spPr>
+                </pic:pic>
+              </a:graphicData>
+            </a:graphic>
+          </wp:inline>
+        </w:drawing>
+      </w:r>
+    </w:p>
+    <w:p>
+      <w:pPr>
+        <w:rPr>
+          <w:lang w:val="es-ES_tradnl"/>
+        </w:rPr>
+      </w:pPr>
+      <w:proofErr w:type="spellStart"/>
+      <w:r>
+        <w:rPr>
+          <w:lang w:val="es-ES_tradnl"/>
+        </w:rPr>
+        <w:t>Despues</w:t>
+      </w:r>
+      <w:proofErr w:type="spellEnd"/>
+      <w:r>
+        <w:rPr>
+          <w:lang w:val="es-ES_tradnl"/>
+        </w:rPr>
+        <w:t xml:space="preserve"> de investigar, esto sucede por que en el dominio hemos utilizado el patrón </w:t>
+      </w:r>
+      <w:proofErr w:type="spellStart"/>
+      <w:r>
+        <w:rPr>
+          <w:lang w:val="es-ES_tradnl"/>
+        </w:rPr>
+        <w:t>Builder</w:t>
+      </w:r>
+      <w:proofErr w:type="spellEnd"/>
+      <w:r>
+        <w:rPr>
+          <w:lang w:val="es-ES_tradnl"/>
+        </w:rPr>
+        <w:t xml:space="preserve">. </w:t>
+      </w:r>
+      <w:proofErr w:type="spellStart"/>
+      <w:r>
+        <w:rPr>
+          <w:lang w:val="es-ES_tradnl"/>
+        </w:rPr>
+        <w:t>MapStruct</w:t>
+      </w:r>
+      <w:proofErr w:type="spellEnd"/>
+      <w:r>
+        <w:rPr>
+          <w:lang w:val="es-ES_tradnl"/>
+        </w:rPr>
+        <w:t xml:space="preserve"> lo que intenta hacer es simplemente new </w:t>
+      </w:r>
+      <w:proofErr w:type="spellStart"/>
+      <w:proofErr w:type="gramStart"/>
+      <w:r>
+        <w:rPr>
+          <w:lang w:val="es-ES_tradnl"/>
+        </w:rPr>
+        <w:t>Employee</w:t>
+      </w:r>
+      <w:proofErr w:type="spellEnd"/>
+      <w:r>
+        <w:rPr>
+          <w:lang w:val="es-ES_tradnl"/>
+        </w:rPr>
+        <w:t>(</w:t>
+      </w:r>
+      <w:proofErr w:type="gramEnd"/>
+      <w:r>
+        <w:rPr>
+          <w:lang w:val="es-ES_tradnl"/>
+        </w:rPr>
+        <w:t xml:space="preserve">); pero nuestra clase no lo admite. </w:t>
+      </w:r>
+    </w:p>
+    <w:p>
+      <w:pPr>
+        <w:rPr>
+          <w:lang w:val="es-ES_tradnl"/>
+        </w:rPr>
+      </w:pPr>
+      <w:r>
+        <w:rPr>
+          <w:lang w:val="es-ES_tradnl"/>
+        </w:rPr>
+        <w:t xml:space="preserve">La solución posible es indicarle al </w:t>
+      </w:r>
+      <w:proofErr w:type="spellStart"/>
+      <w:r>
+        <w:rPr>
+          <w:lang w:val="es-ES_tradnl"/>
+        </w:rPr>
+        <w:t>mapper</w:t>
+      </w:r>
+      <w:proofErr w:type="spellEnd"/>
+      <w:r>
+        <w:rPr>
+          <w:lang w:val="es-ES_tradnl"/>
+        </w:rPr>
+        <w:t xml:space="preserve"> que use el </w:t>
+      </w:r>
+      <w:proofErr w:type="spellStart"/>
+      <w:r>
+        <w:rPr>
+          <w:lang w:val="es-ES_tradnl"/>
+        </w:rPr>
+        <w:t>builder</w:t>
+      </w:r>
+      <w:proofErr w:type="spellEnd"/>
+      <w:r>
+        <w:rPr>
+          <w:lang w:val="es-ES_tradnl"/>
+        </w:rPr>
+        <w:t xml:space="preserve"> que hemos creado en la clase </w:t>
+      </w:r>
+      <w:proofErr w:type="spellStart"/>
+      <w:r>
+        <w:rPr>
+          <w:lang w:val="es-ES_tradnl"/>
+        </w:rPr>
+        <w:t>Employee</w:t>
+      </w:r>
+      <w:proofErr w:type="spellEnd"/>
+      <w:r>
+        <w:rPr>
+          <w:lang w:val="es-ES_tradnl"/>
+        </w:rPr>
+        <w:t>:</w:t>
+      </w:r>
+    </w:p>
+    <w:p>
+      <w:pPr>
+        <w:rPr>
+          <w:lang w:val="es-ES_tradnl"/>
+        </w:rPr>
+      </w:pPr>
+      <w:r>
+        <w:rPr>
+          <w:noProof/>
+        </w:rPr>
+        <w:drawing>
+          <wp:inline distT="0" distB="0" distL="0" distR="0" wp14:anchorId="1010DCED" wp14:editId="6BBFFCB2">
+            <wp:extent cx="5400040" cy="289560"/>
+            <wp:effectExtent l="0" t="0" r="0" b="0"/>
+            <wp:docPr id="623221904" name="Imagen 1"/>
+            <wp:cNvGraphicFramePr>
+              <a:graphicFrameLocks xmlns:a="http://schemas.openxmlformats.org/drawingml/2006/main" noChangeAspect="1"/>
+            </wp:cNvGraphicFramePr>
+            <a:graphic xmlns:a="http://schemas.openxmlformats.org/drawingml/2006/main">
+              <a:graphicData uri="http://schemas.openxmlformats.org/drawingml/2006/picture">
+                <pic:pic xmlns:pic="http://schemas.openxmlformats.org/drawingml/2006/picture">
+                  <pic:nvPicPr>
+                    <pic:cNvPr id="623221904" name=""/>
+                    <pic:cNvPicPr/>
+                  </pic:nvPicPr>
+                  <pic:blipFill>
+                    <a:blip r:embed="rId12"/>
+                    <a:stretch>
+                      <a:fillRect/>
+                    </a:stretch>
+                  </pic:blipFill>
+                  <pic:spPr>
+                    <a:xfrm>
+                      <a:off x="0" y="0"/>
+                      <a:ext cx="5400040" cy="289560"/>
+                    </a:xfrm>
+                    <a:prstGeom prst="rect">
+                      <a:avLst/>
+                    </a:prstGeom>
+                  </pic:spPr>
+                </pic:pic>
+              </a:graphicData>
+            </a:graphic>
+          </wp:inline>
+        </w:drawing>
+      </w:r>
+    </w:p>
+    <w:p>
+      <w:pPr>
+        <w:rPr>
+          <w:lang w:val="es-ES_tradnl"/>
+        </w:rPr>
+      </w:pPr>
+      <w:r>
+        <w:rPr>
+          <w:lang w:val="es-ES_tradnl"/>
+        </w:rPr>
+        <w:t>Probamos la llamada y obtenemos el mismo error, toca seguir investigando…</w:t>
+      </w:r>
+    </w:p>
+    <w:p>
+      <w:pPr>
+        <w:rPr>
+          <w:color w:val="E97132" w:themeColor="accent2"/>
+          <w:lang w:val="es-ES_tradnl"/>
+        </w:rPr>
+      </w:pPr>
+      <w:r>
+        <w:rPr>
+          <w:lang w:val="es-ES_tradnl"/>
+        </w:rPr>
+        <w:t xml:space="preserve">Lo que vamos a hacer es mapear a mano la </w:t>
+      </w:r>
+      <w:proofErr w:type="spellStart"/>
+      <w:r>
+        <w:rPr>
+          <w:lang w:val="es-ES_tradnl"/>
+        </w:rPr>
+        <w:t>EmployeeEntity</w:t>
+      </w:r>
+      <w:proofErr w:type="spellEnd"/>
+      <w:r>
+        <w:rPr>
+          <w:lang w:val="es-ES_tradnl"/>
+        </w:rPr>
+        <w:t xml:space="preserve"> la entidad de dominio y luego hacer lo mismo con la lista:</w:t>
+      </w:r>
+      <w:r>
+        <w:rPr>
+          <w:lang w:val="es-ES_tradnl"/>
+        </w:rPr>
+        <w:br/>
+      </w:r>
+      <w:r>
+        <w:rPr>
+          <w:color w:val="E97132" w:themeColor="accent2"/>
+          <w:lang w:val="es-ES_tradnl"/>
+        </w:rPr>
+        <w:t>Esto está explicado en el código</w:t>
+      </w:r>
+    </w:p>
+    <w:p>
+      <w:pPr>
+        <w:rPr>
+          <w:lang w:val="es-ES_tradnl"/>
+        </w:rPr>
+      </w:pPr>
+      <w:r>
+        <w:rPr>
+          <w:lang w:val="es-ES_tradnl"/>
+        </w:rPr>
+        <w:t>Ahora recibimos un error diferente, el cual hemos recibido anteriormente y es que el empleado debe pertenecer a un departamento, no a una lista vacía que es como había puesto. Creamos un departamento ficticio y volvemos a probar:</w:t>
+      </w:r>
+    </w:p>
+    <w:p>
+      <w:pPr>
+        <w:rPr>
+          <w:lang w:val="es-ES_tradnl"/>
+        </w:rPr>
+      </w:pPr>
+      <w:r>
+        <w:rPr>
+          <w:noProof/>
+        </w:rPr>
+        <w:lastRenderedPageBreak/>
+        <w:drawing>
+          <wp:inline distT="0" distB="0" distL="0" distR="0" wp14:anchorId="48AD19F6" wp14:editId="68449D11">
+            <wp:extent cx="5400040" cy="4380230"/>
+            <wp:effectExtent l="0" t="0" r="0" b="1270"/>
+            <wp:docPr id="933607927" name="Imagen 1" descr="Captura de pantalla con letras y números&#10;&#10;El contenido generado por IA puede ser incorrecto."/>
+            <wp:cNvGraphicFramePr>
+              <a:graphicFrameLocks xmlns:a="http://schemas.openxmlformats.org/drawingml/2006/main" noChangeAspect="1"/>
+            </wp:cNvGraphicFramePr>
+            <a:graphic xmlns:a="http://schemas.openxmlformats.org/drawingml/2006/main">
+              <a:graphicData uri="http://schemas.openxmlformats.org/drawingml/2006/picture">
+                <pic:pic xmlns:pic="http://schemas.openxmlformats.org/drawingml/2006/picture">
+                  <pic:nvPicPr>
+                    <pic:cNvPr id="933607927" name="Imagen 1" descr="Captura de pantalla con letras y números&#10;&#10;El contenido generado por IA puede ser incorrecto."/>
+                    <pic:cNvPicPr/>
+                  </pic:nvPicPr>
+                  <pic:blipFill>
+                    <a:blip r:embed="rId13"/>
+                    <a:stretch>
+                      <a:fillRect/>
+                    </a:stretch>
+                  </pic:blipFill>
+                  <pic:spPr>
+                    <a:xfrm>
+                      <a:off x="0" y="0"/>
+                      <a:ext cx="5400040" cy="4380230"/>
+                    </a:xfrm>
+                    <a:prstGeom prst="rect">
+                      <a:avLst/>
+                    </a:prstGeom>
+                  </pic:spPr>
+                </pic:pic>
+              </a:graphicData>
+            </a:graphic>
+          </wp:inline>
+        </w:drawing>
+      </w:r>
     </w:p>
     <w:p>
       <w:pPr>

</xml_diff>

<commit_message>
Implementamos obtener empleado por ID
</commit_message>
<xml_diff>
--- a/Proyecto Fin de Máster Anotaciones.docx
+++ b/Proyecto Fin de Máster Anotaciones.docx
@@ -2940,6 +2940,57 @@
           <w:lang w:val="es-ES_tradnl"/>
         </w:rPr>
       </w:pPr>
+      <w:r>
+        <w:rPr>
+          <w:lang w:val="es-ES_tradnl"/>
+        </w:rPr>
+        <w:t>Luego implementados la llamada para obtener un empleado por ID:</w:t>
+      </w:r>
+    </w:p>
+    <w:p>
+      <w:pPr>
+        <w:pStyle w:val="Prrafodelista"/>
+        <w:numPr>
+          <w:ilvl w:val="0"/>
+          <w:numId w:val="1"/>
+        </w:numPr>
+        <w:rPr>
+          <w:lang w:val="es-ES_tradnl"/>
+        </w:rPr>
+      </w:pPr>
+      <w:r>
+        <w:rPr>
+          <w:lang w:val="es-ES_tradnl"/>
+        </w:rPr>
+        <w:t xml:space="preserve">GET </w:t>
+      </w:r>
+      <w:proofErr w:type="spellStart"/>
+      <w:r>
+        <w:rPr>
+          <w:lang w:val="es-ES_tradnl"/>
+        </w:rPr>
+        <w:t>getEmployee</w:t>
+      </w:r>
+      <w:proofErr w:type="spellEnd"/>
+      <w:r>
+        <w:rPr>
+          <w:lang w:val="es-ES_tradnl"/>
+        </w:rPr>
+        <w:t>(id)</w:t>
+      </w:r>
+    </w:p>
+    <w:p>
+      <w:pPr>
+        <w:rPr>
+          <w:lang w:val="es-ES_tradnl"/>
+        </w:rPr>
+      </w:pPr>
+      <w:r>
+        <w:rPr>
+          <w:lang w:val="es-ES_tradnl"/>
+        </w:rPr>
+        <w:t>Todo OK.</w:t>
+      </w:r>
     </w:p>
     <w:p>
       <w:pPr>

</xml_diff>

<commit_message>
Corregido error al obtener empleados con nombres de departamentos nulos
Modificado EmployeeEntityMapper para eliminar el mapeo manual de departamentos con nombre null.

Sustituido por lógica que recupera los departamentos completos desde base de datos utilizando el adaptador.

Actualizado método toDomainList para recibir también los departamentos y evitar instanciación incompleta.

Ahora se devuelven correctamente los nombres de los departamentos en EmployeeResponseDto.
</commit_message>
<xml_diff>
--- a/Proyecto Fin de Máster Anotaciones.docx
+++ b/Proyecto Fin de Máster Anotaciones.docx
@@ -3113,6 +3113,709 @@
           <w:lang w:val="es-ES_tradnl"/>
         </w:rPr>
         <w:t>DepartmentRepository.java</w:t>
+      </w:r>
+    </w:p>
+    <w:p>
+      <w:pPr>
+        <w:rPr>
+          <w:lang w:val="es-ES_tradnl"/>
+        </w:rPr>
+      </w:pPr>
+      <w:r>
+        <w:rPr>
+          <w:lang w:val="es-ES_tradnl"/>
+        </w:rPr>
+        <w:t xml:space="preserve">Ahora tenemos que crear una clase componente que cargue los datos al inicio de la </w:t>
+      </w:r>
+      <w:proofErr w:type="gramStart"/>
+      <w:r>
+        <w:rPr>
+          <w:lang w:val="es-ES_tradnl"/>
+        </w:rPr>
+        <w:t>app</w:t>
+      </w:r>
+      <w:proofErr w:type="gramEnd"/>
+      <w:r>
+        <w:rPr>
+          <w:lang w:val="es-ES_tradnl"/>
+        </w:rPr>
+        <w:t>, en internet pone que en arquitectura hexagonal se suele crear un paquete llamado Bootstrap para ello.</w:t>
+      </w:r>
+    </w:p>
+    <w:p>
+      <w:pPr>
+        <w:pStyle w:val="Prrafodelista"/>
+        <w:numPr>
+          <w:ilvl w:val="0"/>
+          <w:numId w:val="1"/>
+        </w:numPr>
+        <w:rPr>
+          <w:lang w:val="es-ES_tradnl"/>
+        </w:rPr>
+      </w:pPr>
+      <w:r>
+        <w:rPr>
+          <w:lang w:val="es-ES_tradnl"/>
+        </w:rPr>
+        <w:t>DepartmentLoad.java</w:t>
+      </w:r>
+    </w:p>
+    <w:p>
+      <w:pPr>
+        <w:rPr>
+          <w:lang w:val="es-ES_tradnl"/>
+        </w:rPr>
+      </w:pPr>
+      <w:r>
+        <w:rPr>
+          <w:lang w:val="es-ES_tradnl"/>
+        </w:rPr>
+        <w:lastRenderedPageBreak/>
+        <w:t>Esta clase creara los departamentos al iniciar la aplicación, se añade la manera de crear los departamentos solo si no existen ya en la BBDD para así poder añadir y que no elimine los existentes.</w:t>
+      </w:r>
+    </w:p>
+    <w:p>
+      <w:pPr>
+        <w:rPr>
+          <w:lang w:val="es-ES_tradnl"/>
+        </w:rPr>
+      </w:pPr>
+    </w:p>
+    <w:p>
+      <w:pPr>
+        <w:rPr>
+          <w:lang w:val="es-ES_tradnl"/>
+        </w:rPr>
+      </w:pPr>
+      <w:r>
+        <w:rPr>
+          <w:lang w:val="es-ES_tradnl"/>
+        </w:rPr>
+        <w:t>VOLVEMOS A LOS EMPLEADOS</w:t>
+      </w:r>
+    </w:p>
+    <w:p>
+      <w:pPr>
+        <w:rPr>
+          <w:lang w:val="es-ES_tradnl"/>
+        </w:rPr>
+      </w:pPr>
+      <w:r>
+        <w:rPr>
+          <w:lang w:val="es-ES_tradnl"/>
+        </w:rPr>
+        <w:t xml:space="preserve">En los empleados hemos puesto </w:t>
+      </w:r>
+      <w:proofErr w:type="spellStart"/>
+      <w:r>
+        <w:rPr>
+          <w:lang w:val="es-ES_tradnl"/>
+        </w:rPr>
+        <w:t>TODOs</w:t>
+      </w:r>
+      <w:proofErr w:type="spellEnd"/>
+      <w:r>
+        <w:rPr>
+          <w:lang w:val="es-ES_tradnl"/>
+        </w:rPr>
+        <w:t xml:space="preserve"> con todo lo relacionado a los departamentos, ya que no los teníamos creados. Ahora vamos a completarlos. </w:t>
+      </w:r>
+    </w:p>
+    <w:p>
+      <w:pPr>
+        <w:rPr>
+          <w:lang w:val="es-ES_tradnl"/>
+        </w:rPr>
+      </w:pPr>
+      <w:r>
+        <w:rPr>
+          <w:lang w:val="es-ES_tradnl"/>
+        </w:rPr>
+        <w:t>Empezamos creando un puerto de salida para los Departamentos:</w:t>
+      </w:r>
+    </w:p>
+    <w:p>
+      <w:pPr>
+        <w:pStyle w:val="Prrafodelista"/>
+        <w:numPr>
+          <w:ilvl w:val="0"/>
+          <w:numId w:val="1"/>
+        </w:numPr>
+        <w:rPr>
+          <w:lang w:val="es-ES_tradnl"/>
+        </w:rPr>
+      </w:pPr>
+      <w:r>
+        <w:rPr>
+          <w:lang w:val="es-ES_tradnl"/>
+        </w:rPr>
+        <w:t>DepartmentRepositoryOutputPort.java</w:t>
+      </w:r>
+    </w:p>
+    <w:p>
+      <w:pPr>
+        <w:rPr>
+          <w:lang w:val="es-ES_tradnl"/>
+        </w:rPr>
+      </w:pPr>
+      <w:r>
+        <w:rPr>
+          <w:lang w:val="es-ES_tradnl"/>
+        </w:rPr>
+        <w:t>Luego creamos el adaptador para que se comunique con la capa de aplicación:</w:t>
+      </w:r>
+    </w:p>
+    <w:p>
+      <w:pPr>
+        <w:pStyle w:val="Prrafodelista"/>
+        <w:numPr>
+          <w:ilvl w:val="0"/>
+          <w:numId w:val="1"/>
+        </w:numPr>
+        <w:rPr>
+          <w:lang w:val="es-ES_tradnl"/>
+        </w:rPr>
+      </w:pPr>
+      <w:r>
+        <w:rPr>
+          <w:lang w:val="es-ES_tradnl"/>
+        </w:rPr>
+        <w:t>DepartmentRepositoryAdapter.java</w:t>
+      </w:r>
+    </w:p>
+    <w:p>
+      <w:pPr>
+        <w:rPr>
+          <w:lang w:val="es-ES_tradnl"/>
+        </w:rPr>
+      </w:pPr>
+      <w:r>
+        <w:rPr>
+          <w:lang w:val="es-ES_tradnl"/>
+        </w:rPr>
+        <w:t xml:space="preserve">Aquí nos damos cuenta de que necesitaremos un </w:t>
+      </w:r>
+      <w:proofErr w:type="spellStart"/>
+      <w:r>
+        <w:rPr>
+          <w:lang w:val="es-ES_tradnl"/>
+        </w:rPr>
+        <w:t>mapper</w:t>
+      </w:r>
+      <w:proofErr w:type="spellEnd"/>
+      <w:r>
+        <w:rPr>
+          <w:lang w:val="es-ES_tradnl"/>
+        </w:rPr>
+        <w:t xml:space="preserve"> para transformar los datos a la entidad de dominio, creamos el </w:t>
+      </w:r>
+      <w:proofErr w:type="spellStart"/>
+      <w:r>
+        <w:rPr>
+          <w:lang w:val="es-ES_tradnl"/>
+        </w:rPr>
+        <w:t>mapper</w:t>
+      </w:r>
+      <w:proofErr w:type="spellEnd"/>
+      <w:r>
+        <w:rPr>
+          <w:lang w:val="es-ES_tradnl"/>
+        </w:rPr>
+        <w:t>:</w:t>
+      </w:r>
+    </w:p>
+    <w:p>
+      <w:pPr>
+        <w:pStyle w:val="Prrafodelista"/>
+        <w:numPr>
+          <w:ilvl w:val="0"/>
+          <w:numId w:val="1"/>
+        </w:numPr>
+        <w:rPr>
+          <w:lang w:val="es-ES_tradnl"/>
+        </w:rPr>
+      </w:pPr>
+      <w:r>
+        <w:rPr>
+          <w:lang w:val="es-ES_tradnl"/>
+        </w:rPr>
+        <w:t>DepartmentEntityMapper.java</w:t>
+      </w:r>
+    </w:p>
+    <w:p>
+      <w:pPr>
+        <w:rPr>
+          <w:lang w:val="es-ES_tradnl"/>
+        </w:rPr>
+      </w:pPr>
+      <w:r>
+        <w:rPr>
+          <w:lang w:val="es-ES_tradnl"/>
+        </w:rPr>
+        <w:t xml:space="preserve">Ahora inyectamos el puerto de salida de los departamentos en el servicio de registro de empleados, obtenemos los </w:t>
+      </w:r>
+      <w:proofErr w:type="spellStart"/>
+      <w:r>
+        <w:rPr>
+          <w:lang w:val="es-ES_tradnl"/>
+        </w:rPr>
+        <w:t>ids</w:t>
+      </w:r>
+      <w:proofErr w:type="spellEnd"/>
+      <w:r>
+        <w:rPr>
+          <w:lang w:val="es-ES_tradnl"/>
+        </w:rPr>
+        <w:t xml:space="preserve"> y damos de alta al empleado con los datos obtenidos.</w:t>
+      </w:r>
+    </w:p>
+    <w:p>
+      <w:pPr>
+        <w:rPr>
+          <w:lang w:val="es-ES_tradnl"/>
+        </w:rPr>
+      </w:pPr>
+      <w:r>
+        <w:rPr>
+          <w:highlight w:val="yellow"/>
+          <w:lang w:val="es-ES_tradnl"/>
+        </w:rPr>
+        <w:t xml:space="preserve">En un futuro será la responsabilidad del </w:t>
+      </w:r>
+      <w:proofErr w:type="spellStart"/>
+      <w:r>
+        <w:rPr>
+          <w:highlight w:val="yellow"/>
+          <w:lang w:val="es-ES_tradnl"/>
+        </w:rPr>
+        <w:t>frontend</w:t>
+      </w:r>
+      <w:proofErr w:type="spellEnd"/>
+      <w:r>
+        <w:rPr>
+          <w:highlight w:val="yellow"/>
+          <w:lang w:val="es-ES_tradnl"/>
+        </w:rPr>
+        <w:t xml:space="preserve"> el proporcionar mediante un formulario los </w:t>
+      </w:r>
+      <w:proofErr w:type="spellStart"/>
+      <w:r>
+        <w:rPr>
+          <w:highlight w:val="yellow"/>
+          <w:lang w:val="es-ES_tradnl"/>
+        </w:rPr>
+        <w:t>ids</w:t>
+      </w:r>
+      <w:proofErr w:type="spellEnd"/>
+      <w:r>
+        <w:rPr>
+          <w:highlight w:val="yellow"/>
+          <w:lang w:val="es-ES_tradnl"/>
+        </w:rPr>
+        <w:t xml:space="preserve"> de los departamentos a los que pertenecerá el empleado.</w:t>
+      </w:r>
+    </w:p>
+    <w:p>
+      <w:pPr>
+        <w:rPr>
+          <w:lang w:val="es-ES_tradnl"/>
+        </w:rPr>
+      </w:pPr>
+    </w:p>
+    <w:p>
+      <w:pPr>
+        <w:rPr>
+          <w:lang w:val="es-ES_tradnl"/>
+        </w:rPr>
+      </w:pPr>
+      <w:r>
+        <w:rPr>
+          <w:lang w:val="es-ES_tradnl"/>
+        </w:rPr>
+        <w:t xml:space="preserve">Vale, ahora también tenemos que hacer unos cambios en el </w:t>
+      </w:r>
+      <w:proofErr w:type="spellStart"/>
+      <w:r>
+        <w:rPr>
+          <w:lang w:val="es-ES_tradnl"/>
+        </w:rPr>
+        <w:t>mapper</w:t>
+      </w:r>
+      <w:proofErr w:type="spellEnd"/>
+      <w:r>
+        <w:rPr>
+          <w:lang w:val="es-ES_tradnl"/>
+        </w:rPr>
+        <w:t xml:space="preserve"> de </w:t>
+      </w:r>
+      <w:proofErr w:type="spellStart"/>
+      <w:r>
+        <w:rPr>
+          <w:lang w:val="es-ES_tradnl"/>
+        </w:rPr>
+        <w:t>employeeEntity</w:t>
+      </w:r>
+      <w:proofErr w:type="spellEnd"/>
+      <w:r>
+        <w:rPr>
+          <w:lang w:val="es-ES_tradnl"/>
+        </w:rPr>
+        <w:t xml:space="preserve">, en el también utilice un departamento ficticio para el mapeo (se utiliza en el </w:t>
+      </w:r>
+      <w:proofErr w:type="spellStart"/>
+      <w:r>
+        <w:rPr>
+          <w:lang w:val="es-ES_tradnl"/>
+        </w:rPr>
+        <w:t>employee</w:t>
+      </w:r>
+      <w:proofErr w:type="spellEnd"/>
+      <w:r>
+        <w:rPr>
+          <w:lang w:val="es-ES_tradnl"/>
+        </w:rPr>
+        <w:t xml:space="preserve"> </w:t>
+      </w:r>
+      <w:proofErr w:type="spellStart"/>
+      <w:r>
+        <w:rPr>
+          <w:lang w:val="es-ES_tradnl"/>
+        </w:rPr>
+        <w:t>controller</w:t>
+      </w:r>
+      <w:proofErr w:type="spellEnd"/>
+      <w:r>
+        <w:rPr>
+          <w:lang w:val="es-ES_tradnl"/>
+        </w:rPr>
+        <w:t>).</w:t>
+      </w:r>
+    </w:p>
+    <w:p>
+      <w:pPr>
+        <w:rPr>
+          <w:lang w:val="es-ES_tradnl"/>
+        </w:rPr>
+      </w:pPr>
+      <w:r>
+        <w:rPr>
+          <w:lang w:val="es-ES_tradnl"/>
+        </w:rPr>
+        <w:t>Esto fue más complicado y llevo un rato, se añadió la siguiente anotación aquí:</w:t>
+      </w:r>
+    </w:p>
+    <w:p>
+      <w:pPr>
+        <w:rPr>
+          <w:lang w:val="es-ES_tradnl"/>
+        </w:rPr>
+      </w:pPr>
+      <w:r>
+        <w:rPr>
+          <w:noProof/>
+        </w:rPr>
+        <w:drawing>
+          <wp:inline distT="0" distB="0" distL="0" distR="0" wp14:anchorId="2658F924" wp14:editId="12BBD8F4">
+            <wp:extent cx="5400040" cy="1991360"/>
+            <wp:effectExtent l="0" t="0" r="0" b="8890"/>
+            <wp:docPr id="1278530925" name="Imagen 1" descr="Texto&#10;&#10;El contenido generado por IA puede ser incorrecto."/>
+            <wp:cNvGraphicFramePr>
+              <a:graphicFrameLocks xmlns:a="http://schemas.openxmlformats.org/drawingml/2006/main" noChangeAspect="1"/>
+            </wp:cNvGraphicFramePr>
+            <a:graphic xmlns:a="http://schemas.openxmlformats.org/drawingml/2006/main">
+              <a:graphicData uri="http://schemas.openxmlformats.org/drawingml/2006/picture">
+                <pic:pic xmlns:pic="http://schemas.openxmlformats.org/drawingml/2006/picture">
+                  <pic:nvPicPr>
+                    <pic:cNvPr id="1278530925" name="Imagen 1" descr="Texto&#10;&#10;El contenido generado por IA puede ser incorrecto."/>
+                    <pic:cNvPicPr/>
+                  </pic:nvPicPr>
+                  <pic:blipFill>
+                    <a:blip r:embed="rId14"/>
+                    <a:stretch>
+                      <a:fillRect/>
+                    </a:stretch>
+                  </pic:blipFill>
+                  <pic:spPr>
+                    <a:xfrm>
+                      <a:off x="0" y="0"/>
+                      <a:ext cx="5400040" cy="1991360"/>
+                    </a:xfrm>
+                    <a:prstGeom prst="rect">
+                      <a:avLst/>
+                    </a:prstGeom>
+                  </pic:spPr>
+                </pic:pic>
+              </a:graphicData>
+            </a:graphic>
+          </wp:inline>
+        </w:drawing>
+      </w:r>
+    </w:p>
+    <w:p>
+      <w:pPr>
+        <w:rPr>
+          <w:lang w:val="es-ES_tradnl"/>
+        </w:rPr>
+      </w:pPr>
+      <w:r>
+        <w:rPr>
+          <w:lang w:val="es-ES_tradnl"/>
+        </w:rPr>
+        <w:t xml:space="preserve">Como estamos utilizando </w:t>
+      </w:r>
+      <w:proofErr w:type="spellStart"/>
+      <w:r>
+        <w:rPr>
+          <w:lang w:val="es-ES_tradnl"/>
+        </w:rPr>
+        <w:t>Builder</w:t>
+      </w:r>
+      <w:proofErr w:type="spellEnd"/>
+      <w:r>
+        <w:rPr>
+          <w:lang w:val="es-ES_tradnl"/>
+        </w:rPr>
+        <w:t xml:space="preserve"> con </w:t>
+      </w:r>
+      <w:proofErr w:type="spellStart"/>
+      <w:r>
+        <w:rPr>
+          <w:lang w:val="es-ES_tradnl"/>
+        </w:rPr>
+        <w:t>MapStruct</w:t>
+      </w:r>
+      <w:proofErr w:type="spellEnd"/>
+      <w:r>
+        <w:rPr>
+          <w:lang w:val="es-ES_tradnl"/>
+        </w:rPr>
+        <w:t xml:space="preserve">, este detectara </w:t>
+      </w:r>
+      <w:proofErr w:type="spellStart"/>
+      <w:proofErr w:type="gramStart"/>
+      <w:r>
+        <w:rPr>
+          <w:lang w:val="es-ES_tradnl"/>
+        </w:rPr>
+        <w:t>departmentsToIds</w:t>
+      </w:r>
+      <w:proofErr w:type="spellEnd"/>
+      <w:r>
+        <w:rPr>
+          <w:lang w:val="es-ES_tradnl"/>
+        </w:rPr>
+        <w:t>(</w:t>
+      </w:r>
+      <w:proofErr w:type="gramEnd"/>
+      <w:r>
+        <w:rPr>
+          <w:lang w:val="es-ES_tradnl"/>
+        </w:rPr>
+        <w:t xml:space="preserve">) y si coincide la validación hará el set de los </w:t>
+      </w:r>
+      <w:proofErr w:type="spellStart"/>
+      <w:r>
+        <w:rPr>
+          <w:lang w:val="es-ES_tradnl"/>
+        </w:rPr>
+        <w:t>ids</w:t>
+      </w:r>
+      <w:proofErr w:type="spellEnd"/>
+      <w:r>
+        <w:rPr>
+          <w:lang w:val="es-ES_tradnl"/>
+        </w:rPr>
+        <w:t xml:space="preserve"> que este obtenga. Esto lo hace gracias al </w:t>
+      </w:r>
+      <w:proofErr w:type="spellStart"/>
+      <w:r>
+        <w:rPr>
+          <w:lang w:val="es-ES_tradnl"/>
+        </w:rPr>
+        <w:t>component</w:t>
+      </w:r>
+      <w:proofErr w:type="spellEnd"/>
+      <w:r>
+        <w:rPr>
+          <w:lang w:val="es-ES_tradnl"/>
+        </w:rPr>
+        <w:t xml:space="preserve"> </w:t>
+      </w:r>
+      <w:proofErr w:type="spellStart"/>
+      <w:r>
+        <w:rPr>
+          <w:lang w:val="es-ES_tradnl"/>
+        </w:rPr>
+        <w:t>model</w:t>
+      </w:r>
+      <w:proofErr w:type="spellEnd"/>
+      <w:r>
+        <w:rPr>
+          <w:lang w:val="es-ES_tradnl"/>
+        </w:rPr>
+        <w:t xml:space="preserve"> = </w:t>
+      </w:r>
+      <w:proofErr w:type="spellStart"/>
+      <w:r>
+        <w:rPr>
+          <w:lang w:val="es-ES_tradnl"/>
+        </w:rPr>
+        <w:t>spring</w:t>
+      </w:r>
+      <w:proofErr w:type="spellEnd"/>
+      <w:r>
+        <w:rPr>
+          <w:lang w:val="es-ES_tradnl"/>
+        </w:rPr>
+        <w:t xml:space="preserve"> y al </w:t>
+      </w:r>
+      <w:proofErr w:type="spellStart"/>
+      <w:r>
+        <w:rPr>
+          <w:lang w:val="es-ES_tradnl"/>
+        </w:rPr>
+        <w:t>unmmapedTargetPolicy</w:t>
+      </w:r>
+      <w:proofErr w:type="spellEnd"/>
+      <w:r>
+        <w:rPr>
+          <w:lang w:val="es-ES_tradnl"/>
+        </w:rPr>
+        <w:t xml:space="preserve"> = IGNORE.</w:t>
+      </w:r>
+    </w:p>
+    <w:p>
+      <w:pPr>
+        <w:rPr>
+          <w:lang w:val="es-ES_tradnl"/>
+        </w:rPr>
+      </w:pPr>
+    </w:p>
+    <w:p>
+      <w:pPr>
+        <w:rPr>
+          <w:lang w:val="es-ES_tradnl"/>
+        </w:rPr>
+      </w:pPr>
+      <w:r>
+        <w:rPr>
+          <w:lang w:val="es-ES_tradnl"/>
+        </w:rPr>
+        <w:lastRenderedPageBreak/>
+        <w:t>En el método lo dejamos así:</w:t>
+      </w:r>
+    </w:p>
+    <w:p>
+      <w:pPr>
+        <w:rPr>
+          <w:lang w:val="es-ES_tradnl"/>
+        </w:rPr>
+      </w:pPr>
+      <w:r>
+        <w:rPr>
+          <w:noProof/>
+        </w:rPr>
+        <w:drawing>
+          <wp:inline distT="0" distB="0" distL="0" distR="0" wp14:anchorId="4A3A4E2E" wp14:editId="0A0E40C5">
+            <wp:extent cx="5400040" cy="2206625"/>
+            <wp:effectExtent l="0" t="0" r="0" b="3175"/>
+            <wp:docPr id="1667513460" name="Imagen 1" descr="Texto&#10;&#10;El contenido generado por IA puede ser incorrecto."/>
+            <wp:cNvGraphicFramePr>
+              <a:graphicFrameLocks xmlns:a="http://schemas.openxmlformats.org/drawingml/2006/main" noChangeAspect="1"/>
+            </wp:cNvGraphicFramePr>
+            <a:graphic xmlns:a="http://schemas.openxmlformats.org/drawingml/2006/main">
+              <a:graphicData uri="http://schemas.openxmlformats.org/drawingml/2006/picture">
+                <pic:pic xmlns:pic="http://schemas.openxmlformats.org/drawingml/2006/picture">
+                  <pic:nvPicPr>
+                    <pic:cNvPr id="1667513460" name="Imagen 1" descr="Texto&#10;&#10;El contenido generado por IA puede ser incorrecto."/>
+                    <pic:cNvPicPr/>
+                  </pic:nvPicPr>
+                  <pic:blipFill>
+                    <a:blip r:embed="rId15"/>
+                    <a:stretch>
+                      <a:fillRect/>
+                    </a:stretch>
+                  </pic:blipFill>
+                  <pic:spPr>
+                    <a:xfrm>
+                      <a:off x="0" y="0"/>
+                      <a:ext cx="5400040" cy="2206625"/>
+                    </a:xfrm>
+                    <a:prstGeom prst="rect">
+                      <a:avLst/>
+                    </a:prstGeom>
+                  </pic:spPr>
+                </pic:pic>
+              </a:graphicData>
+            </a:graphic>
+          </wp:inline>
+        </w:drawing>
+      </w:r>
+    </w:p>
+    <w:p>
+      <w:pPr>
+        <w:rPr>
+          <w:lang w:val="es-ES_tradnl"/>
+        </w:rPr>
+      </w:pPr>
+    </w:p>
+    <w:p>
+      <w:pPr>
+        <w:rPr>
+          <w:lang w:val="es-ES_tradnl"/>
+        </w:rPr>
+      </w:pPr>
+      <w:r>
+        <w:rPr>
+          <w:lang w:val="es-ES_tradnl"/>
+        </w:rPr>
+        <w:t xml:space="preserve">Como en un futuro el </w:t>
+      </w:r>
+      <w:proofErr w:type="spellStart"/>
+      <w:r>
+        <w:rPr>
+          <w:lang w:val="es-ES_tradnl"/>
+        </w:rPr>
+        <w:t>frontend</w:t>
+      </w:r>
+      <w:proofErr w:type="spellEnd"/>
+      <w:r>
+        <w:rPr>
+          <w:lang w:val="es-ES_tradnl"/>
+        </w:rPr>
+        <w:t xml:space="preserve"> va a tener que obtener los departamentos (o sus </w:t>
+      </w:r>
+      <w:proofErr w:type="spellStart"/>
+      <w:r>
+        <w:rPr>
+          <w:lang w:val="es-ES_tradnl"/>
+        </w:rPr>
+        <w:t>ids</w:t>
+      </w:r>
+      <w:proofErr w:type="spellEnd"/>
+      <w:r>
+        <w:rPr>
+          <w:lang w:val="es-ES_tradnl"/>
+        </w:rPr>
+        <w:t>), vamos a crear un controlador que realice dicha función:</w:t>
+      </w:r>
+    </w:p>
+    <w:p>
+      <w:pPr>
+        <w:pStyle w:val="Prrafodelista"/>
+        <w:numPr>
+          <w:ilvl w:val="0"/>
+          <w:numId w:val="1"/>
+        </w:numPr>
+        <w:rPr>
+          <w:lang w:val="es-ES_tradnl"/>
+        </w:rPr>
+      </w:pPr>
+      <w:r>
+        <w:rPr>
+          <w:lang w:val="es-ES_tradnl"/>
+        </w:rPr>
+        <w:t>DepartmentController.java</w:t>
       </w:r>
     </w:p>
     <w:p>

</xml_diff>

<commit_message>
Update anotaciones del proyecto
</commit_message>
<xml_diff>
--- a/Proyecto Fin de Máster Anotaciones.docx
+++ b/Proyecto Fin de Máster Anotaciones.docx
@@ -3769,6 +3769,512 @@
         <w:rPr>
           <w:lang w:val="es-ES_tradnl"/>
         </w:rPr>
+        <w:t>Pruebas:</w:t>
+      </w:r>
+    </w:p>
+    <w:p>
+      <w:pPr>
+        <w:rPr>
+          <w:lang w:val="es-ES_tradnl"/>
+        </w:rPr>
+      </w:pPr>
+      <w:r>
+        <w:rPr>
+          <w:noProof/>
+        </w:rPr>
+        <w:drawing>
+          <wp:inline distT="0" distB="0" distL="0" distR="0" wp14:anchorId="068A5833" wp14:editId="066C739C">
+            <wp:extent cx="5400040" cy="2198370"/>
+            <wp:effectExtent l="0" t="0" r="0" b="0"/>
+            <wp:docPr id="1153726438" name="Imagen 1" descr="Captura de pantalla de un celular&#10;&#10;El contenido generado por IA puede ser incorrecto."/>
+            <wp:cNvGraphicFramePr>
+              <a:graphicFrameLocks xmlns:a="http://schemas.openxmlformats.org/drawingml/2006/main" noChangeAspect="1"/>
+            </wp:cNvGraphicFramePr>
+            <a:graphic xmlns:a="http://schemas.openxmlformats.org/drawingml/2006/main">
+              <a:graphicData uri="http://schemas.openxmlformats.org/drawingml/2006/picture">
+                <pic:pic xmlns:pic="http://schemas.openxmlformats.org/drawingml/2006/picture">
+                  <pic:nvPicPr>
+                    <pic:cNvPr id="1153726438" name="Imagen 1" descr="Captura de pantalla de un celular&#10;&#10;El contenido generado por IA puede ser incorrecto."/>
+                    <pic:cNvPicPr/>
+                  </pic:nvPicPr>
+                  <pic:blipFill>
+                    <a:blip r:embed="rId16"/>
+                    <a:stretch>
+                      <a:fillRect/>
+                    </a:stretch>
+                  </pic:blipFill>
+                  <pic:spPr>
+                    <a:xfrm>
+                      <a:off x="0" y="0"/>
+                      <a:ext cx="5400040" cy="2198370"/>
+                    </a:xfrm>
+                    <a:prstGeom prst="rect">
+                      <a:avLst/>
+                    </a:prstGeom>
+                  </pic:spPr>
+                </pic:pic>
+              </a:graphicData>
+            </a:graphic>
+          </wp:inline>
+        </w:drawing>
+      </w:r>
+    </w:p>
+    <w:p>
+      <w:pPr>
+        <w:rPr>
+          <w:lang w:val="es-ES_tradnl"/>
+        </w:rPr>
+      </w:pPr>
+      <w:r>
+        <w:rPr>
+          <w:noProof/>
+        </w:rPr>
+        <w:drawing>
+          <wp:inline distT="0" distB="0" distL="0" distR="0" wp14:anchorId="7EA76C5D" wp14:editId="5DC108DF">
+            <wp:extent cx="5038725" cy="1824938"/>
+            <wp:effectExtent l="0" t="0" r="0" b="4445"/>
+            <wp:docPr id="105546422" name="Imagen 1" descr="Texto&#10;&#10;El contenido generado por IA puede ser incorrecto."/>
+            <wp:cNvGraphicFramePr>
+              <a:graphicFrameLocks xmlns:a="http://schemas.openxmlformats.org/drawingml/2006/main" noChangeAspect="1"/>
+            </wp:cNvGraphicFramePr>
+            <a:graphic xmlns:a="http://schemas.openxmlformats.org/drawingml/2006/main">
+              <a:graphicData uri="http://schemas.openxmlformats.org/drawingml/2006/picture">
+                <pic:pic xmlns:pic="http://schemas.openxmlformats.org/drawingml/2006/picture">
+                  <pic:nvPicPr>
+                    <pic:cNvPr id="105546422" name="Imagen 1" descr="Texto&#10;&#10;El contenido generado por IA puede ser incorrecto."/>
+                    <pic:cNvPicPr/>
+                  </pic:nvPicPr>
+                  <pic:blipFill>
+                    <a:blip r:embed="rId17"/>
+                    <a:stretch>
+                      <a:fillRect/>
+                    </a:stretch>
+                  </pic:blipFill>
+                  <pic:spPr>
+                    <a:xfrm>
+                      <a:off x="0" y="0"/>
+                      <a:ext cx="5041034" cy="1825774"/>
+                    </a:xfrm>
+                    <a:prstGeom prst="rect">
+                      <a:avLst/>
+                    </a:prstGeom>
+                  </pic:spPr>
+                </pic:pic>
+              </a:graphicData>
+            </a:graphic>
+          </wp:inline>
+        </w:drawing>
+      </w:r>
+    </w:p>
+    <w:p>
+      <w:pPr>
+        <w:rPr>
+          <w:lang w:val="es-ES_tradnl"/>
+        </w:rPr>
+      </w:pPr>
+      <w:r>
+        <w:rPr>
+          <w:lang w:val="es-ES_tradnl"/>
+        </w:rPr>
+        <w:t>Probamos el GET por ID por si acaso:</w:t>
+      </w:r>
+    </w:p>
+    <w:p>
+      <w:pPr>
+        <w:rPr>
+          <w:lang w:val="es-ES_tradnl"/>
+        </w:rPr>
+      </w:pPr>
+      <w:r>
+        <w:rPr>
+          <w:lang w:val="es-ES_tradnl"/>
+        </w:rPr>
+        <w:t>Nos falla con el siguiente error -&gt;</w:t>
+      </w:r>
+    </w:p>
+    <w:p>
+      <w:pPr>
+        <w:rPr>
+          <w:lang w:val="es-ES_tradnl"/>
+        </w:rPr>
+      </w:pPr>
+      <w:r>
+        <w:rPr>
+          <w:noProof/>
+        </w:rPr>
+        <w:drawing>
+          <wp:inline distT="0" distB="0" distL="0" distR="0" wp14:anchorId="3F75FCC5" wp14:editId="727D2D9A">
+            <wp:extent cx="5343525" cy="828675"/>
+            <wp:effectExtent l="0" t="0" r="9525" b="9525"/>
+            <wp:docPr id="1279576369" name="Imagen 1" descr="Texto&#10;&#10;El contenido generado por IA puede ser incorrecto."/>
+            <wp:cNvGraphicFramePr>
+              <a:graphicFrameLocks xmlns:a="http://schemas.openxmlformats.org/drawingml/2006/main" noChangeAspect="1"/>
+            </wp:cNvGraphicFramePr>
+            <a:graphic xmlns:a="http://schemas.openxmlformats.org/drawingml/2006/main">
+              <a:graphicData uri="http://schemas.openxmlformats.org/drawingml/2006/picture">
+                <pic:pic xmlns:pic="http://schemas.openxmlformats.org/drawingml/2006/picture">
+                  <pic:nvPicPr>
+                    <pic:cNvPr id="1279576369" name="Imagen 1" descr="Texto&#10;&#10;El contenido generado por IA puede ser incorrecto."/>
+                    <pic:cNvPicPr/>
+                  </pic:nvPicPr>
+                  <pic:blipFill>
+                    <a:blip r:embed="rId18"/>
+                    <a:stretch>
+                      <a:fillRect/>
+                    </a:stretch>
+                  </pic:blipFill>
+                  <pic:spPr>
+                    <a:xfrm>
+                      <a:off x="0" y="0"/>
+                      <a:ext cx="5343525" cy="828675"/>
+                    </a:xfrm>
+                    <a:prstGeom prst="rect">
+                      <a:avLst/>
+                    </a:prstGeom>
+                  </pic:spPr>
+                </pic:pic>
+              </a:graphicData>
+            </a:graphic>
+          </wp:inline>
+        </w:drawing>
+      </w:r>
+    </w:p>
+    <w:p>
+      <w:pPr>
+        <w:rPr>
+          <w:lang w:val="es-ES_tradnl"/>
+        </w:rPr>
+      </w:pPr>
+      <w:r>
+        <w:rPr>
+          <w:lang w:val="es-ES_tradnl"/>
+        </w:rPr>
+        <w:lastRenderedPageBreak/>
+        <w:t xml:space="preserve">Vamos a ver por qué falla… </w:t>
+      </w:r>
+    </w:p>
+    <w:p>
+      <w:pPr>
+        <w:rPr>
+          <w:lang w:val="es-ES_tradnl"/>
+        </w:rPr>
+      </w:pPr>
+      <w:r>
+        <w:rPr>
+          <w:lang w:val="es-ES_tradnl"/>
+        </w:rPr>
+        <w:t>Hemos llegado al fallo, el cual está en la validación que hemos puesto en el dominio:</w:t>
+      </w:r>
+    </w:p>
+    <w:p>
+      <w:pPr>
+        <w:rPr>
+          <w:lang w:val="es-ES_tradnl"/>
+        </w:rPr>
+      </w:pPr>
+      <w:r>
+        <w:rPr>
+          <w:noProof/>
+        </w:rPr>
+        <w:drawing>
+          <wp:inline distT="0" distB="0" distL="0" distR="0" wp14:anchorId="47BA9C65" wp14:editId="163DA615">
+            <wp:extent cx="5400040" cy="1782445"/>
+            <wp:effectExtent l="0" t="0" r="0" b="8255"/>
+            <wp:docPr id="2017974284" name="Imagen 1" descr="Texto&#10;&#10;El contenido generado por IA puede ser incorrecto."/>
+            <wp:cNvGraphicFramePr>
+              <a:graphicFrameLocks xmlns:a="http://schemas.openxmlformats.org/drawingml/2006/main" noChangeAspect="1"/>
+            </wp:cNvGraphicFramePr>
+            <a:graphic xmlns:a="http://schemas.openxmlformats.org/drawingml/2006/main">
+              <a:graphicData uri="http://schemas.openxmlformats.org/drawingml/2006/picture">
+                <pic:pic xmlns:pic="http://schemas.openxmlformats.org/drawingml/2006/picture">
+                  <pic:nvPicPr>
+                    <pic:cNvPr id="2017974284" name="Imagen 1" descr="Texto&#10;&#10;El contenido generado por IA puede ser incorrecto."/>
+                    <pic:cNvPicPr/>
+                  </pic:nvPicPr>
+                  <pic:blipFill>
+                    <a:blip r:embed="rId19"/>
+                    <a:stretch>
+                      <a:fillRect/>
+                    </a:stretch>
+                  </pic:blipFill>
+                  <pic:spPr>
+                    <a:xfrm>
+                      <a:off x="0" y="0"/>
+                      <a:ext cx="5400040" cy="1782445"/>
+                    </a:xfrm>
+                    <a:prstGeom prst="rect">
+                      <a:avLst/>
+                    </a:prstGeom>
+                  </pic:spPr>
+                </pic:pic>
+              </a:graphicData>
+            </a:graphic>
+          </wp:inline>
+        </w:drawing>
+      </w:r>
+    </w:p>
+    <w:p>
+      <w:pPr>
+        <w:rPr>
+          <w:sz w:val="36"/>
+          <w:szCs w:val="36"/>
+          <w:lang w:val="es-ES_tradnl"/>
+        </w:rPr>
+      </w:pPr>
+      <w:r>
+        <w:rPr>
+          <w:sz w:val="36"/>
+          <w:szCs w:val="36"/>
+          <w:highlight w:val="red"/>
+          <w:lang w:val="es-ES_tradnl"/>
+        </w:rPr>
+        <w:t>Para la solución se consulta a la IA</w:t>
+      </w:r>
+    </w:p>
+    <w:p>
+      <w:pPr>
+        <w:rPr>
+          <w:lang w:val="es-ES_tradnl"/>
+        </w:rPr>
+      </w:pPr>
+      <w:r>
+        <w:rPr>
+          <w:lang w:val="es-ES_tradnl"/>
+        </w:rPr>
+        <w:t>“Mover la responsabilidad del mapeo completo (</w:t>
+      </w:r>
+      <w:proofErr w:type="spellStart"/>
+      <w:r>
+        <w:rPr>
+          <w:lang w:val="es-ES_tradnl"/>
+        </w:rPr>
+        <w:t>IDs</w:t>
+      </w:r>
+      <w:proofErr w:type="spellEnd"/>
+      <w:r>
+        <w:rPr>
+          <w:lang w:val="es-ES_tradnl"/>
+        </w:rPr>
+        <w:t xml:space="preserve"> -&gt; </w:t>
+      </w:r>
+      <w:proofErr w:type="spellStart"/>
+      <w:r>
+        <w:rPr>
+          <w:lang w:val="es-ES_tradnl"/>
+        </w:rPr>
+        <w:t>Department</w:t>
+      </w:r>
+      <w:proofErr w:type="spellEnd"/>
+      <w:r>
+        <w:rPr>
+          <w:lang w:val="es-ES_tradnl"/>
+        </w:rPr>
+        <w:t>) a donde tengas el acceso al repositorio”.</w:t>
+      </w:r>
+    </w:p>
+    <w:p>
+      <w:pPr>
+        <w:rPr>
+          <w:lang w:val="es-ES_tradnl"/>
+        </w:rPr>
+      </w:pPr>
+      <w:r>
+        <w:rPr>
+          <w:lang w:val="es-ES_tradnl"/>
+        </w:rPr>
+        <w:t xml:space="preserve">Esto lo que quiere decir es que hay que moverlo al </w:t>
+      </w:r>
+      <w:proofErr w:type="spellStart"/>
+      <w:r>
+        <w:rPr>
+          <w:lang w:val="es-ES_tradnl"/>
+        </w:rPr>
+        <w:t>EmployeeRepositoryAdapter</w:t>
+      </w:r>
+      <w:proofErr w:type="spellEnd"/>
+      <w:r>
+        <w:rPr>
+          <w:lang w:val="es-ES_tradnl"/>
+        </w:rPr>
+        <w:t xml:space="preserve">, que es quien tiene acceso a la BBDD, los </w:t>
+      </w:r>
+      <w:proofErr w:type="spellStart"/>
+      <w:r>
+        <w:rPr>
+          <w:lang w:val="es-ES_tradnl"/>
+        </w:rPr>
+        <w:t>mappers</w:t>
+      </w:r>
+      <w:proofErr w:type="spellEnd"/>
+      <w:r>
+        <w:rPr>
+          <w:lang w:val="es-ES_tradnl"/>
+        </w:rPr>
+        <w:t xml:space="preserve"> no deben acceder a repositorios, no es buena práctica.</w:t>
+      </w:r>
+    </w:p>
+    <w:p>
+      <w:pPr>
+        <w:pStyle w:val="Prrafodelista"/>
+        <w:numPr>
+          <w:ilvl w:val="0"/>
+          <w:numId w:val="2"/>
+        </w:numPr>
+        <w:rPr>
+          <w:lang w:val="es-ES_tradnl"/>
+        </w:rPr>
+      </w:pPr>
+      <w:r>
+        <w:rPr>
+          <w:lang w:val="es-ES_tradnl"/>
+        </w:rPr>
+        <w:t>Inyectamos el puerto de salida de los departamentos en el adaptador</w:t>
+      </w:r>
+      <w:r>
+        <w:rPr>
+          <w:lang w:val="es-ES_tradnl"/>
+        </w:rPr>
+        <w:t xml:space="preserve"> de empleados.</w:t>
+      </w:r>
+    </w:p>
+    <w:p>
+      <w:pPr>
+        <w:pStyle w:val="Prrafodelista"/>
+        <w:numPr>
+          <w:ilvl w:val="0"/>
+          <w:numId w:val="2"/>
+        </w:numPr>
+        <w:rPr>
+          <w:lang w:val="es-ES_tradnl"/>
+        </w:rPr>
+      </w:pPr>
+      <w:r>
+        <w:rPr>
+          <w:lang w:val="es-ES_tradnl"/>
+        </w:rPr>
+        <w:t xml:space="preserve">Cambiar el método </w:t>
+      </w:r>
+      <w:proofErr w:type="spellStart"/>
+      <w:r>
+        <w:rPr>
+          <w:lang w:val="es-ES_tradnl"/>
+        </w:rPr>
+        <w:t>findEmployeeById</w:t>
+      </w:r>
+      <w:proofErr w:type="spellEnd"/>
+      <w:r>
+        <w:rPr>
+          <w:lang w:val="es-ES_tradnl"/>
+        </w:rPr>
+        <w:t xml:space="preserve"> actual</w:t>
+      </w:r>
+    </w:p>
+    <w:p>
+      <w:pPr>
+        <w:pStyle w:val="Prrafodelista"/>
+        <w:rPr>
+          <w:lang w:val="es-ES_tradnl"/>
+        </w:rPr>
+      </w:pPr>
+      <w:r>
+        <w:rPr>
+          <w:noProof/>
+        </w:rPr>
+        <w:drawing>
+          <wp:inline distT="0" distB="0" distL="0" distR="0" wp14:anchorId="07714120" wp14:editId="0D4B7C88">
+            <wp:extent cx="5400040" cy="1976755"/>
+            <wp:effectExtent l="0" t="0" r="0" b="4445"/>
+            <wp:docPr id="2083044549" name="Imagen 1" descr="Texto&#10;&#10;El contenido generado por IA puede ser incorrecto."/>
+            <wp:cNvGraphicFramePr>
+              <a:graphicFrameLocks xmlns:a="http://schemas.openxmlformats.org/drawingml/2006/main" noChangeAspect="1"/>
+            </wp:cNvGraphicFramePr>
+            <a:graphic xmlns:a="http://schemas.openxmlformats.org/drawingml/2006/main">
+              <a:graphicData uri="http://schemas.openxmlformats.org/drawingml/2006/picture">
+                <pic:pic xmlns:pic="http://schemas.openxmlformats.org/drawingml/2006/picture">
+                  <pic:nvPicPr>
+                    <pic:cNvPr id="2083044549" name="Imagen 1" descr="Texto&#10;&#10;El contenido generado por IA puede ser incorrecto."/>
+                    <pic:cNvPicPr/>
+                  </pic:nvPicPr>
+                  <pic:blipFill>
+                    <a:blip r:embed="rId20"/>
+                    <a:stretch>
+                      <a:fillRect/>
+                    </a:stretch>
+                  </pic:blipFill>
+                  <pic:spPr>
+                    <a:xfrm>
+                      <a:off x="0" y="0"/>
+                      <a:ext cx="5400040" cy="1976755"/>
+                    </a:xfrm>
+                    <a:prstGeom prst="rect">
+                      <a:avLst/>
+                    </a:prstGeom>
+                  </pic:spPr>
+                </pic:pic>
+              </a:graphicData>
+            </a:graphic>
+          </wp:inline>
+        </w:drawing>
+      </w:r>
+    </w:p>
+    <w:p>
+      <w:pPr>
+        <w:pStyle w:val="Prrafodelista"/>
+        <w:rPr>
+          <w:lang w:val="es-ES_tradnl"/>
+        </w:rPr>
+      </w:pPr>
+      <w:r>
+        <w:rPr>
+          <w:lang w:val="es-ES_tradnl"/>
+        </w:rPr>
+        <w:t xml:space="preserve">Por </w:t>
+      </w:r>
+    </w:p>
+    <w:p>
+      <w:pPr>
+        <w:rPr>
+          <w:lang w:val="es-ES_tradnl"/>
+        </w:rPr>
+      </w:pPr>
+    </w:p>
+    <w:p>
+      <w:pPr>
+        <w:rPr>
+          <w:lang w:val="es-ES_tradnl"/>
+        </w:rPr>
+      </w:pPr>
+    </w:p>
+    <w:p>
+      <w:pPr>
+        <w:rPr>
+          <w:lang w:val="es-ES_tradnl"/>
+        </w:rPr>
+      </w:pPr>
+      <w:r>
+        <w:rPr>
+          <w:lang w:val="es-ES_tradnl"/>
+        </w:rPr>
+        <w:br/>
+      </w:r>
+    </w:p>
+    <w:p>
+      <w:pPr>
+        <w:rPr>
+          <w:lang w:val="es-ES_tradnl"/>
+        </w:rPr>
+      </w:pPr>
+    </w:p>
+    <w:p>
+      <w:pPr>
+        <w:rPr>
+          <w:lang w:val="es-ES_tradnl"/>
+        </w:rPr>
+      </w:pPr>
+      <w:r>
+        <w:rPr>
+          <w:lang w:val="es-ES_tradnl"/>
+        </w:rPr>
         <w:t xml:space="preserve">Como en un futuro el </w:t>
       </w:r>
       <w:proofErr w:type="spellStart"/>
@@ -3963,8 +4469,100 @@
       </w:rPr>
     </w:lvl>
   </w:abstractNum>
+  <w:abstractNum w:abstractNumId="1" w15:restartNumberingAfterBreak="0">
+    <w:nsid w:val="53647BAE"/>
+    <w:multiLevelType w:val="hybridMultilevel"/>
+    <w:tmpl w:val="A852BCBA"/>
+    <w:lvl w:ilvl="0" w:tplc="0C0A000F">
+      <w:start w:val="1"/>
+      <w:numFmt w:val="decimal"/>
+      <w:lvlText w:val="%1."/>
+      <w:lvlJc w:val="left"/>
+      <w:pPr>
+        <w:ind w:left="720" w:hanging="360"/>
+      </w:pPr>
+      <w:rPr>
+        <w:rFonts w:hint="default"/>
+      </w:rPr>
+    </w:lvl>
+    <w:lvl w:ilvl="1" w:tplc="0C0A0019" w:tentative="1">
+      <w:start w:val="1"/>
+      <w:numFmt w:val="lowerLetter"/>
+      <w:lvlText w:val="%2."/>
+      <w:lvlJc w:val="left"/>
+      <w:pPr>
+        <w:ind w:left="1440" w:hanging="360"/>
+      </w:pPr>
+    </w:lvl>
+    <w:lvl w:ilvl="2" w:tplc="0C0A001B" w:tentative="1">
+      <w:start w:val="1"/>
+      <w:numFmt w:val="lowerRoman"/>
+      <w:lvlText w:val="%3."/>
+      <w:lvlJc w:val="right"/>
+      <w:pPr>
+        <w:ind w:left="2160" w:hanging="180"/>
+      </w:pPr>
+    </w:lvl>
+    <w:lvl w:ilvl="3" w:tplc="0C0A000F" w:tentative="1">
+      <w:start w:val="1"/>
+      <w:numFmt w:val="decimal"/>
+      <w:lvlText w:val="%4."/>
+      <w:lvlJc w:val="left"/>
+      <w:pPr>
+        <w:ind w:left="2880" w:hanging="360"/>
+      </w:pPr>
+    </w:lvl>
+    <w:lvl w:ilvl="4" w:tplc="0C0A0019" w:tentative="1">
+      <w:start w:val="1"/>
+      <w:numFmt w:val="lowerLetter"/>
+      <w:lvlText w:val="%5."/>
+      <w:lvlJc w:val="left"/>
+      <w:pPr>
+        <w:ind w:left="3600" w:hanging="360"/>
+      </w:pPr>
+    </w:lvl>
+    <w:lvl w:ilvl="5" w:tplc="0C0A001B" w:tentative="1">
+      <w:start w:val="1"/>
+      <w:numFmt w:val="lowerRoman"/>
+      <w:lvlText w:val="%6."/>
+      <w:lvlJc w:val="right"/>
+      <w:pPr>
+        <w:ind w:left="4320" w:hanging="180"/>
+      </w:pPr>
+    </w:lvl>
+    <w:lvl w:ilvl="6" w:tplc="0C0A000F" w:tentative="1">
+      <w:start w:val="1"/>
+      <w:numFmt w:val="decimal"/>
+      <w:lvlText w:val="%7."/>
+      <w:lvlJc w:val="left"/>
+      <w:pPr>
+        <w:ind w:left="5040" w:hanging="360"/>
+      </w:pPr>
+    </w:lvl>
+    <w:lvl w:ilvl="7" w:tplc="0C0A0019" w:tentative="1">
+      <w:start w:val="1"/>
+      <w:numFmt w:val="lowerLetter"/>
+      <w:lvlText w:val="%8."/>
+      <w:lvlJc w:val="left"/>
+      <w:pPr>
+        <w:ind w:left="5760" w:hanging="360"/>
+      </w:pPr>
+    </w:lvl>
+    <w:lvl w:ilvl="8" w:tplc="0C0A001B" w:tentative="1">
+      <w:start w:val="1"/>
+      <w:numFmt w:val="lowerRoman"/>
+      <w:lvlText w:val="%9."/>
+      <w:lvlJc w:val="right"/>
+      <w:pPr>
+        <w:ind w:left="6480" w:hanging="180"/>
+      </w:pPr>
+    </w:lvl>
+  </w:abstractNum>
   <w:num w:numId="1" w16cid:durableId="1574851150">
     <w:abstractNumId w:val="0"/>
+  </w:num>
+  <w:num w:numId="2" w16cid:durableId="163477590">
+    <w:abstractNumId w:val="1"/>
   </w:num>
 </w:numbering>
 </file>

</xml_diff>

<commit_message>
Update comentarios del código
Actualizamos los comentarios de Employee en el modelo de dominio.
</commit_message>
<xml_diff>
--- a/Proyecto Fin de Máster Anotaciones.docx
+++ b/Proyecto Fin de Máster Anotaciones.docx
@@ -4034,11 +4034,17 @@
     <w:p>
       <w:pPr>
         <w:rPr>
-          <w:lang w:val="es-ES_tradnl"/>
-        </w:rPr>
-      </w:pPr>
-      <w:r>
-        <w:rPr>
+          <w:b/>
+          <w:bCs/>
+          <w:color w:val="E97132" w:themeColor="accent2"/>
+          <w:lang w:val="es-ES_tradnl"/>
+        </w:rPr>
+      </w:pPr>
+      <w:r>
+        <w:rPr>
+          <w:b/>
+          <w:bCs/>
+          <w:color w:val="E97132" w:themeColor="accent2"/>
           <w:lang w:val="es-ES_tradnl"/>
         </w:rPr>
         <w:t>“Mover la responsabilidad del mapeo completo (</w:t>
@@ -4046,6 +4052,9 @@
       <w:proofErr w:type="spellStart"/>
       <w:r>
         <w:rPr>
+          <w:b/>
+          <w:bCs/>
+          <w:color w:val="E97132" w:themeColor="accent2"/>
           <w:lang w:val="es-ES_tradnl"/>
         </w:rPr>
         <w:t>IDs</w:t>
@@ -4053,6 +4062,9 @@
       <w:proofErr w:type="spellEnd"/>
       <w:r>
         <w:rPr>
+          <w:b/>
+          <w:bCs/>
+          <w:color w:val="E97132" w:themeColor="accent2"/>
           <w:lang w:val="es-ES_tradnl"/>
         </w:rPr>
         <w:t xml:space="preserve"> -&gt; </w:t>
@@ -4060,6 +4072,9 @@
       <w:proofErr w:type="spellStart"/>
       <w:r>
         <w:rPr>
+          <w:b/>
+          <w:bCs/>
+          <w:color w:val="E97132" w:themeColor="accent2"/>
           <w:lang w:val="es-ES_tradnl"/>
         </w:rPr>
         <w:t>Department</w:t>
@@ -4067,6 +4082,9 @@
       <w:proofErr w:type="spellEnd"/>
       <w:r>
         <w:rPr>
+          <w:b/>
+          <w:bCs/>
+          <w:color w:val="E97132" w:themeColor="accent2"/>
           <w:lang w:val="es-ES_tradnl"/>
         </w:rPr>
         <w:t>) a donde tengas el acceso al repositorio”.</w:t>
@@ -4075,11 +4093,17 @@
     <w:p>
       <w:pPr>
         <w:rPr>
-          <w:lang w:val="es-ES_tradnl"/>
-        </w:rPr>
-      </w:pPr>
-      <w:r>
-        <w:rPr>
+          <w:b/>
+          <w:bCs/>
+          <w:color w:val="E97132" w:themeColor="accent2"/>
+          <w:lang w:val="es-ES_tradnl"/>
+        </w:rPr>
+      </w:pPr>
+      <w:r>
+        <w:rPr>
+          <w:b/>
+          <w:bCs/>
+          <w:color w:val="E97132" w:themeColor="accent2"/>
           <w:lang w:val="es-ES_tradnl"/>
         </w:rPr>
         <w:t xml:space="preserve">Esto lo que quiere decir es que hay que moverlo al </w:t>
@@ -4087,6 +4111,9 @@
       <w:proofErr w:type="spellStart"/>
       <w:r>
         <w:rPr>
+          <w:b/>
+          <w:bCs/>
+          <w:color w:val="E97132" w:themeColor="accent2"/>
           <w:lang w:val="es-ES_tradnl"/>
         </w:rPr>
         <w:t>EmployeeRepositoryAdapter</w:t>
@@ -4094,6 +4121,9 @@
       <w:proofErr w:type="spellEnd"/>
       <w:r>
         <w:rPr>
+          <w:b/>
+          <w:bCs/>
+          <w:color w:val="E97132" w:themeColor="accent2"/>
           <w:lang w:val="es-ES_tradnl"/>
         </w:rPr>
         <w:t xml:space="preserve">, que es quien tiene acceso a la BBDD, los </w:t>
@@ -4101,6 +4131,9 @@
       <w:proofErr w:type="spellStart"/>
       <w:r>
         <w:rPr>
+          <w:b/>
+          <w:bCs/>
+          <w:color w:val="E97132" w:themeColor="accent2"/>
           <w:lang w:val="es-ES_tradnl"/>
         </w:rPr>
         <w:t>mappers</w:t>
@@ -4108,6 +4141,9 @@
       <w:proofErr w:type="spellEnd"/>
       <w:r>
         <w:rPr>
+          <w:b/>
+          <w:bCs/>
+          <w:color w:val="E97132" w:themeColor="accent2"/>
           <w:lang w:val="es-ES_tradnl"/>
         </w:rPr>
         <w:t xml:space="preserve"> no deben acceder a repositorios, no es buena práctica.</w:t>
@@ -4121,20 +4157,20 @@
           <w:numId w:val="2"/>
         </w:numPr>
         <w:rPr>
-          <w:lang w:val="es-ES_tradnl"/>
-        </w:rPr>
-      </w:pPr>
-      <w:r>
-        <w:rPr>
-          <w:lang w:val="es-ES_tradnl"/>
-        </w:rPr>
-        <w:t>Inyectamos el puerto de salida de los departamentos en el adaptador</w:t>
-      </w:r>
-      <w:r>
-        <w:rPr>
-          <w:lang w:val="es-ES_tradnl"/>
-        </w:rPr>
-        <w:t xml:space="preserve"> de empleados.</w:t>
+          <w:b/>
+          <w:bCs/>
+          <w:color w:val="E97132" w:themeColor="accent2"/>
+          <w:lang w:val="es-ES_tradnl"/>
+        </w:rPr>
+      </w:pPr>
+      <w:r>
+        <w:rPr>
+          <w:b/>
+          <w:bCs/>
+          <w:color w:val="E97132" w:themeColor="accent2"/>
+          <w:lang w:val="es-ES_tradnl"/>
+        </w:rPr>
+        <w:t>Inyectamos el puerto de salida de los departamentos en el adaptador de empleados.</w:t>
       </w:r>
     </w:p>
     <w:p>
@@ -4145,11 +4181,17 @@
           <w:numId w:val="2"/>
         </w:numPr>
         <w:rPr>
-          <w:lang w:val="es-ES_tradnl"/>
-        </w:rPr>
-      </w:pPr>
-      <w:r>
-        <w:rPr>
+          <w:b/>
+          <w:bCs/>
+          <w:color w:val="E97132" w:themeColor="accent2"/>
+          <w:lang w:val="es-ES_tradnl"/>
+        </w:rPr>
+      </w:pPr>
+      <w:r>
+        <w:rPr>
+          <w:b/>
+          <w:bCs/>
+          <w:color w:val="E97132" w:themeColor="accent2"/>
           <w:lang w:val="es-ES_tradnl"/>
         </w:rPr>
         <w:t xml:space="preserve">Cambiar el método </w:t>
@@ -4157,6 +4199,9 @@
       <w:proofErr w:type="spellStart"/>
       <w:r>
         <w:rPr>
+          <w:b/>
+          <w:bCs/>
+          <w:color w:val="E97132" w:themeColor="accent2"/>
           <w:lang w:val="es-ES_tradnl"/>
         </w:rPr>
         <w:t>findEmployeeById</w:t>
@@ -4164,6 +4209,9 @@
       <w:proofErr w:type="spellEnd"/>
       <w:r>
         <w:rPr>
+          <w:b/>
+          <w:bCs/>
+          <w:color w:val="E97132" w:themeColor="accent2"/>
           <w:lang w:val="es-ES_tradnl"/>
         </w:rPr>
         <w:t xml:space="preserve"> actual</w:t>
@@ -4173,12 +4221,18 @@
       <w:pPr>
         <w:pStyle w:val="Prrafodelista"/>
         <w:rPr>
-          <w:lang w:val="es-ES_tradnl"/>
-        </w:rPr>
-      </w:pPr>
-      <w:r>
-        <w:rPr>
+          <w:b/>
+          <w:bCs/>
+          <w:color w:val="E97132" w:themeColor="accent2"/>
+          <w:lang w:val="es-ES_tradnl"/>
+        </w:rPr>
+      </w:pPr>
+      <w:r>
+        <w:rPr>
+          <w:b/>
+          <w:bCs/>
           <w:noProof/>
+          <w:color w:val="E97132" w:themeColor="accent2"/>
         </w:rPr>
         <w:drawing>
           <wp:inline distT="0" distB="0" distL="0" distR="0" wp14:anchorId="07714120" wp14:editId="0D4B7C88">
@@ -4221,61 +4275,1400 @@
       <w:pPr>
         <w:pStyle w:val="Prrafodelista"/>
         <w:rPr>
-          <w:lang w:val="es-ES_tradnl"/>
-        </w:rPr>
-      </w:pPr>
-      <w:r>
-        <w:rPr>
-          <w:lang w:val="es-ES_tradnl"/>
-        </w:rPr>
-        <w:t xml:space="preserve">Por </w:t>
-      </w:r>
-    </w:p>
-    <w:p>
-      <w:pPr>
-        <w:rPr>
-          <w:lang w:val="es-ES_tradnl"/>
-        </w:rPr>
-      </w:pPr>
-    </w:p>
-    <w:p>
-      <w:pPr>
-        <w:rPr>
-          <w:lang w:val="es-ES_tradnl"/>
-        </w:rPr>
-      </w:pPr>
-    </w:p>
-    <w:p>
-      <w:pPr>
-        <w:rPr>
-          <w:lang w:val="es-ES_tradnl"/>
-        </w:rPr>
-      </w:pPr>
-      <w:r>
-        <w:rPr>
+          <w:b/>
+          <w:bCs/>
+          <w:color w:val="E97132" w:themeColor="accent2"/>
+          <w:lang w:val="es-ES_tradnl"/>
+        </w:rPr>
+      </w:pPr>
+      <w:r>
+        <w:rPr>
+          <w:b/>
+          <w:bCs/>
+          <w:color w:val="E97132" w:themeColor="accent2"/>
+          <w:lang w:val="es-ES_tradnl"/>
+        </w:rPr>
+        <w:lastRenderedPageBreak/>
+        <w:t>Por</w:t>
+      </w:r>
+      <w:r>
+        <w:rPr>
+          <w:b/>
+          <w:bCs/>
+          <w:color w:val="E97132" w:themeColor="accent2"/>
+          <w:lang w:val="es-ES_tradnl"/>
+        </w:rPr>
+        <w:t>:</w:t>
+      </w:r>
+      <w:r>
+        <w:rPr>
+          <w:b/>
+          <w:bCs/>
+          <w:color w:val="E97132" w:themeColor="accent2"/>
           <w:lang w:val="es-ES_tradnl"/>
         </w:rPr>
         <w:br/>
       </w:r>
-    </w:p>
-    <w:p>
-      <w:pPr>
-        <w:rPr>
-          <w:lang w:val="es-ES_tradnl"/>
-        </w:rPr>
-      </w:pPr>
-    </w:p>
-    <w:p>
-      <w:pPr>
-        <w:rPr>
-          <w:lang w:val="es-ES_tradnl"/>
-        </w:rPr>
-      </w:pPr>
-      <w:r>
-        <w:rPr>
-          <w:lang w:val="es-ES_tradnl"/>
-        </w:rPr>
-        <w:t xml:space="preserve">Como en un futuro el </w:t>
+      <w:r>
+        <w:rPr>
+          <w:b/>
+          <w:bCs/>
+          <w:noProof/>
+          <w:color w:val="E97132" w:themeColor="accent2"/>
+        </w:rPr>
+        <w:drawing>
+          <wp:inline distT="0" distB="0" distL="0" distR="0" wp14:anchorId="291D51F2" wp14:editId="23AA3456">
+            <wp:extent cx="5400040" cy="2569210"/>
+            <wp:effectExtent l="0" t="0" r="0" b="2540"/>
+            <wp:docPr id="1818994767" name="Imagen 1" descr="Texto&#10;&#10;El contenido generado por IA puede ser incorrecto."/>
+            <wp:cNvGraphicFramePr>
+              <a:graphicFrameLocks xmlns:a="http://schemas.openxmlformats.org/drawingml/2006/main" noChangeAspect="1"/>
+            </wp:cNvGraphicFramePr>
+            <a:graphic xmlns:a="http://schemas.openxmlformats.org/drawingml/2006/main">
+              <a:graphicData uri="http://schemas.openxmlformats.org/drawingml/2006/picture">
+                <pic:pic xmlns:pic="http://schemas.openxmlformats.org/drawingml/2006/picture">
+                  <pic:nvPicPr>
+                    <pic:cNvPr id="1818994767" name="Imagen 1" descr="Texto&#10;&#10;El contenido generado por IA puede ser incorrecto."/>
+                    <pic:cNvPicPr/>
+                  </pic:nvPicPr>
+                  <pic:blipFill>
+                    <a:blip r:embed="rId21"/>
+                    <a:stretch>
+                      <a:fillRect/>
+                    </a:stretch>
+                  </pic:blipFill>
+                  <pic:spPr>
+                    <a:xfrm>
+                      <a:off x="0" y="0"/>
+                      <a:ext cx="5400040" cy="2569210"/>
+                    </a:xfrm>
+                    <a:prstGeom prst="rect">
+                      <a:avLst/>
+                    </a:prstGeom>
+                  </pic:spPr>
+                </pic:pic>
+              </a:graphicData>
+            </a:graphic>
+          </wp:inline>
+        </w:drawing>
+      </w:r>
+    </w:p>
+    <w:p>
+      <w:pPr>
+        <w:pStyle w:val="Prrafodelista"/>
+        <w:rPr>
+          <w:b/>
+          <w:bCs/>
+          <w:color w:val="E97132" w:themeColor="accent2"/>
+          <w:lang w:val="es-ES_tradnl"/>
+        </w:rPr>
+      </w:pPr>
+      <w:r>
+        <w:rPr>
+          <w:b/>
+          <w:bCs/>
+          <w:color w:val="E97132" w:themeColor="accent2"/>
+          <w:lang w:val="es-ES_tradnl"/>
+        </w:rPr>
+        <w:t>Lo que hacemos es cargar aquí los departamentos desde Mongo.</w:t>
+      </w:r>
+    </w:p>
+    <w:p>
+      <w:pPr>
+        <w:pStyle w:val="Prrafodelista"/>
+        <w:numPr>
+          <w:ilvl w:val="1"/>
+          <w:numId w:val="1"/>
+        </w:numPr>
+        <w:rPr>
+          <w:b/>
+          <w:bCs/>
+          <w:color w:val="E97132" w:themeColor="accent2"/>
+          <w:lang w:val="es-ES_tradnl"/>
+        </w:rPr>
+      </w:pPr>
+      <w:r>
+        <w:rPr>
+          <w:b/>
+          <w:bCs/>
+          <w:color w:val="E97132" w:themeColor="accent2"/>
+          <w:lang w:val="es-ES_tradnl"/>
+        </w:rPr>
+        <w:t xml:space="preserve">Recupera </w:t>
+      </w:r>
+      <w:proofErr w:type="spellStart"/>
+      <w:r>
+        <w:rPr>
+          <w:b/>
+          <w:bCs/>
+          <w:color w:val="E97132" w:themeColor="accent2"/>
+          <w:lang w:val="es-ES_tradnl"/>
+        </w:rPr>
+        <w:t>EmployeeEntity</w:t>
+      </w:r>
+      <w:proofErr w:type="spellEnd"/>
+      <w:r>
+        <w:rPr>
+          <w:b/>
+          <w:bCs/>
+          <w:color w:val="E97132" w:themeColor="accent2"/>
+          <w:lang w:val="es-ES_tradnl"/>
+        </w:rPr>
+        <w:t xml:space="preserve"> desde la BBDD</w:t>
+      </w:r>
+    </w:p>
+    <w:p>
+      <w:pPr>
+        <w:pStyle w:val="Prrafodelista"/>
+        <w:numPr>
+          <w:ilvl w:val="1"/>
+          <w:numId w:val="1"/>
+        </w:numPr>
+        <w:rPr>
+          <w:b/>
+          <w:bCs/>
+          <w:color w:val="E97132" w:themeColor="accent2"/>
+          <w:lang w:val="es-ES_tradnl"/>
+        </w:rPr>
+      </w:pPr>
+      <w:r>
+        <w:rPr>
+          <w:b/>
+          <w:bCs/>
+          <w:color w:val="E97132" w:themeColor="accent2"/>
+          <w:lang w:val="es-ES_tradnl"/>
+        </w:rPr>
+        <w:t xml:space="preserve">Obtiene los </w:t>
+      </w:r>
+      <w:proofErr w:type="spellStart"/>
+      <w:r>
+        <w:rPr>
+          <w:b/>
+          <w:bCs/>
+          <w:color w:val="E97132" w:themeColor="accent2"/>
+          <w:lang w:val="es-ES_tradnl"/>
+        </w:rPr>
+        <w:t>IDs</w:t>
+      </w:r>
+      <w:proofErr w:type="spellEnd"/>
+      <w:r>
+        <w:rPr>
+          <w:b/>
+          <w:bCs/>
+          <w:color w:val="E97132" w:themeColor="accent2"/>
+          <w:lang w:val="es-ES_tradnl"/>
+        </w:rPr>
+        <w:t xml:space="preserve"> de los departamentos</w:t>
+      </w:r>
+    </w:p>
+    <w:p>
+      <w:pPr>
+        <w:pStyle w:val="Prrafodelista"/>
+        <w:numPr>
+          <w:ilvl w:val="1"/>
+          <w:numId w:val="1"/>
+        </w:numPr>
+        <w:rPr>
+          <w:b/>
+          <w:bCs/>
+          <w:color w:val="E97132" w:themeColor="accent2"/>
+          <w:lang w:val="es-ES_tradnl"/>
+        </w:rPr>
+      </w:pPr>
+      <w:r>
+        <w:rPr>
+          <w:b/>
+          <w:bCs/>
+          <w:color w:val="E97132" w:themeColor="accent2"/>
+          <w:lang w:val="es-ES_tradnl"/>
+        </w:rPr>
+        <w:t>Consulta Mongo para obtener los departamentos completos</w:t>
+      </w:r>
+    </w:p>
+    <w:p>
+      <w:pPr>
+        <w:pStyle w:val="Prrafodelista"/>
+        <w:numPr>
+          <w:ilvl w:val="1"/>
+          <w:numId w:val="1"/>
+        </w:numPr>
+        <w:rPr>
+          <w:b/>
+          <w:bCs/>
+          <w:color w:val="E97132" w:themeColor="accent2"/>
+          <w:lang w:val="es-ES_tradnl"/>
+        </w:rPr>
+      </w:pPr>
+      <w:r>
+        <w:rPr>
+          <w:b/>
+          <w:bCs/>
+          <w:color w:val="E97132" w:themeColor="accent2"/>
+          <w:lang w:val="es-ES_tradnl"/>
+        </w:rPr>
+        <w:t>Validar que los recuperados coinciden con los solicitados</w:t>
+      </w:r>
+    </w:p>
+    <w:p>
+      <w:pPr>
+        <w:pStyle w:val="Prrafodelista"/>
+        <w:numPr>
+          <w:ilvl w:val="1"/>
+          <w:numId w:val="1"/>
+        </w:numPr>
+        <w:rPr>
+          <w:b/>
+          <w:bCs/>
+          <w:color w:val="E97132" w:themeColor="accent2"/>
+          <w:lang w:val="es-ES_tradnl"/>
+        </w:rPr>
+      </w:pPr>
+      <w:r>
+        <w:rPr>
+          <w:b/>
+          <w:bCs/>
+          <w:color w:val="E97132" w:themeColor="accent2"/>
+          <w:lang w:val="es-ES_tradnl"/>
+        </w:rPr>
+        <w:t xml:space="preserve">Delegar en el </w:t>
+      </w:r>
+      <w:proofErr w:type="spellStart"/>
+      <w:r>
+        <w:rPr>
+          <w:b/>
+          <w:bCs/>
+          <w:color w:val="E97132" w:themeColor="accent2"/>
+          <w:lang w:val="es-ES_tradnl"/>
+        </w:rPr>
+        <w:t>mapper</w:t>
+      </w:r>
+      <w:proofErr w:type="spellEnd"/>
+      <w:r>
+        <w:rPr>
+          <w:b/>
+          <w:bCs/>
+          <w:color w:val="E97132" w:themeColor="accent2"/>
+          <w:lang w:val="es-ES_tradnl"/>
+        </w:rPr>
+        <w:t xml:space="preserve"> que reciba también la lista de departamentos</w:t>
+      </w:r>
+    </w:p>
+    <w:p>
+      <w:pPr>
+        <w:pStyle w:val="Prrafodelista"/>
+        <w:numPr>
+          <w:ilvl w:val="0"/>
+          <w:numId w:val="2"/>
+        </w:numPr>
+        <w:rPr>
+          <w:b/>
+          <w:bCs/>
+          <w:color w:val="E97132" w:themeColor="accent2"/>
+          <w:lang w:val="es-ES_tradnl"/>
+        </w:rPr>
+      </w:pPr>
+      <w:r>
+        <w:rPr>
+          <w:b/>
+          <w:bCs/>
+          <w:color w:val="E97132" w:themeColor="accent2"/>
+          <w:lang w:val="es-ES_tradnl"/>
+        </w:rPr>
+        <w:t xml:space="preserve">Cambiamos el </w:t>
+      </w:r>
+      <w:proofErr w:type="spellStart"/>
+      <w:r>
+        <w:rPr>
+          <w:b/>
+          <w:bCs/>
+          <w:color w:val="E97132" w:themeColor="accent2"/>
+          <w:lang w:val="es-ES_tradnl"/>
+        </w:rPr>
+        <w:t>EmployeeEntityMapper</w:t>
+      </w:r>
+      <w:proofErr w:type="spellEnd"/>
+      <w:r>
+        <w:rPr>
+          <w:b/>
+          <w:bCs/>
+          <w:color w:val="E97132" w:themeColor="accent2"/>
+          <w:lang w:val="es-ES_tradnl"/>
+        </w:rPr>
+        <w:t>:</w:t>
+      </w:r>
+    </w:p>
+    <w:p>
+      <w:pPr>
+        <w:pStyle w:val="Prrafodelista"/>
+        <w:numPr>
+          <w:ilvl w:val="1"/>
+          <w:numId w:val="1"/>
+        </w:numPr>
+        <w:rPr>
+          <w:b/>
+          <w:bCs/>
+          <w:color w:val="E97132" w:themeColor="accent2"/>
+          <w:lang w:val="es-ES_tradnl"/>
+        </w:rPr>
+      </w:pPr>
+      <w:r>
+        <w:rPr>
+          <w:b/>
+          <w:bCs/>
+          <w:color w:val="E97132" w:themeColor="accent2"/>
+          <w:lang w:val="es-ES_tradnl"/>
+        </w:rPr>
+        <w:t xml:space="preserve">Antes creábamos un departamento con new </w:t>
+      </w:r>
+      <w:proofErr w:type="spellStart"/>
+      <w:proofErr w:type="gramStart"/>
+      <w:r>
+        <w:rPr>
+          <w:b/>
+          <w:bCs/>
+          <w:color w:val="E97132" w:themeColor="accent2"/>
+          <w:lang w:val="es-ES_tradnl"/>
+        </w:rPr>
+        <w:t>Department</w:t>
+      </w:r>
+      <w:proofErr w:type="spellEnd"/>
+      <w:r>
+        <w:rPr>
+          <w:b/>
+          <w:bCs/>
+          <w:color w:val="E97132" w:themeColor="accent2"/>
+          <w:lang w:val="es-ES_tradnl"/>
+        </w:rPr>
+        <w:t>(</w:t>
+      </w:r>
+      <w:proofErr w:type="gramEnd"/>
+      <w:r>
+        <w:rPr>
+          <w:b/>
+          <w:bCs/>
+          <w:color w:val="E97132" w:themeColor="accent2"/>
+          <w:lang w:val="es-ES_tradnl"/>
+        </w:rPr>
+        <w:t xml:space="preserve">id, </w:t>
+      </w:r>
+      <w:proofErr w:type="spellStart"/>
+      <w:r>
+        <w:rPr>
+          <w:b/>
+          <w:bCs/>
+          <w:color w:val="E97132" w:themeColor="accent2"/>
+          <w:lang w:val="es-ES_tradnl"/>
+        </w:rPr>
+        <w:t>null</w:t>
+      </w:r>
+      <w:proofErr w:type="spellEnd"/>
+      <w:r>
+        <w:rPr>
+          <w:b/>
+          <w:bCs/>
+          <w:color w:val="E97132" w:themeColor="accent2"/>
+          <w:lang w:val="es-ES_tradnl"/>
+        </w:rPr>
+        <w:t>);</w:t>
+      </w:r>
+    </w:p>
+    <w:p>
+      <w:pPr>
+        <w:pStyle w:val="Prrafodelista"/>
+        <w:numPr>
+          <w:ilvl w:val="1"/>
+          <w:numId w:val="1"/>
+        </w:numPr>
+        <w:rPr>
+          <w:b/>
+          <w:bCs/>
+          <w:color w:val="E97132" w:themeColor="accent2"/>
+          <w:lang w:val="es-ES_tradnl"/>
+        </w:rPr>
+      </w:pPr>
+      <w:r>
+        <w:rPr>
+          <w:b/>
+          <w:bCs/>
+          <w:color w:val="E97132" w:themeColor="accent2"/>
+          <w:lang w:val="es-ES_tradnl"/>
+        </w:rPr>
+        <w:t>LO cual hacía que saltase la validación y por lo tanto el error</w:t>
+      </w:r>
+    </w:p>
+    <w:p>
+      <w:pPr>
+        <w:pStyle w:val="Prrafodelista"/>
+        <w:numPr>
+          <w:ilvl w:val="0"/>
+          <w:numId w:val="2"/>
+        </w:numPr>
+        <w:rPr>
+          <w:b/>
+          <w:bCs/>
+          <w:color w:val="E97132" w:themeColor="accent2"/>
+          <w:lang w:val="es-ES_tradnl"/>
+        </w:rPr>
+      </w:pPr>
+      <w:r>
+        <w:rPr>
+          <w:b/>
+          <w:bCs/>
+          <w:color w:val="E97132" w:themeColor="accent2"/>
+          <w:lang w:val="es-ES_tradnl"/>
+        </w:rPr>
+        <w:t xml:space="preserve">Cambiamos también el método </w:t>
+      </w:r>
+      <w:proofErr w:type="spellStart"/>
+      <w:proofErr w:type="gramStart"/>
+      <w:r>
+        <w:rPr>
+          <w:b/>
+          <w:bCs/>
+          <w:color w:val="E97132" w:themeColor="accent2"/>
+          <w:lang w:val="es-ES_tradnl"/>
+        </w:rPr>
+        <w:t>toDomainList</w:t>
+      </w:r>
+      <w:proofErr w:type="spellEnd"/>
+      <w:r>
+        <w:rPr>
+          <w:b/>
+          <w:bCs/>
+          <w:color w:val="E97132" w:themeColor="accent2"/>
+          <w:lang w:val="es-ES_tradnl"/>
+        </w:rPr>
+        <w:t>(</w:t>
+      </w:r>
+      <w:proofErr w:type="gramEnd"/>
+      <w:r>
+        <w:rPr>
+          <w:b/>
+          <w:bCs/>
+          <w:color w:val="E97132" w:themeColor="accent2"/>
+          <w:lang w:val="es-ES_tradnl"/>
+        </w:rPr>
+        <w:t>…) a lo siguiente:</w:t>
+      </w:r>
+    </w:p>
+    <w:p>
+      <w:pPr>
+        <w:pStyle w:val="Prrafodelista"/>
+        <w:rPr>
+          <w:b/>
+          <w:bCs/>
+          <w:color w:val="E97132" w:themeColor="accent2"/>
+          <w:lang w:val="es-ES_tradnl"/>
+        </w:rPr>
+      </w:pPr>
+      <w:r>
+        <w:rPr>
+          <w:b/>
+          <w:bCs/>
+          <w:noProof/>
+          <w:color w:val="E97132" w:themeColor="accent2"/>
+        </w:rPr>
+        <w:drawing>
+          <wp:inline distT="0" distB="0" distL="0" distR="0" wp14:anchorId="4930A9EE" wp14:editId="3D82358B">
+            <wp:extent cx="5400040" cy="4039870"/>
+            <wp:effectExtent l="0" t="0" r="0" b="0"/>
+            <wp:docPr id="1190173561" name="Imagen 1" descr="Texto&#10;&#10;El contenido generado por IA puede ser incorrecto."/>
+            <wp:cNvGraphicFramePr>
+              <a:graphicFrameLocks xmlns:a="http://schemas.openxmlformats.org/drawingml/2006/main" noChangeAspect="1"/>
+            </wp:cNvGraphicFramePr>
+            <a:graphic xmlns:a="http://schemas.openxmlformats.org/drawingml/2006/main">
+              <a:graphicData uri="http://schemas.openxmlformats.org/drawingml/2006/picture">
+                <pic:pic xmlns:pic="http://schemas.openxmlformats.org/drawingml/2006/picture">
+                  <pic:nvPicPr>
+                    <pic:cNvPr id="1190173561" name="Imagen 1" descr="Texto&#10;&#10;El contenido generado por IA puede ser incorrecto."/>
+                    <pic:cNvPicPr/>
+                  </pic:nvPicPr>
+                  <pic:blipFill>
+                    <a:blip r:embed="rId22"/>
+                    <a:stretch>
+                      <a:fillRect/>
+                    </a:stretch>
+                  </pic:blipFill>
+                  <pic:spPr>
+                    <a:xfrm>
+                      <a:off x="0" y="0"/>
+                      <a:ext cx="5400040" cy="4039870"/>
+                    </a:xfrm>
+                    <a:prstGeom prst="rect">
+                      <a:avLst/>
+                    </a:prstGeom>
+                  </pic:spPr>
+                </pic:pic>
+              </a:graphicData>
+            </a:graphic>
+          </wp:inline>
+        </w:drawing>
+      </w:r>
+    </w:p>
+    <w:p>
+      <w:pPr>
+        <w:pStyle w:val="Prrafodelista"/>
+        <w:numPr>
+          <w:ilvl w:val="1"/>
+          <w:numId w:val="1"/>
+        </w:numPr>
+        <w:rPr>
+          <w:b/>
+          <w:bCs/>
+          <w:color w:val="E97132" w:themeColor="accent2"/>
+          <w:lang w:val="es-ES_tradnl"/>
+        </w:rPr>
+      </w:pPr>
+      <w:r>
+        <w:rPr>
+          <w:b/>
+          <w:bCs/>
+          <w:color w:val="E97132" w:themeColor="accent2"/>
+          <w:lang w:val="es-ES_tradnl"/>
+        </w:rPr>
+        <w:lastRenderedPageBreak/>
+        <w:t xml:space="preserve">Lo que hace ahora es mapear cada </w:t>
+      </w:r>
+      <w:proofErr w:type="spellStart"/>
+      <w:r>
+        <w:rPr>
+          <w:b/>
+          <w:bCs/>
+          <w:color w:val="E97132" w:themeColor="accent2"/>
+          <w:lang w:val="es-ES_tradnl"/>
+        </w:rPr>
+        <w:t>EmployeeEntity</w:t>
+      </w:r>
+      <w:proofErr w:type="spellEnd"/>
+      <w:r>
+        <w:rPr>
+          <w:b/>
+          <w:bCs/>
+          <w:color w:val="E97132" w:themeColor="accent2"/>
+          <w:lang w:val="es-ES_tradnl"/>
+        </w:rPr>
+        <w:t xml:space="preserve"> a su correspondiente </w:t>
+      </w:r>
+      <w:proofErr w:type="spellStart"/>
+      <w:r>
+        <w:rPr>
+          <w:b/>
+          <w:bCs/>
+          <w:color w:val="E97132" w:themeColor="accent2"/>
+          <w:lang w:val="es-ES_tradnl"/>
+        </w:rPr>
+        <w:t>Employee</w:t>
+      </w:r>
+      <w:proofErr w:type="spellEnd"/>
+      <w:r>
+        <w:rPr>
+          <w:b/>
+          <w:bCs/>
+          <w:color w:val="E97132" w:themeColor="accent2"/>
+          <w:lang w:val="es-ES_tradnl"/>
+        </w:rPr>
+        <w:t xml:space="preserve"> incluyendo los departamentos reales (con nombre, en vez de solo el ID)</w:t>
+      </w:r>
+    </w:p>
+    <w:p>
+      <w:pPr>
+        <w:pStyle w:val="Prrafodelista"/>
+        <w:numPr>
+          <w:ilvl w:val="1"/>
+          <w:numId w:val="1"/>
+        </w:numPr>
+        <w:rPr>
+          <w:b/>
+          <w:bCs/>
+          <w:color w:val="E97132" w:themeColor="accent2"/>
+          <w:lang w:val="es-ES_tradnl"/>
+        </w:rPr>
+      </w:pPr>
+      <w:r>
+        <w:rPr>
+          <w:b/>
+          <w:bCs/>
+          <w:color w:val="E97132" w:themeColor="accent2"/>
+          <w:lang w:val="es-ES_tradnl"/>
+        </w:rPr>
+        <w:t xml:space="preserve">Ya no utiliza </w:t>
+      </w:r>
+      <w:proofErr w:type="spellStart"/>
+      <w:r>
+        <w:rPr>
+          <w:b/>
+          <w:bCs/>
+          <w:color w:val="E97132" w:themeColor="accent2"/>
+          <w:lang w:val="es-ES_tradnl"/>
+        </w:rPr>
+        <w:t>toDomain</w:t>
+      </w:r>
+      <w:proofErr w:type="spellEnd"/>
+      <w:r>
+        <w:rPr>
+          <w:b/>
+          <w:bCs/>
+          <w:color w:val="E97132" w:themeColor="accent2"/>
+          <w:lang w:val="es-ES_tradnl"/>
+        </w:rPr>
+        <w:t>(</w:t>
+      </w:r>
+      <w:proofErr w:type="spellStart"/>
+      <w:r>
+        <w:rPr>
+          <w:b/>
+          <w:bCs/>
+          <w:color w:val="E97132" w:themeColor="accent2"/>
+          <w:lang w:val="es-ES_tradnl"/>
+        </w:rPr>
+        <w:t>entity</w:t>
+      </w:r>
+      <w:proofErr w:type="spellEnd"/>
+      <w:r>
+        <w:rPr>
+          <w:b/>
+          <w:bCs/>
+          <w:color w:val="E97132" w:themeColor="accent2"/>
+          <w:lang w:val="es-ES_tradnl"/>
+        </w:rPr>
+        <w:t xml:space="preserve">) el cual antes llamaba al método que creaba departamentos con nombre </w:t>
+      </w:r>
+      <w:proofErr w:type="spellStart"/>
+      <w:r>
+        <w:rPr>
+          <w:b/>
+          <w:bCs/>
+          <w:color w:val="E97132" w:themeColor="accent2"/>
+          <w:lang w:val="es-ES_tradnl"/>
+        </w:rPr>
+        <w:t>null</w:t>
+      </w:r>
+      <w:proofErr w:type="spellEnd"/>
+      <w:r>
+        <w:rPr>
+          <w:b/>
+          <w:bCs/>
+          <w:color w:val="E97132" w:themeColor="accent2"/>
+          <w:lang w:val="es-ES_tradnl"/>
+        </w:rPr>
+        <w:t>.</w:t>
+      </w:r>
+    </w:p>
+    <w:p>
+      <w:pPr>
+        <w:pStyle w:val="Prrafodelista"/>
+        <w:numPr>
+          <w:ilvl w:val="1"/>
+          <w:numId w:val="1"/>
+        </w:numPr>
+        <w:rPr>
+          <w:b/>
+          <w:bCs/>
+          <w:color w:val="E97132" w:themeColor="accent2"/>
+          <w:lang w:val="es-ES_tradnl"/>
+        </w:rPr>
+      </w:pPr>
+      <w:r>
+        <w:rPr>
+          <w:b/>
+          <w:bCs/>
+          <w:color w:val="E97132" w:themeColor="accent2"/>
+          <w:lang w:val="es-ES_tradnl"/>
+        </w:rPr>
+        <w:t>Recibe una lista de departamentos desde el repositorio</w:t>
+      </w:r>
+    </w:p>
+    <w:p>
+      <w:pPr>
+        <w:pStyle w:val="Prrafodelista"/>
+        <w:numPr>
+          <w:ilvl w:val="1"/>
+          <w:numId w:val="1"/>
+        </w:numPr>
+        <w:rPr>
+          <w:b/>
+          <w:bCs/>
+          <w:color w:val="E97132" w:themeColor="accent2"/>
+          <w:lang w:val="es-ES_tradnl"/>
+        </w:rPr>
+      </w:pPr>
+      <w:r>
+        <w:rPr>
+          <w:b/>
+          <w:bCs/>
+          <w:color w:val="E97132" w:themeColor="accent2"/>
+          <w:lang w:val="es-ES_tradnl"/>
+        </w:rPr>
+        <w:t xml:space="preserve">Relaciona cada </w:t>
+      </w:r>
+      <w:proofErr w:type="spellStart"/>
+      <w:r>
+        <w:rPr>
+          <w:b/>
+          <w:bCs/>
+          <w:color w:val="E97132" w:themeColor="accent2"/>
+          <w:lang w:val="es-ES_tradnl"/>
+        </w:rPr>
+        <w:t>EmployeeEntity</w:t>
+      </w:r>
+      <w:proofErr w:type="spellEnd"/>
+      <w:r>
+        <w:rPr>
+          <w:b/>
+          <w:bCs/>
+          <w:color w:val="E97132" w:themeColor="accent2"/>
+          <w:lang w:val="es-ES_tradnl"/>
+        </w:rPr>
+        <w:t xml:space="preserve"> con sus departamentos correctos, filtrando por ID</w:t>
+      </w:r>
+    </w:p>
+    <w:p>
+      <w:pPr>
+        <w:pStyle w:val="Prrafodelista"/>
+        <w:numPr>
+          <w:ilvl w:val="0"/>
+          <w:numId w:val="2"/>
+        </w:numPr>
+        <w:rPr>
+          <w:b/>
+          <w:bCs/>
+          <w:color w:val="E97132" w:themeColor="accent2"/>
+          <w:lang w:val="es-ES_tradnl"/>
+        </w:rPr>
+      </w:pPr>
+      <w:r>
+        <w:rPr>
+          <w:b/>
+          <w:bCs/>
+          <w:color w:val="E97132" w:themeColor="accent2"/>
+          <w:lang w:val="es-ES_tradnl"/>
+        </w:rPr>
+        <w:t xml:space="preserve">Ahora tenemos que cambiar el método </w:t>
+      </w:r>
+      <w:proofErr w:type="spellStart"/>
+      <w:proofErr w:type="gramStart"/>
+      <w:r>
+        <w:rPr>
+          <w:b/>
+          <w:bCs/>
+          <w:color w:val="E97132" w:themeColor="accent2"/>
+          <w:lang w:val="es-ES_tradnl"/>
+        </w:rPr>
+        <w:t>findAll</w:t>
+      </w:r>
+      <w:proofErr w:type="spellEnd"/>
+      <w:r>
+        <w:rPr>
+          <w:b/>
+          <w:bCs/>
+          <w:color w:val="E97132" w:themeColor="accent2"/>
+          <w:lang w:val="es-ES_tradnl"/>
+        </w:rPr>
+        <w:t>(</w:t>
+      </w:r>
+      <w:proofErr w:type="gramEnd"/>
+      <w:r>
+        <w:rPr>
+          <w:b/>
+          <w:bCs/>
+          <w:color w:val="E97132" w:themeColor="accent2"/>
+          <w:lang w:val="es-ES_tradnl"/>
+        </w:rPr>
+        <w:t>) del adaptador para:</w:t>
+      </w:r>
+    </w:p>
+    <w:p>
+      <w:pPr>
+        <w:pStyle w:val="Prrafodelista"/>
+        <w:numPr>
+          <w:ilvl w:val="1"/>
+          <w:numId w:val="1"/>
+        </w:numPr>
+        <w:rPr>
+          <w:b/>
+          <w:bCs/>
+          <w:color w:val="E97132" w:themeColor="accent2"/>
+          <w:lang w:val="es-ES_tradnl"/>
+        </w:rPr>
+      </w:pPr>
+      <w:r>
+        <w:rPr>
+          <w:b/>
+          <w:bCs/>
+          <w:color w:val="E97132" w:themeColor="accent2"/>
+          <w:lang w:val="es-ES_tradnl"/>
+        </w:rPr>
+        <w:t xml:space="preserve">Consulta primero todos los </w:t>
+      </w:r>
+      <w:proofErr w:type="spellStart"/>
+      <w:r>
+        <w:rPr>
+          <w:b/>
+          <w:bCs/>
+          <w:color w:val="E97132" w:themeColor="accent2"/>
+          <w:lang w:val="es-ES_tradnl"/>
+        </w:rPr>
+        <w:t>EmployeeEntity</w:t>
+      </w:r>
+      <w:proofErr w:type="spellEnd"/>
+    </w:p>
+    <w:p>
+      <w:pPr>
+        <w:pStyle w:val="Prrafodelista"/>
+        <w:numPr>
+          <w:ilvl w:val="1"/>
+          <w:numId w:val="1"/>
+        </w:numPr>
+        <w:rPr>
+          <w:b/>
+          <w:bCs/>
+          <w:color w:val="E97132" w:themeColor="accent2"/>
+          <w:lang w:val="es-ES_tradnl"/>
+        </w:rPr>
+      </w:pPr>
+      <w:r>
+        <w:rPr>
+          <w:b/>
+          <w:bCs/>
+          <w:color w:val="E97132" w:themeColor="accent2"/>
+          <w:lang w:val="es-ES_tradnl"/>
+        </w:rPr>
+        <w:t>Consulta todos los departamentos</w:t>
+      </w:r>
+    </w:p>
+    <w:p>
+      <w:pPr>
+        <w:pStyle w:val="Prrafodelista"/>
+        <w:numPr>
+          <w:ilvl w:val="1"/>
+          <w:numId w:val="1"/>
+        </w:numPr>
+        <w:rPr>
+          <w:b/>
+          <w:bCs/>
+          <w:color w:val="E97132" w:themeColor="accent2"/>
+          <w:lang w:val="es-ES_tradnl"/>
+        </w:rPr>
+      </w:pPr>
+      <w:r>
+        <w:rPr>
+          <w:b/>
+          <w:bCs/>
+          <w:color w:val="E97132" w:themeColor="accent2"/>
+          <w:lang w:val="es-ES_tradnl"/>
+        </w:rPr>
+        <w:t xml:space="preserve">Pasárselos al </w:t>
+      </w:r>
+      <w:proofErr w:type="spellStart"/>
+      <w:r>
+        <w:rPr>
+          <w:b/>
+          <w:bCs/>
+          <w:color w:val="E97132" w:themeColor="accent2"/>
+          <w:lang w:val="es-ES_tradnl"/>
+        </w:rPr>
+        <w:t>mapper</w:t>
+      </w:r>
+      <w:proofErr w:type="spellEnd"/>
+    </w:p>
+    <w:p>
+      <w:pPr>
+        <w:pStyle w:val="Prrafodelista"/>
+        <w:rPr>
+          <w:b/>
+          <w:bCs/>
+          <w:color w:val="E97132" w:themeColor="accent2"/>
+          <w:lang w:val="es-ES_tradnl"/>
+        </w:rPr>
+      </w:pPr>
+      <w:r>
+        <w:rPr>
+          <w:b/>
+          <w:bCs/>
+          <w:noProof/>
+          <w:color w:val="E97132" w:themeColor="accent2"/>
+        </w:rPr>
+        <w:drawing>
+          <wp:inline distT="0" distB="0" distL="0" distR="0" wp14:anchorId="77A05F82" wp14:editId="72642EDF">
+            <wp:extent cx="5400040" cy="1224915"/>
+            <wp:effectExtent l="0" t="0" r="0" b="0"/>
+            <wp:docPr id="1317670693" name="Imagen 1" descr="Texto&#10;&#10;El contenido generado por IA puede ser incorrecto."/>
+            <wp:cNvGraphicFramePr>
+              <a:graphicFrameLocks xmlns:a="http://schemas.openxmlformats.org/drawingml/2006/main" noChangeAspect="1"/>
+            </wp:cNvGraphicFramePr>
+            <a:graphic xmlns:a="http://schemas.openxmlformats.org/drawingml/2006/main">
+              <a:graphicData uri="http://schemas.openxmlformats.org/drawingml/2006/picture">
+                <pic:pic xmlns:pic="http://schemas.openxmlformats.org/drawingml/2006/picture">
+                  <pic:nvPicPr>
+                    <pic:cNvPr id="1317670693" name="Imagen 1" descr="Texto&#10;&#10;El contenido generado por IA puede ser incorrecto."/>
+                    <pic:cNvPicPr/>
+                  </pic:nvPicPr>
+                  <pic:blipFill>
+                    <a:blip r:embed="rId23"/>
+                    <a:stretch>
+                      <a:fillRect/>
+                    </a:stretch>
+                  </pic:blipFill>
+                  <pic:spPr>
+                    <a:xfrm>
+                      <a:off x="0" y="0"/>
+                      <a:ext cx="5400040" cy="1224915"/>
+                    </a:xfrm>
+                    <a:prstGeom prst="rect">
+                      <a:avLst/>
+                    </a:prstGeom>
+                  </pic:spPr>
+                </pic:pic>
+              </a:graphicData>
+            </a:graphic>
+          </wp:inline>
+        </w:drawing>
+      </w:r>
+    </w:p>
+    <w:p>
+      <w:pPr>
+        <w:pStyle w:val="Prrafodelista"/>
+        <w:numPr>
+          <w:ilvl w:val="0"/>
+          <w:numId w:val="2"/>
+        </w:numPr>
+        <w:rPr>
+          <w:b/>
+          <w:bCs/>
+          <w:color w:val="E97132" w:themeColor="accent2"/>
+          <w:lang w:val="es-ES_tradnl"/>
+        </w:rPr>
+      </w:pPr>
+      <w:r>
+        <w:rPr>
+          <w:b/>
+          <w:bCs/>
+          <w:color w:val="E97132" w:themeColor="accent2"/>
+          <w:lang w:val="es-ES_tradnl"/>
+        </w:rPr>
+        <w:t xml:space="preserve">Tenemos que añadir también un método en el </w:t>
+      </w:r>
+      <w:proofErr w:type="spellStart"/>
+      <w:r>
+        <w:rPr>
+          <w:b/>
+          <w:bCs/>
+          <w:color w:val="E97132" w:themeColor="accent2"/>
+          <w:lang w:val="es-ES_tradnl"/>
+        </w:rPr>
+        <w:t>DepartmentRepositoryAdapter</w:t>
+      </w:r>
+      <w:proofErr w:type="spellEnd"/>
+      <w:r>
+        <w:rPr>
+          <w:b/>
+          <w:bCs/>
+          <w:color w:val="E97132" w:themeColor="accent2"/>
+          <w:lang w:val="es-ES_tradnl"/>
+        </w:rPr>
+        <w:t xml:space="preserve"> que para poder consultar todos los departamentos:</w:t>
+      </w:r>
+    </w:p>
+    <w:p>
+      <w:pPr>
+        <w:pStyle w:val="Prrafodelista"/>
+        <w:rPr>
+          <w:b/>
+          <w:bCs/>
+          <w:color w:val="E97132" w:themeColor="accent2"/>
+          <w:lang w:val="es-ES_tradnl"/>
+        </w:rPr>
+      </w:pPr>
+      <w:r>
+        <w:rPr>
+          <w:b/>
+          <w:bCs/>
+          <w:noProof/>
+          <w:color w:val="E97132" w:themeColor="accent2"/>
+        </w:rPr>
+        <w:drawing>
+          <wp:inline distT="0" distB="0" distL="0" distR="0" wp14:anchorId="5A6DC688" wp14:editId="783909FA">
+            <wp:extent cx="5400040" cy="1250950"/>
+            <wp:effectExtent l="0" t="0" r="0" b="6350"/>
+            <wp:docPr id="1674966942" name="Imagen 1" descr="Texto&#10;&#10;El contenido generado por IA puede ser incorrecto."/>
+            <wp:cNvGraphicFramePr>
+              <a:graphicFrameLocks xmlns:a="http://schemas.openxmlformats.org/drawingml/2006/main" noChangeAspect="1"/>
+            </wp:cNvGraphicFramePr>
+            <a:graphic xmlns:a="http://schemas.openxmlformats.org/drawingml/2006/main">
+              <a:graphicData uri="http://schemas.openxmlformats.org/drawingml/2006/picture">
+                <pic:pic xmlns:pic="http://schemas.openxmlformats.org/drawingml/2006/picture">
+                  <pic:nvPicPr>
+                    <pic:cNvPr id="1674966942" name="Imagen 1" descr="Texto&#10;&#10;El contenido generado por IA puede ser incorrecto."/>
+                    <pic:cNvPicPr/>
+                  </pic:nvPicPr>
+                  <pic:blipFill>
+                    <a:blip r:embed="rId24"/>
+                    <a:stretch>
+                      <a:fillRect/>
+                    </a:stretch>
+                  </pic:blipFill>
+                  <pic:spPr>
+                    <a:xfrm>
+                      <a:off x="0" y="0"/>
+                      <a:ext cx="5400040" cy="1250950"/>
+                    </a:xfrm>
+                    <a:prstGeom prst="rect">
+                      <a:avLst/>
+                    </a:prstGeom>
+                  </pic:spPr>
+                </pic:pic>
+              </a:graphicData>
+            </a:graphic>
+          </wp:inline>
+        </w:drawing>
+      </w:r>
+    </w:p>
+    <w:p>
+      <w:pPr>
+        <w:pStyle w:val="Prrafodelista"/>
+        <w:numPr>
+          <w:ilvl w:val="0"/>
+          <w:numId w:val="2"/>
+        </w:numPr>
+        <w:rPr>
+          <w:b/>
+          <w:bCs/>
+          <w:color w:val="E97132" w:themeColor="accent2"/>
+          <w:lang w:val="es-ES_tradnl"/>
+        </w:rPr>
+      </w:pPr>
+      <w:r>
+        <w:rPr>
+          <w:b/>
+          <w:bCs/>
+          <w:color w:val="E97132" w:themeColor="accent2"/>
+          <w:lang w:val="es-ES_tradnl"/>
+        </w:rPr>
+        <w:t xml:space="preserve">Cambiamos el </w:t>
+      </w:r>
+      <w:proofErr w:type="spellStart"/>
+      <w:r>
+        <w:rPr>
+          <w:b/>
+          <w:bCs/>
+          <w:color w:val="E97132" w:themeColor="accent2"/>
+          <w:lang w:val="es-ES_tradnl"/>
+        </w:rPr>
+        <w:t>EmployeeResponseDto</w:t>
+      </w:r>
+      <w:proofErr w:type="spellEnd"/>
+      <w:r>
+        <w:rPr>
+          <w:b/>
+          <w:bCs/>
+          <w:color w:val="E97132" w:themeColor="accent2"/>
+          <w:lang w:val="es-ES_tradnl"/>
+        </w:rPr>
+        <w:t xml:space="preserve"> para que en la lista de departamentos le pasemos el </w:t>
+      </w:r>
+      <w:proofErr w:type="spellStart"/>
+      <w:r>
+        <w:rPr>
+          <w:b/>
+          <w:bCs/>
+          <w:color w:val="E97132" w:themeColor="accent2"/>
+          <w:lang w:val="es-ES_tradnl"/>
+        </w:rPr>
+        <w:t>DepartmentResponseDto</w:t>
+      </w:r>
+      <w:proofErr w:type="spellEnd"/>
+      <w:r>
+        <w:rPr>
+          <w:b/>
+          <w:bCs/>
+          <w:color w:val="E97132" w:themeColor="accent2"/>
+          <w:lang w:val="es-ES_tradnl"/>
+        </w:rPr>
+        <w:t>:</w:t>
+      </w:r>
+    </w:p>
+    <w:p>
+      <w:pPr>
+        <w:pStyle w:val="Prrafodelista"/>
+        <w:rPr>
+          <w:b/>
+          <w:bCs/>
+          <w:color w:val="E97132" w:themeColor="accent2"/>
+          <w:lang w:val="es-ES_tradnl"/>
+        </w:rPr>
+      </w:pPr>
+      <w:r>
+        <w:rPr>
+          <w:b/>
+          <w:bCs/>
+          <w:noProof/>
+          <w:color w:val="E97132" w:themeColor="accent2"/>
+        </w:rPr>
+        <w:drawing>
+          <wp:inline distT="0" distB="0" distL="0" distR="0" wp14:anchorId="17E6FDF9" wp14:editId="244977BB">
+            <wp:extent cx="5295900" cy="2790825"/>
+            <wp:effectExtent l="0" t="0" r="0" b="9525"/>
+            <wp:docPr id="230677287" name="Imagen 1" descr="Texto&#10;&#10;El contenido generado por IA puede ser incorrecto."/>
+            <wp:cNvGraphicFramePr>
+              <a:graphicFrameLocks xmlns:a="http://schemas.openxmlformats.org/drawingml/2006/main" noChangeAspect="1"/>
+            </wp:cNvGraphicFramePr>
+            <a:graphic xmlns:a="http://schemas.openxmlformats.org/drawingml/2006/main">
+              <a:graphicData uri="http://schemas.openxmlformats.org/drawingml/2006/picture">
+                <pic:pic xmlns:pic="http://schemas.openxmlformats.org/drawingml/2006/picture">
+                  <pic:nvPicPr>
+                    <pic:cNvPr id="230677287" name="Imagen 1" descr="Texto&#10;&#10;El contenido generado por IA puede ser incorrecto."/>
+                    <pic:cNvPicPr/>
+                  </pic:nvPicPr>
+                  <pic:blipFill>
+                    <a:blip r:embed="rId25"/>
+                    <a:stretch>
+                      <a:fillRect/>
+                    </a:stretch>
+                  </pic:blipFill>
+                  <pic:spPr>
+                    <a:xfrm>
+                      <a:off x="0" y="0"/>
+                      <a:ext cx="5295900" cy="2790825"/>
+                    </a:xfrm>
+                    <a:prstGeom prst="rect">
+                      <a:avLst/>
+                    </a:prstGeom>
+                  </pic:spPr>
+                </pic:pic>
+              </a:graphicData>
+            </a:graphic>
+          </wp:inline>
+        </w:drawing>
+      </w:r>
+    </w:p>
+    <w:p>
+      <w:pPr>
+        <w:pStyle w:val="Prrafodelista"/>
+        <w:numPr>
+          <w:ilvl w:val="1"/>
+          <w:numId w:val="1"/>
+        </w:numPr>
+        <w:rPr>
+          <w:b/>
+          <w:bCs/>
+          <w:color w:val="E97132" w:themeColor="accent2"/>
+          <w:lang w:val="es-ES_tradnl"/>
+        </w:rPr>
+      </w:pPr>
+      <w:r>
+        <w:rPr>
+          <w:b/>
+          <w:bCs/>
+          <w:color w:val="E97132" w:themeColor="accent2"/>
+          <w:lang w:val="es-ES_tradnl"/>
+        </w:rPr>
+        <w:t xml:space="preserve">También creamos el </w:t>
+      </w:r>
+      <w:proofErr w:type="spellStart"/>
+      <w:r>
+        <w:rPr>
+          <w:b/>
+          <w:bCs/>
+          <w:color w:val="E97132" w:themeColor="accent2"/>
+          <w:lang w:val="es-ES_tradnl"/>
+        </w:rPr>
+        <w:t>DepartmentResponseDto</w:t>
+      </w:r>
+      <w:proofErr w:type="spellEnd"/>
+    </w:p>
+    <w:p>
+      <w:pPr>
+        <w:pStyle w:val="Prrafodelista"/>
+        <w:numPr>
+          <w:ilvl w:val="0"/>
+          <w:numId w:val="2"/>
+        </w:numPr>
+        <w:rPr>
+          <w:b/>
+          <w:bCs/>
+          <w:color w:val="E97132" w:themeColor="accent2"/>
+          <w:lang w:val="es-ES_tradnl"/>
+        </w:rPr>
+      </w:pPr>
+      <w:r>
+        <w:rPr>
+          <w:b/>
+          <w:bCs/>
+          <w:color w:val="E97132" w:themeColor="accent2"/>
+          <w:lang w:val="es-ES_tradnl"/>
+        </w:rPr>
+        <w:t xml:space="preserve">Ahora tenemos que mapear también los departamentos a </w:t>
+      </w:r>
+      <w:proofErr w:type="spellStart"/>
+      <w:r>
+        <w:rPr>
+          <w:b/>
+          <w:bCs/>
+          <w:color w:val="E97132" w:themeColor="accent2"/>
+          <w:lang w:val="es-ES_tradnl"/>
+        </w:rPr>
+        <w:t>DepartmentResponseDto</w:t>
+      </w:r>
+      <w:proofErr w:type="spellEnd"/>
+    </w:p>
+    <w:p>
+      <w:pPr>
+        <w:pStyle w:val="Prrafodelista"/>
+        <w:rPr>
+          <w:b/>
+          <w:bCs/>
+          <w:color w:val="E97132" w:themeColor="accent2"/>
+          <w:lang w:val="es-ES_tradnl"/>
+        </w:rPr>
+      </w:pPr>
+      <w:r>
+        <w:rPr>
+          <w:b/>
+          <w:bCs/>
+          <w:noProof/>
+          <w:color w:val="E97132" w:themeColor="accent2"/>
+        </w:rPr>
+        <w:lastRenderedPageBreak/>
+        <w:drawing>
+          <wp:inline distT="0" distB="0" distL="0" distR="0" wp14:anchorId="613B7F0E" wp14:editId="61FD2ADE">
+            <wp:extent cx="5400040" cy="1116965"/>
+            <wp:effectExtent l="0" t="0" r="0" b="6985"/>
+            <wp:docPr id="1694636596" name="Imagen 1" descr="Texto&#10;&#10;El contenido generado por IA puede ser incorrecto."/>
+            <wp:cNvGraphicFramePr>
+              <a:graphicFrameLocks xmlns:a="http://schemas.openxmlformats.org/drawingml/2006/main" noChangeAspect="1"/>
+            </wp:cNvGraphicFramePr>
+            <a:graphic xmlns:a="http://schemas.openxmlformats.org/drawingml/2006/main">
+              <a:graphicData uri="http://schemas.openxmlformats.org/drawingml/2006/picture">
+                <pic:pic xmlns:pic="http://schemas.openxmlformats.org/drawingml/2006/picture">
+                  <pic:nvPicPr>
+                    <pic:cNvPr id="1694636596" name="Imagen 1" descr="Texto&#10;&#10;El contenido generado por IA puede ser incorrecto."/>
+                    <pic:cNvPicPr/>
+                  </pic:nvPicPr>
+                  <pic:blipFill>
+                    <a:blip r:embed="rId26"/>
+                    <a:stretch>
+                      <a:fillRect/>
+                    </a:stretch>
+                  </pic:blipFill>
+                  <pic:spPr>
+                    <a:xfrm>
+                      <a:off x="0" y="0"/>
+                      <a:ext cx="5400040" cy="1116965"/>
+                    </a:xfrm>
+                    <a:prstGeom prst="rect">
+                      <a:avLst/>
+                    </a:prstGeom>
+                  </pic:spPr>
+                </pic:pic>
+              </a:graphicData>
+            </a:graphic>
+          </wp:inline>
+        </w:drawing>
+      </w:r>
+    </w:p>
+    <w:p>
+      <w:pPr>
+        <w:rPr>
+          <w:b/>
+          <w:bCs/>
+          <w:color w:val="E97132" w:themeColor="accent2"/>
+          <w:lang w:val="es-ES_tradnl"/>
+        </w:rPr>
+      </w:pPr>
+      <w:r>
+        <w:rPr>
+          <w:b/>
+          <w:bCs/>
+          <w:color w:val="E97132" w:themeColor="accent2"/>
+          <w:lang w:val="es-ES_tradnl"/>
+        </w:rPr>
+        <w:t>En principio ya debería funcionar, lo comprobamos:</w:t>
+      </w:r>
+    </w:p>
+    <w:p>
+      <w:pPr>
+        <w:rPr>
+          <w:lang w:val="es-ES_tradnl"/>
+        </w:rPr>
+      </w:pPr>
+      <w:r>
+        <w:rPr>
+          <w:noProof/>
+        </w:rPr>
+        <w:drawing>
+          <wp:inline distT="0" distB="0" distL="0" distR="0" wp14:anchorId="7848FF57" wp14:editId="69BF347C">
+            <wp:extent cx="5400040" cy="3811270"/>
+            <wp:effectExtent l="0" t="0" r="0" b="0"/>
+            <wp:docPr id="898413069" name="Imagen 1" descr="Interfaz de usuario gráfica, Texto&#10;&#10;El contenido generado por IA puede ser incorrecto."/>
+            <wp:cNvGraphicFramePr>
+              <a:graphicFrameLocks xmlns:a="http://schemas.openxmlformats.org/drawingml/2006/main" noChangeAspect="1"/>
+            </wp:cNvGraphicFramePr>
+            <a:graphic xmlns:a="http://schemas.openxmlformats.org/drawingml/2006/main">
+              <a:graphicData uri="http://schemas.openxmlformats.org/drawingml/2006/picture">
+                <pic:pic xmlns:pic="http://schemas.openxmlformats.org/drawingml/2006/picture">
+                  <pic:nvPicPr>
+                    <pic:cNvPr id="898413069" name="Imagen 1" descr="Interfaz de usuario gráfica, Texto&#10;&#10;El contenido generado por IA puede ser incorrecto."/>
+                    <pic:cNvPicPr/>
+                  </pic:nvPicPr>
+                  <pic:blipFill>
+                    <a:blip r:embed="rId27"/>
+                    <a:stretch>
+                      <a:fillRect/>
+                    </a:stretch>
+                  </pic:blipFill>
+                  <pic:spPr>
+                    <a:xfrm>
+                      <a:off x="0" y="0"/>
+                      <a:ext cx="5400040" cy="3811270"/>
+                    </a:xfrm>
+                    <a:prstGeom prst="rect">
+                      <a:avLst/>
+                    </a:prstGeom>
+                  </pic:spPr>
+                </pic:pic>
+              </a:graphicData>
+            </a:graphic>
+          </wp:inline>
+        </w:drawing>
+      </w:r>
+    </w:p>
+    <w:p>
+      <w:pPr>
+        <w:rPr>
+          <w:lang w:val="es-ES_tradnl"/>
+        </w:rPr>
+      </w:pPr>
+    </w:p>
+    <w:p>
+      <w:pPr>
+        <w:rPr>
+          <w:sz w:val="32"/>
+          <w:szCs w:val="32"/>
+          <w:lang w:val="es-ES_tradnl"/>
+        </w:rPr>
+      </w:pPr>
+      <w:proofErr w:type="spellStart"/>
+      <w:r>
+        <w:rPr>
+          <w:sz w:val="32"/>
+          <w:szCs w:val="32"/>
+          <w:lang w:val="es-ES_tradnl"/>
+        </w:rPr>
+        <w:t>DepartmentController</w:t>
+      </w:r>
+      <w:proofErr w:type="spellEnd"/>
+    </w:p>
+    <w:p>
+      <w:pPr>
+        <w:rPr>
+          <w:lang w:val="es-ES_tradnl"/>
+        </w:rPr>
+      </w:pPr>
+      <w:r>
+        <w:rPr>
+          <w:lang w:val="es-ES_tradnl"/>
+        </w:rPr>
+        <w:t xml:space="preserve">Pensando en que vamos a necesitar con los departamentos en el </w:t>
       </w:r>
       <w:proofErr w:type="spellStart"/>
       <w:r>
@@ -4289,21 +5682,20 @@
         <w:rPr>
           <w:lang w:val="es-ES_tradnl"/>
         </w:rPr>
-        <w:t xml:space="preserve"> va a tener que obtener los departamentos (o sus </w:t>
-      </w:r>
-      <w:proofErr w:type="spellStart"/>
-      <w:r>
-        <w:rPr>
-          <w:lang w:val="es-ES_tradnl"/>
-        </w:rPr>
-        <w:t>ids</w:t>
-      </w:r>
-      <w:proofErr w:type="spellEnd"/>
-      <w:r>
-        <w:rPr>
-          <w:lang w:val="es-ES_tradnl"/>
-        </w:rPr>
-        <w:t>), vamos a crear un controlador que realice dicha función:</w:t>
+        <w:t>, seguramente necesitemos mostrar los departamentos a la hora de dar de alta un empleado para seleccionarlos, entonces vamos con ello.</w:t>
+      </w:r>
+    </w:p>
+    <w:p>
+      <w:pPr>
+        <w:rPr>
+          <w:lang w:val="es-ES_tradnl"/>
+        </w:rPr>
+      </w:pPr>
+      <w:r>
+        <w:rPr>
+          <w:lang w:val="es-ES_tradnl"/>
+        </w:rPr>
+        <w:t>Creamos:</w:t>
       </w:r>
     </w:p>
     <w:p>
@@ -4322,6 +5714,512 @@
           <w:lang w:val="es-ES_tradnl"/>
         </w:rPr>
         <w:t>DepartmentController.java</w:t>
+      </w:r>
+    </w:p>
+    <w:p>
+      <w:pPr>
+        <w:rPr>
+          <w:lang w:val="es-ES_tradnl"/>
+        </w:rPr>
+      </w:pPr>
+      <w:r>
+        <w:rPr>
+          <w:lang w:val="es-ES_tradnl"/>
+        </w:rPr>
+        <w:t>Creamos un método GET para obtener todos los departamentos:</w:t>
+      </w:r>
+    </w:p>
+    <w:p>
+      <w:pPr>
+        <w:rPr>
+          <w:lang w:val="es-ES_tradnl"/>
+        </w:rPr>
+      </w:pPr>
+      <w:r>
+        <w:rPr>
+          <w:noProof/>
+        </w:rPr>
+        <w:lastRenderedPageBreak/>
+        <w:drawing>
+          <wp:inline distT="0" distB="0" distL="0" distR="0" wp14:anchorId="70B034A6" wp14:editId="56B76B2E">
+            <wp:extent cx="5400040" cy="4247515"/>
+            <wp:effectExtent l="0" t="0" r="0" b="635"/>
+            <wp:docPr id="900488511" name="Imagen 1" descr="Captura de pantalla de un celular&#10;&#10;El contenido generado por IA puede ser incorrecto."/>
+            <wp:cNvGraphicFramePr>
+              <a:graphicFrameLocks xmlns:a="http://schemas.openxmlformats.org/drawingml/2006/main" noChangeAspect="1"/>
+            </wp:cNvGraphicFramePr>
+            <a:graphic xmlns:a="http://schemas.openxmlformats.org/drawingml/2006/main">
+              <a:graphicData uri="http://schemas.openxmlformats.org/drawingml/2006/picture">
+                <pic:pic xmlns:pic="http://schemas.openxmlformats.org/drawingml/2006/picture">
+                  <pic:nvPicPr>
+                    <pic:cNvPr id="900488511" name="Imagen 1" descr="Captura de pantalla de un celular&#10;&#10;El contenido generado por IA puede ser incorrecto."/>
+                    <pic:cNvPicPr/>
+                  </pic:nvPicPr>
+                  <pic:blipFill>
+                    <a:blip r:embed="rId28"/>
+                    <a:stretch>
+                      <a:fillRect/>
+                    </a:stretch>
+                  </pic:blipFill>
+                  <pic:spPr>
+                    <a:xfrm>
+                      <a:off x="0" y="0"/>
+                      <a:ext cx="5400040" cy="4247515"/>
+                    </a:xfrm>
+                    <a:prstGeom prst="rect">
+                      <a:avLst/>
+                    </a:prstGeom>
+                  </pic:spPr>
+                </pic:pic>
+              </a:graphicData>
+            </a:graphic>
+          </wp:inline>
+        </w:drawing>
+      </w:r>
+    </w:p>
+    <w:p>
+      <w:pPr>
+        <w:rPr>
+          <w:lang w:val="es-ES_tradnl"/>
+        </w:rPr>
+      </w:pPr>
+      <w:r>
+        <w:rPr>
+          <w:lang w:val="es-ES_tradnl"/>
+        </w:rPr>
+        <w:t>Creamos un método GET para obtener un departamento por ID:</w:t>
+      </w:r>
+    </w:p>
+    <w:p>
+      <w:pPr>
+        <w:rPr>
+          <w:lang w:val="es-ES_tradnl"/>
+        </w:rPr>
+      </w:pPr>
+      <w:r>
+        <w:rPr>
+          <w:lang w:val="es-ES_tradnl"/>
+        </w:rPr>
+        <w:t xml:space="preserve">Aquí me doy cuenta de que hemos estado haciendo algo mal, he utilizado en el controlador el output </w:t>
+      </w:r>
+      <w:proofErr w:type="spellStart"/>
+      <w:r>
+        <w:rPr>
+          <w:lang w:val="es-ES_tradnl"/>
+        </w:rPr>
+        <w:t>port</w:t>
+      </w:r>
+      <w:proofErr w:type="spellEnd"/>
+      <w:r>
+        <w:rPr>
+          <w:lang w:val="es-ES_tradnl"/>
+        </w:rPr>
+        <w:t xml:space="preserve"> de los departamentos cuando lo suyo es utilizar un input por. </w:t>
+      </w:r>
+    </w:p>
+    <w:p>
+      <w:pPr>
+        <w:rPr>
+          <w:lang w:val="es-ES_tradnl"/>
+        </w:rPr>
+      </w:pPr>
+      <w:r>
+        <w:rPr>
+          <w:lang w:val="es-ES_tradnl"/>
+        </w:rPr>
+        <w:t>Vamos a crearlo:</w:t>
+      </w:r>
+    </w:p>
+    <w:p>
+      <w:pPr>
+        <w:pStyle w:val="Prrafodelista"/>
+        <w:numPr>
+          <w:ilvl w:val="0"/>
+          <w:numId w:val="1"/>
+        </w:numPr>
+        <w:rPr>
+          <w:lang w:val="es-ES_tradnl"/>
+        </w:rPr>
+      </w:pPr>
+      <w:r>
+        <w:rPr>
+          <w:lang w:val="es-ES_tradnl"/>
+        </w:rPr>
+        <w:t>DepartmentGetInputPort.java</w:t>
+      </w:r>
+    </w:p>
+    <w:p>
+      <w:pPr>
+        <w:rPr>
+          <w:lang w:val="es-ES_tradnl"/>
+        </w:rPr>
+      </w:pPr>
+      <w:r>
+        <w:rPr>
+          <w:lang w:val="es-ES_tradnl"/>
+        </w:rPr>
+        <w:t xml:space="preserve">Aquí principalmente tenemos que realizar los mismo que en el </w:t>
+      </w:r>
+      <w:proofErr w:type="spellStart"/>
+      <w:r>
+        <w:rPr>
+          <w:lang w:val="es-ES_tradnl"/>
+        </w:rPr>
+        <w:t>EmployeeGetInputPort</w:t>
+      </w:r>
+      <w:proofErr w:type="spellEnd"/>
+      <w:r>
+        <w:rPr>
+          <w:lang w:val="es-ES_tradnl"/>
+        </w:rPr>
+        <w:t xml:space="preserve">, crear los métodos para obtener todos los departamentos y un departamento por ID. </w:t>
+      </w:r>
+    </w:p>
+    <w:p>
+      <w:pPr>
+        <w:rPr>
+          <w:lang w:val="es-ES_tradnl"/>
+        </w:rPr>
+      </w:pPr>
+      <w:r>
+        <w:rPr>
+          <w:lang w:val="es-ES_tradnl"/>
+        </w:rPr>
+        <w:t xml:space="preserve">Luego crear un servicio </w:t>
+      </w:r>
+      <w:proofErr w:type="spellStart"/>
+      <w:r>
+        <w:rPr>
+          <w:lang w:val="es-ES_tradnl"/>
+        </w:rPr>
+        <w:t>DepartmentGetService</w:t>
+      </w:r>
+      <w:proofErr w:type="spellEnd"/>
+      <w:r>
+        <w:rPr>
+          <w:lang w:val="es-ES_tradnl"/>
+        </w:rPr>
+        <w:t xml:space="preserve"> e implementarlos. </w:t>
+      </w:r>
+    </w:p>
+    <w:p>
+      <w:pPr>
+        <w:rPr>
+          <w:lang w:val="es-ES_tradnl"/>
+        </w:rPr>
+      </w:pPr>
+      <w:r>
+        <w:rPr>
+          <w:lang w:val="es-ES_tradnl"/>
+        </w:rPr>
+        <w:t>Vamos al adaptador he inyectamos el puerto input con los métodos.</w:t>
+      </w:r>
+    </w:p>
+    <w:p>
+      <w:pPr>
+        <w:rPr>
+          <w:lang w:val="es-ES_tradnl"/>
+        </w:rPr>
+      </w:pPr>
+      <w:r>
+        <w:rPr>
+          <w:lang w:val="es-ES_tradnl"/>
+        </w:rPr>
+        <w:t xml:space="preserve">Reemplazamos el </w:t>
+      </w:r>
+      <w:proofErr w:type="spellStart"/>
+      <w:r>
+        <w:rPr>
+          <w:lang w:val="es-ES_tradnl"/>
+        </w:rPr>
+        <w:t>repositoryOutPUtPort</w:t>
+      </w:r>
+      <w:proofErr w:type="spellEnd"/>
+      <w:r>
+        <w:rPr>
+          <w:lang w:val="es-ES_tradnl"/>
+        </w:rPr>
+        <w:t xml:space="preserve"> de controlador de los departamentos por este puerto de entrada. </w:t>
+      </w:r>
+    </w:p>
+    <w:p>
+      <w:pPr>
+        <w:rPr>
+          <w:lang w:val="es-ES_tradnl"/>
+        </w:rPr>
+      </w:pPr>
+      <w:r>
+        <w:rPr>
+          <w:lang w:val="es-ES_tradnl"/>
+        </w:rPr>
+        <w:t>Probamos que sigue funcionando todo:</w:t>
+      </w:r>
+    </w:p>
+    <w:p>
+      <w:pPr>
+        <w:rPr>
+          <w:lang w:val="es-ES_tradnl"/>
+        </w:rPr>
+      </w:pPr>
+      <w:r>
+        <w:rPr>
+          <w:noProof/>
+        </w:rPr>
+        <w:lastRenderedPageBreak/>
+        <w:drawing>
+          <wp:inline distT="0" distB="0" distL="0" distR="0" wp14:anchorId="25DA7CE9" wp14:editId="2FA085CD">
+            <wp:extent cx="5400040" cy="2361565"/>
+            <wp:effectExtent l="0" t="0" r="0" b="635"/>
+            <wp:docPr id="157784637" name="Imagen 1" descr="Captura de pantalla de un celular&#10;&#10;El contenido generado por IA puede ser incorrecto."/>
+            <wp:cNvGraphicFramePr>
+              <a:graphicFrameLocks xmlns:a="http://schemas.openxmlformats.org/drawingml/2006/main" noChangeAspect="1"/>
+            </wp:cNvGraphicFramePr>
+            <a:graphic xmlns:a="http://schemas.openxmlformats.org/drawingml/2006/main">
+              <a:graphicData uri="http://schemas.openxmlformats.org/drawingml/2006/picture">
+                <pic:pic xmlns:pic="http://schemas.openxmlformats.org/drawingml/2006/picture">
+                  <pic:nvPicPr>
+                    <pic:cNvPr id="157784637" name="Imagen 1" descr="Captura de pantalla de un celular&#10;&#10;El contenido generado por IA puede ser incorrecto."/>
+                    <pic:cNvPicPr/>
+                  </pic:nvPicPr>
+                  <pic:blipFill>
+                    <a:blip r:embed="rId29"/>
+                    <a:stretch>
+                      <a:fillRect/>
+                    </a:stretch>
+                  </pic:blipFill>
+                  <pic:spPr>
+                    <a:xfrm>
+                      <a:off x="0" y="0"/>
+                      <a:ext cx="5400040" cy="2361565"/>
+                    </a:xfrm>
+                    <a:prstGeom prst="rect">
+                      <a:avLst/>
+                    </a:prstGeom>
+                  </pic:spPr>
+                </pic:pic>
+              </a:graphicData>
+            </a:graphic>
+          </wp:inline>
+        </w:drawing>
+      </w:r>
+    </w:p>
+    <w:p>
+      <w:pPr>
+        <w:rPr>
+          <w:lang w:val="es-ES_tradnl"/>
+        </w:rPr>
+      </w:pPr>
+    </w:p>
+    <w:p>
+      <w:pPr>
+        <w:rPr>
+          <w:lang w:val="es-ES_tradnl"/>
+        </w:rPr>
+      </w:pPr>
+      <w:r>
+        <w:rPr>
+          <w:highlight w:val="yellow"/>
+          <w:lang w:val="es-ES_tradnl"/>
+        </w:rPr>
+        <w:t>Antes de continuar vamos a repasar todo el código y comentarlo, aprovechando que lo tenemos reciente.</w:t>
+      </w:r>
+    </w:p>
+    <w:p>
+      <w:pPr>
+        <w:rPr>
+          <w:lang w:val="es-ES_tradnl"/>
+        </w:rPr>
+      </w:pPr>
+    </w:p>
+    <w:p>
+      <w:pPr>
+        <w:rPr>
+          <w:sz w:val="32"/>
+          <w:szCs w:val="32"/>
+          <w:lang w:val="es-ES_tradnl"/>
+        </w:rPr>
+      </w:pPr>
+      <w:r>
+        <w:rPr>
+          <w:sz w:val="32"/>
+          <w:szCs w:val="32"/>
+          <w:lang w:val="es-ES_tradnl"/>
+        </w:rPr>
+        <w:t>VACACIONES</w:t>
+      </w:r>
+    </w:p>
+    <w:p>
+      <w:pPr>
+        <w:rPr>
+          <w:lang w:val="es-ES_tradnl"/>
+        </w:rPr>
+      </w:pPr>
+      <w:r>
+        <w:rPr>
+          <w:lang w:val="es-ES_tradnl"/>
+        </w:rPr>
+        <w:t xml:space="preserve">Vamos a continuar con las vacaciones, ya que, si queremos seguir con el modelo de dominio de los usuarios, como estas implementar roles para el acceso (en un futuro) a diferentes funciones, vistas, …) necesitaríamos implementar </w:t>
+      </w:r>
+      <w:proofErr w:type="spellStart"/>
+      <w:r>
+        <w:rPr>
+          <w:lang w:val="es-ES_tradnl"/>
+        </w:rPr>
+        <w:t>spring</w:t>
+      </w:r>
+      <w:proofErr w:type="spellEnd"/>
+      <w:r>
+        <w:rPr>
+          <w:lang w:val="es-ES_tradnl"/>
+        </w:rPr>
+        <w:t xml:space="preserve"> </w:t>
+      </w:r>
+      <w:proofErr w:type="spellStart"/>
+      <w:r>
+        <w:rPr>
+          <w:lang w:val="es-ES_tradnl"/>
+        </w:rPr>
+        <w:t>security</w:t>
+      </w:r>
+      <w:proofErr w:type="spellEnd"/>
+      <w:r>
+        <w:rPr>
+          <w:lang w:val="es-ES_tradnl"/>
+        </w:rPr>
+        <w:t>.</w:t>
+      </w:r>
+    </w:p>
+    <w:p>
+      <w:pPr>
+        <w:pStyle w:val="Prrafodelista"/>
+        <w:numPr>
+          <w:ilvl w:val="0"/>
+          <w:numId w:val="1"/>
+        </w:numPr>
+        <w:rPr>
+          <w:lang w:val="es-ES_tradnl"/>
+        </w:rPr>
+      </w:pPr>
+      <w:r>
+        <w:rPr>
+          <w:lang w:val="es-ES_tradnl"/>
+        </w:rPr>
+        <w:t>Revisamos lo que hicimos en el dominio.</w:t>
+      </w:r>
+    </w:p>
+    <w:p>
+      <w:pPr>
+        <w:pStyle w:val="Prrafodelista"/>
+        <w:rPr>
+          <w:lang w:val="es-ES_tradnl"/>
+        </w:rPr>
+      </w:pPr>
+      <w:r>
+        <w:rPr>
+          <w:noProof/>
+        </w:rPr>
+        <w:drawing>
+          <wp:inline distT="0" distB="0" distL="0" distR="0" wp14:anchorId="36B3CEC7" wp14:editId="7308A32A">
+            <wp:extent cx="3048000" cy="1343025"/>
+            <wp:effectExtent l="0" t="0" r="0" b="9525"/>
+            <wp:docPr id="689103657" name="Imagen 1" descr="Texto&#10;&#10;El contenido generado por IA puede ser incorrecto."/>
+            <wp:cNvGraphicFramePr>
+              <a:graphicFrameLocks xmlns:a="http://schemas.openxmlformats.org/drawingml/2006/main" noChangeAspect="1"/>
+            </wp:cNvGraphicFramePr>
+            <a:graphic xmlns:a="http://schemas.openxmlformats.org/drawingml/2006/main">
+              <a:graphicData uri="http://schemas.openxmlformats.org/drawingml/2006/picture">
+                <pic:pic xmlns:pic="http://schemas.openxmlformats.org/drawingml/2006/picture">
+                  <pic:nvPicPr>
+                    <pic:cNvPr id="689103657" name="Imagen 1" descr="Texto&#10;&#10;El contenido generado por IA puede ser incorrecto."/>
+                    <pic:cNvPicPr/>
+                  </pic:nvPicPr>
+                  <pic:blipFill>
+                    <a:blip r:embed="rId30"/>
+                    <a:stretch>
+                      <a:fillRect/>
+                    </a:stretch>
+                  </pic:blipFill>
+                  <pic:spPr>
+                    <a:xfrm>
+                      <a:off x="0" y="0"/>
+                      <a:ext cx="3048000" cy="1343025"/>
+                    </a:xfrm>
+                    <a:prstGeom prst="rect">
+                      <a:avLst/>
+                    </a:prstGeom>
+                  </pic:spPr>
+                </pic:pic>
+              </a:graphicData>
+            </a:graphic>
+          </wp:inline>
+        </w:drawing>
+      </w:r>
+    </w:p>
+    <w:p>
+      <w:pPr>
+        <w:pStyle w:val="Prrafodelista"/>
+        <w:numPr>
+          <w:ilvl w:val="0"/>
+          <w:numId w:val="1"/>
+        </w:numPr>
+        <w:rPr>
+          <w:lang w:val="es-ES_tradnl"/>
+        </w:rPr>
+      </w:pPr>
+      <w:r>
+        <w:rPr>
+          <w:lang w:val="es-ES_tradnl"/>
+        </w:rPr>
+        <w:t>Aquí faltan cosas, por ejemplo, días pedidos. Hacemos lista de lo que falta y lo implementamos:</w:t>
+      </w:r>
+    </w:p>
+    <w:p>
+      <w:pPr>
+        <w:pStyle w:val="Prrafodelista"/>
+        <w:numPr>
+          <w:ilvl w:val="1"/>
+          <w:numId w:val="1"/>
+        </w:numPr>
+        <w:rPr>
+          <w:lang w:val="es-ES_tradnl"/>
+        </w:rPr>
+      </w:pPr>
+      <w:r>
+        <w:rPr>
+          <w:lang w:val="es-ES_tradnl"/>
+        </w:rPr>
+        <w:t>Días</w:t>
+      </w:r>
+      <w:r>
+        <w:rPr>
+          <w:lang w:val="es-ES_tradnl"/>
+        </w:rPr>
+        <w:t xml:space="preserve"> pedidos</w:t>
+      </w:r>
+    </w:p>
+    <w:p>
+      <w:pPr>
+        <w:pStyle w:val="Prrafodelista"/>
+        <w:numPr>
+          <w:ilvl w:val="1"/>
+          <w:numId w:val="1"/>
+        </w:numPr>
+        <w:rPr>
+          <w:lang w:val="es-ES_tradnl"/>
+        </w:rPr>
+      </w:pPr>
+      <w:r>
+        <w:rPr>
+          <w:lang w:val="es-ES_tradnl"/>
+        </w:rPr>
+        <w:t xml:space="preserve">Estado -&gt; </w:t>
+      </w:r>
+      <w:r>
+        <w:rPr>
+          <w:color w:val="E97132" w:themeColor="accent2"/>
+          <w:lang w:val="es-ES_tradnl"/>
+        </w:rPr>
+        <w:t>Esto es importante, porque las vacaciones una vez las solicitas estas pasaran por diferentes estados. Una vez la envías estará en pendiente, pero si te las validan pasara a estar en aprobadas, sin embargo, si te las rechazan, a rechazadas.</w:t>
       </w:r>
     </w:p>
     <w:p>
@@ -4485,7 +6383,7 @@
         <w:rFonts w:hint="default"/>
       </w:rPr>
     </w:lvl>
-    <w:lvl w:ilvl="1" w:tplc="0C0A0019" w:tentative="1">
+    <w:lvl w:ilvl="1" w:tplc="0C0A0019">
       <w:start w:val="1"/>
       <w:numFmt w:val="lowerLetter"/>
       <w:lvlText w:val="%2."/>

</xml_diff>

<commit_message>
Definimos estilos globales reutilizables para nuestra aplicación
Esto es una prueba, si sale mal daremos un paso atras.
</commit_message>
<xml_diff>
--- a/Proyecto Fin de Máster Anotaciones.docx
+++ b/Proyecto Fin de Máster Anotaciones.docx
@@ -6611,6 +6611,27 @@
           <w:lang w:val="es-ES_tradnl"/>
         </w:rPr>
       </w:pPr>
+    </w:p>
+    <w:p>
+      <w:pPr>
+        <w:rPr>
+          <w:lang w:val="es-ES_tradnl"/>
+        </w:rPr>
+      </w:pPr>
+    </w:p>
+    <w:p>
+      <w:pPr>
+        <w:rPr>
+          <w:lang w:val="es-ES_tradnl"/>
+        </w:rPr>
+      </w:pPr>
+    </w:p>
+    <w:p>
+      <w:pPr>
+        <w:rPr>
+          <w:lang w:val="es-ES_tradnl"/>
+        </w:rPr>
+      </w:pPr>
       <w:r>
         <w:rPr>
           <w:b/>
@@ -6737,7 +6758,6 @@
           <w:szCs w:val="40"/>
           <w:lang w:val="es-ES_tradnl"/>
         </w:rPr>
-        <w:lastRenderedPageBreak/>
         <w:t>FRONTEND</w:t>
       </w:r>
     </w:p>

</xml_diff>

<commit_message>
Revert "Definimos estilos globales reutilizables para nuestra aplicación"
This reverts commit 906adb11b00face527e493bd48e02af8b8c70bd0.
</commit_message>
<xml_diff>
--- a/Proyecto Fin de Máster Anotaciones.docx
+++ b/Proyecto Fin de Máster Anotaciones.docx
@@ -6611,27 +6611,6 @@
           <w:lang w:val="es-ES_tradnl"/>
         </w:rPr>
       </w:pPr>
-    </w:p>
-    <w:p>
-      <w:pPr>
-        <w:rPr>
-          <w:lang w:val="es-ES_tradnl"/>
-        </w:rPr>
-      </w:pPr>
-    </w:p>
-    <w:p>
-      <w:pPr>
-        <w:rPr>
-          <w:lang w:val="es-ES_tradnl"/>
-        </w:rPr>
-      </w:pPr>
-    </w:p>
-    <w:p>
-      <w:pPr>
-        <w:rPr>
-          <w:lang w:val="es-ES_tradnl"/>
-        </w:rPr>
-      </w:pPr>
       <w:r>
         <w:rPr>
           <w:b/>
@@ -6758,6 +6737,7 @@
           <w:szCs w:val="40"/>
           <w:lang w:val="es-ES_tradnl"/>
         </w:rPr>
+        <w:lastRenderedPageBreak/>
         <w:t>FRONTEND</w:t>
       </w:r>
     </w:p>

</xml_diff>

<commit_message>
Implementamos un endpoint para obtener las vacaciones por departamento
</commit_message>
<xml_diff>
--- a/Proyecto Fin de Máster Anotaciones.docx
+++ b/Proyecto Fin de Máster Anotaciones.docx
@@ -6611,6 +6611,27 @@
           <w:lang w:val="es-ES_tradnl"/>
         </w:rPr>
       </w:pPr>
+    </w:p>
+    <w:p>
+      <w:pPr>
+        <w:rPr>
+          <w:lang w:val="es-ES_tradnl"/>
+        </w:rPr>
+      </w:pPr>
+    </w:p>
+    <w:p>
+      <w:pPr>
+        <w:rPr>
+          <w:lang w:val="es-ES_tradnl"/>
+        </w:rPr>
+      </w:pPr>
+    </w:p>
+    <w:p>
+      <w:pPr>
+        <w:rPr>
+          <w:lang w:val="es-ES_tradnl"/>
+        </w:rPr>
+      </w:pPr>
       <w:r>
         <w:rPr>
           <w:b/>
@@ -6737,7 +6758,6 @@
           <w:szCs w:val="40"/>
           <w:lang w:val="es-ES_tradnl"/>
         </w:rPr>
-        <w:lastRenderedPageBreak/>
         <w:t>FRONTEND</w:t>
       </w:r>
     </w:p>
@@ -7244,6 +7264,331 @@
         </w:rPr>
         <w:t xml:space="preserve"> para cambiar la respuesta de la API.</w:t>
       </w:r>
+    </w:p>
+    <w:p>
+      <w:pPr>
+        <w:rPr>
+          <w:lang w:val="es-ES_tradnl"/>
+        </w:rPr>
+      </w:pPr>
+      <w:r>
+        <w:rPr>
+          <w:lang w:val="es-ES_tradnl"/>
+        </w:rPr>
+        <w:t xml:space="preserve">Después de hacer los cambios en el </w:t>
+      </w:r>
+      <w:proofErr w:type="spellStart"/>
+      <w:r>
+        <w:rPr>
+          <w:lang w:val="es-ES_tradnl"/>
+        </w:rPr>
+        <w:t>backend</w:t>
+      </w:r>
+      <w:proofErr w:type="spellEnd"/>
+      <w:r>
+        <w:rPr>
+          <w:lang w:val="es-ES_tradnl"/>
+        </w:rPr>
+        <w:t>…</w:t>
+      </w:r>
+    </w:p>
+    <w:p>
+      <w:pPr>
+        <w:rPr>
+          <w:color w:val="EE0000"/>
+          <w:sz w:val="36"/>
+          <w:szCs w:val="36"/>
+          <w:lang w:val="es-ES_tradnl"/>
+        </w:rPr>
+      </w:pPr>
+      <w:r>
+        <w:rPr>
+          <w:color w:val="EE0000"/>
+          <w:sz w:val="36"/>
+          <w:szCs w:val="36"/>
+          <w:highlight w:val="yellow"/>
+          <w:lang w:val="es-ES_tradnl"/>
+        </w:rPr>
+        <w:t xml:space="preserve">*Aquí ponemos los cambios realizados en el </w:t>
+      </w:r>
+      <w:proofErr w:type="spellStart"/>
+      <w:r>
+        <w:rPr>
+          <w:color w:val="EE0000"/>
+          <w:sz w:val="36"/>
+          <w:szCs w:val="36"/>
+          <w:highlight w:val="yellow"/>
+          <w:lang w:val="es-ES_tradnl"/>
+        </w:rPr>
+        <w:t>backend</w:t>
+      </w:r>
+      <w:proofErr w:type="spellEnd"/>
+      <w:r>
+        <w:rPr>
+          <w:color w:val="EE0000"/>
+          <w:sz w:val="36"/>
+          <w:szCs w:val="36"/>
+          <w:highlight w:val="yellow"/>
+          <w:lang w:val="es-ES_tradnl"/>
+        </w:rPr>
+        <w:t>, hay que consultarlo con Cliff*</w:t>
+      </w:r>
+    </w:p>
+    <w:p>
+      <w:pPr>
+        <w:rPr>
+          <w:color w:val="EE0000"/>
+          <w:sz w:val="36"/>
+          <w:szCs w:val="36"/>
+          <w:lang w:val="es-ES_tradnl"/>
+        </w:rPr>
+      </w:pPr>
+    </w:p>
+    <w:p>
+      <w:pPr>
+        <w:rPr>
+          <w:lang w:val="es-ES_tradnl"/>
+        </w:rPr>
+      </w:pPr>
+      <w:r>
+        <w:rPr>
+          <w:lang w:val="es-ES_tradnl"/>
+        </w:rPr>
+        <w:t xml:space="preserve">Antes de continuar vamos a definir estilos globales que reutilizaremos durante la aplicación, para ello editamos el archivo styles.css ubicado en </w:t>
+      </w:r>
+      <w:proofErr w:type="spellStart"/>
+      <w:r>
+        <w:rPr>
+          <w:lang w:val="es-ES_tradnl"/>
+        </w:rPr>
+        <w:t>src</w:t>
+      </w:r>
+      <w:proofErr w:type="spellEnd"/>
+      <w:r>
+        <w:rPr>
+          <w:lang w:val="es-ES_tradnl"/>
+        </w:rPr>
+        <w:t xml:space="preserve">. </w:t>
+      </w:r>
+    </w:p>
+    <w:p>
+      <w:pPr>
+        <w:rPr>
+          <w:lang w:val="es-ES_tradnl"/>
+        </w:rPr>
+      </w:pPr>
+      <w:r>
+        <w:rPr>
+          <w:lang w:val="es-ES_tradnl"/>
+        </w:rPr>
+        <w:t xml:space="preserve">Una vez definidos los estilos, vamos a probarlos en el </w:t>
+      </w:r>
+      <w:proofErr w:type="spellStart"/>
+      <w:r>
+        <w:rPr>
+          <w:lang w:val="es-ES_tradnl"/>
+        </w:rPr>
+        <w:t>login</w:t>
+      </w:r>
+      <w:proofErr w:type="spellEnd"/>
+      <w:r>
+        <w:rPr>
+          <w:lang w:val="es-ES_tradnl"/>
+        </w:rPr>
+        <w:t>, modificamos levemente también el archivo propio login.page.css.</w:t>
+      </w:r>
+    </w:p>
+    <w:p>
+      <w:pPr>
+        <w:rPr>
+          <w:lang w:val="es-ES_tradnl"/>
+        </w:rPr>
+      </w:pPr>
+    </w:p>
+    <w:p>
+      <w:pPr>
+        <w:rPr>
+          <w:lang w:val="es-ES_tradnl"/>
+        </w:rPr>
+      </w:pPr>
+      <w:r>
+        <w:rPr>
+          <w:lang w:val="es-ES_tradnl"/>
+        </w:rPr>
+        <w:t xml:space="preserve">Como la idea es tener una aplicación coherente, necesitamos que todas las vistas sigan un patrón en el diseño. Para ello la idea es crear un </w:t>
+      </w:r>
+      <w:proofErr w:type="spellStart"/>
+      <w:r>
+        <w:rPr>
+          <w:lang w:val="es-ES_tradnl"/>
+        </w:rPr>
+        <w:t>layout</w:t>
+      </w:r>
+      <w:proofErr w:type="spellEnd"/>
+      <w:r>
+        <w:rPr>
+          <w:lang w:val="es-ES_tradnl"/>
+        </w:rPr>
+        <w:t xml:space="preserve"> que reutilizaremos en cada vista, este componente será la base donde trabajemos. </w:t>
+      </w:r>
+    </w:p>
+    <w:p>
+      <w:pPr>
+        <w:rPr>
+          <w:lang w:val="es-ES_tradnl"/>
+        </w:rPr>
+      </w:pPr>
+      <w:r>
+        <w:rPr>
+          <w:lang w:val="es-ES_tradnl"/>
+        </w:rPr>
+        <w:t xml:space="preserve">Para ello generamos el componente </w:t>
+      </w:r>
+      <w:proofErr w:type="spellStart"/>
+      <w:r>
+        <w:rPr>
+          <w:lang w:val="es-ES_tradnl"/>
+        </w:rPr>
+        <w:t>layout</w:t>
+      </w:r>
+      <w:proofErr w:type="spellEnd"/>
+      <w:r>
+        <w:rPr>
+          <w:lang w:val="es-ES_tradnl"/>
+        </w:rPr>
+        <w:t>:</w:t>
+      </w:r>
+    </w:p>
+    <w:p>
+      <w:pPr>
+        <w:pStyle w:val="Prrafodelista"/>
+        <w:numPr>
+          <w:ilvl w:val="0"/>
+          <w:numId w:val="1"/>
+        </w:numPr>
+        <w:rPr>
+          <w:lang w:val="es-ES_tradnl"/>
+        </w:rPr>
+      </w:pPr>
+      <w:r>
+        <w:rPr>
+          <w:lang w:val="es-ES_tradnl"/>
+        </w:rPr>
+        <w:lastRenderedPageBreak/>
+        <w:t xml:space="preserve">ng </w:t>
+      </w:r>
+      <w:proofErr w:type="spellStart"/>
+      <w:r>
+        <w:rPr>
+          <w:lang w:val="es-ES_tradnl"/>
+        </w:rPr>
+        <w:t>generate</w:t>
+      </w:r>
+      <w:proofErr w:type="spellEnd"/>
+      <w:r>
+        <w:rPr>
+          <w:lang w:val="es-ES_tradnl"/>
+        </w:rPr>
+        <w:t xml:space="preserve"> </w:t>
+      </w:r>
+      <w:proofErr w:type="spellStart"/>
+      <w:r>
+        <w:rPr>
+          <w:lang w:val="es-ES_tradnl"/>
+        </w:rPr>
+        <w:t>component</w:t>
+      </w:r>
+      <w:proofErr w:type="spellEnd"/>
+      <w:r>
+        <w:rPr>
+          <w:lang w:val="es-ES_tradnl"/>
+        </w:rPr>
+        <w:t xml:space="preserve"> </w:t>
+      </w:r>
+      <w:proofErr w:type="spellStart"/>
+      <w:r>
+        <w:rPr>
+          <w:lang w:val="es-ES_tradnl"/>
+        </w:rPr>
+        <w:t>shared</w:t>
+      </w:r>
+      <w:proofErr w:type="spellEnd"/>
+      <w:r>
+        <w:rPr>
+          <w:lang w:val="es-ES_tradnl"/>
+        </w:rPr>
+        <w:t>/</w:t>
+      </w:r>
+      <w:proofErr w:type="spellStart"/>
+      <w:r>
+        <w:rPr>
+          <w:lang w:val="es-ES_tradnl"/>
+        </w:rPr>
+        <w:t>components</w:t>
+      </w:r>
+      <w:proofErr w:type="spellEnd"/>
+      <w:r>
+        <w:rPr>
+          <w:lang w:val="es-ES_tradnl"/>
+        </w:rPr>
+        <w:t>/</w:t>
+      </w:r>
+      <w:proofErr w:type="spellStart"/>
+      <w:r>
+        <w:rPr>
+          <w:lang w:val="es-ES_tradnl"/>
+        </w:rPr>
+        <w:t>layout</w:t>
+      </w:r>
+      <w:proofErr w:type="spellEnd"/>
+    </w:p>
+    <w:p>
+      <w:pPr>
+        <w:rPr>
+          <w:lang w:val="es-ES_tradnl"/>
+        </w:rPr>
+      </w:pPr>
+      <w:r>
+        <w:rPr>
+          <w:lang w:val="es-ES_tradnl"/>
+        </w:rPr>
+        <w:t xml:space="preserve">Lo siguiente es preparar el </w:t>
+      </w:r>
+      <w:proofErr w:type="spellStart"/>
+      <w:r>
+        <w:rPr>
+          <w:lang w:val="es-ES_tradnl"/>
+        </w:rPr>
+        <w:t>html</w:t>
+      </w:r>
+      <w:proofErr w:type="spellEnd"/>
+      <w:r>
+        <w:rPr>
+          <w:lang w:val="es-ES_tradnl"/>
+        </w:rPr>
+        <w:t xml:space="preserve"> del </w:t>
+      </w:r>
+      <w:proofErr w:type="spellStart"/>
+      <w:r>
+        <w:rPr>
+          <w:lang w:val="es-ES_tradnl"/>
+        </w:rPr>
+        <w:t>layout</w:t>
+      </w:r>
+      <w:proofErr w:type="spellEnd"/>
+      <w:r>
+        <w:rPr>
+          <w:lang w:val="es-ES_tradnl"/>
+        </w:rPr>
+        <w:t xml:space="preserve"> que servirá como plantilla:</w:t>
+      </w:r>
+    </w:p>
+    <w:p>
+      <w:pPr>
+        <w:rPr>
+          <w:lang w:val="es-ES_tradnl"/>
+        </w:rPr>
+      </w:pPr>
     </w:p>
     <w:p>
       <w:pPr>

</xml_diff>

<commit_message>
Update fallo crítico en actualizar datos del empleado
No actualizábamos las vacaciones asociadas al empleado y seguían saliendo al departamento anterior si lo cambiábamos de departamento.
</commit_message>
<xml_diff>
--- a/Proyecto Fin de Máster Anotaciones.docx
+++ b/Proyecto Fin de Máster Anotaciones.docx
@@ -7603,6 +7603,189 @@
           <w:lang w:val="es-ES_tradnl"/>
         </w:rPr>
       </w:pPr>
+    </w:p>
+    <w:p>
+      <w:pPr>
+        <w:rPr>
+          <w:lang w:val="es-ES_tradnl"/>
+        </w:rPr>
+      </w:pPr>
+      <w:r>
+        <w:rPr>
+          <w:lang w:val="es-ES_tradnl"/>
+        </w:rPr>
+        <w:br w:type="page"/>
+      </w:r>
+    </w:p>
+    <w:p>
+      <w:pPr>
+        <w:rPr>
+          <w:lang w:val="es-ES_tradnl"/>
+        </w:rPr>
+      </w:pPr>
+      <w:proofErr w:type="gramStart"/>
+      <w:r>
+        <w:rPr>
+          <w:lang w:val="es-ES_tradnl"/>
+        </w:rPr>
+        <w:lastRenderedPageBreak/>
+        <w:t>Actualización importante!!!!</w:t>
+      </w:r>
+      <w:proofErr w:type="gramEnd"/>
+    </w:p>
+    <w:p>
+      <w:pPr>
+        <w:rPr>
+          <w:lang w:val="es-ES_tradnl"/>
+        </w:rPr>
+      </w:pPr>
+      <w:r>
+        <w:rPr>
+          <w:lang w:val="es-ES_tradnl"/>
+        </w:rPr>
+        <w:t xml:space="preserve">Se implementa el </w:t>
+      </w:r>
+      <w:proofErr w:type="spellStart"/>
+      <w:r>
+        <w:rPr>
+          <w:lang w:val="es-ES_tradnl"/>
+        </w:rPr>
+        <w:t>endpoint</w:t>
+      </w:r>
+      <w:proofErr w:type="spellEnd"/>
+      <w:r>
+        <w:rPr>
+          <w:lang w:val="es-ES_tradnl"/>
+        </w:rPr>
+        <w:t xml:space="preserve"> para modificar los datos de un empleado, entre ellos el departamento. </w:t>
+      </w:r>
+    </w:p>
+    <w:p>
+      <w:pPr>
+        <w:rPr>
+          <w:lang w:val="es-ES_tradnl"/>
+        </w:rPr>
+      </w:pPr>
+      <w:r>
+        <w:rPr>
+          <w:lang w:val="es-ES_tradnl"/>
+        </w:rPr>
+        <w:t xml:space="preserve">Si un empleado tenia vacaciones solicitadas en el anterior rol, al cambiar el rol estas </w:t>
+      </w:r>
+      <w:proofErr w:type="spellStart"/>
+      <w:r>
+        <w:rPr>
+          <w:lang w:val="es-ES_tradnl"/>
+        </w:rPr>
+        <w:t>soliocitudes</w:t>
+      </w:r>
+      <w:proofErr w:type="spellEnd"/>
+      <w:r>
+        <w:rPr>
+          <w:lang w:val="es-ES_tradnl"/>
+        </w:rPr>
+        <w:t xml:space="preserve"> no se actualizan y siguen apareciendo como si estuviese en el departamento anterior. </w:t>
+      </w:r>
+    </w:p>
+    <w:p>
+      <w:pPr>
+        <w:rPr>
+          <w:lang w:val="es-ES_tradnl"/>
+        </w:rPr>
+      </w:pPr>
+      <w:r>
+        <w:rPr>
+          <w:lang w:val="es-ES_tradnl"/>
+        </w:rPr>
+        <w:t xml:space="preserve">Es un fallo critico en un sistema así, toda solucionarlo. </w:t>
+      </w:r>
+    </w:p>
+    <w:p>
+      <w:pPr>
+        <w:rPr>
+          <w:lang w:val="es-ES_tradnl"/>
+        </w:rPr>
+      </w:pPr>
+      <w:r>
+        <w:rPr>
+          <w:lang w:val="es-ES_tradnl"/>
+        </w:rPr>
+        <w:t xml:space="preserve">Como la actualización de los datos del empleado se hace en el </w:t>
+      </w:r>
+      <w:proofErr w:type="spellStart"/>
+      <w:r>
+        <w:rPr>
+          <w:lang w:val="es-ES_tradnl"/>
+        </w:rPr>
+        <w:t>EmployeeUpdateService</w:t>
+      </w:r>
+      <w:proofErr w:type="spellEnd"/>
+      <w:r>
+        <w:rPr>
+          <w:lang w:val="es-ES_tradnl"/>
+        </w:rPr>
+        <w:t>, lo lógico sería después de actualizar eso datos, actualizar las vacaciones pertenecientes a dicho empleado.</w:t>
+      </w:r>
+      <w:r>
+        <w:rPr>
+          <w:lang w:val="es-ES_tradnl"/>
+        </w:rPr>
+        <w:br/>
+      </w:r>
+      <w:r>
+        <w:rPr>
+          <w:lang w:val="es-ES_tradnl"/>
+        </w:rPr>
+        <w:br/>
+        <w:t>Implementamos lo siguiente:</w:t>
+      </w:r>
+    </w:p>
+    <w:p>
+      <w:pPr>
+        <w:rPr>
+          <w:lang w:val="es-ES_tradnl"/>
+        </w:rPr>
+      </w:pPr>
+      <w:r>
+        <w:rPr>
+          <w:noProof/>
+        </w:rPr>
+        <w:drawing>
+          <wp:inline distT="0" distB="0" distL="0" distR="0" wp14:anchorId="6B19E351" wp14:editId="309DF181">
+            <wp:extent cx="5400040" cy="1974850"/>
+            <wp:effectExtent l="0" t="0" r="0" b="6350"/>
+            <wp:docPr id="1484453274" name="Imagen 1" descr="Imagen que contiene Texto&#10;&#10;El contenido generado por IA puede ser incorrecto."/>
+            <wp:cNvGraphicFramePr>
+              <a:graphicFrameLocks xmlns:a="http://schemas.openxmlformats.org/drawingml/2006/main" noChangeAspect="1"/>
+            </wp:cNvGraphicFramePr>
+            <a:graphic xmlns:a="http://schemas.openxmlformats.org/drawingml/2006/main">
+              <a:graphicData uri="http://schemas.openxmlformats.org/drawingml/2006/picture">
+                <pic:pic xmlns:pic="http://schemas.openxmlformats.org/drawingml/2006/picture">
+                  <pic:nvPicPr>
+                    <pic:cNvPr id="1484453274" name="Imagen 1" descr="Imagen que contiene Texto&#10;&#10;El contenido generado por IA puede ser incorrecto."/>
+                    <pic:cNvPicPr/>
+                  </pic:nvPicPr>
+                  <pic:blipFill>
+                    <a:blip r:embed="rId32"/>
+                    <a:stretch>
+                      <a:fillRect/>
+                    </a:stretch>
+                  </pic:blipFill>
+                  <pic:spPr>
+                    <a:xfrm>
+                      <a:off x="0" y="0"/>
+                      <a:ext cx="5400040" cy="1974850"/>
+                    </a:xfrm>
+                    <a:prstGeom prst="rect">
+                      <a:avLst/>
+                    </a:prstGeom>
+                  </pic:spPr>
+                </pic:pic>
+              </a:graphicData>
+            </a:graphic>
+          </wp:inline>
+        </w:drawing>
+      </w:r>
     </w:p>
     <w:sectPr>
       <w:pgSz w:w="11906" w:h="16838"/>

</xml_diff>

<commit_message>
Implementamos el endpoint para dar de baja un empleado
</commit_message>
<xml_diff>
--- a/Proyecto Fin de Máster Anotaciones.docx
+++ b/Proyecto Fin de Máster Anotaciones.docx
@@ -7785,6 +7785,67 @@
             </a:graphic>
           </wp:inline>
         </w:drawing>
+      </w:r>
+    </w:p>
+    <w:p>
+      <w:pPr>
+        <w:rPr>
+          <w:lang w:val="es-ES_tradnl"/>
+        </w:rPr>
+      </w:pPr>
+    </w:p>
+    <w:p>
+      <w:pPr>
+        <w:rPr>
+          <w:lang w:val="es-ES_tradnl"/>
+        </w:rPr>
+      </w:pPr>
+      <w:r>
+        <w:rPr>
+          <w:lang w:val="es-ES_tradnl"/>
+        </w:rPr>
+        <w:t xml:space="preserve">Implementamos el método y </w:t>
+      </w:r>
+      <w:proofErr w:type="spellStart"/>
+      <w:r>
+        <w:rPr>
+          <w:lang w:val="es-ES_tradnl"/>
+        </w:rPr>
+        <w:t>endpoint</w:t>
+      </w:r>
+      <w:proofErr w:type="spellEnd"/>
+      <w:r>
+        <w:rPr>
+          <w:lang w:val="es-ES_tradnl"/>
+        </w:rPr>
+        <w:t xml:space="preserve"> para dar de baja un empleado, aquí hay algo ha tener en cuenta muy importante. </w:t>
+      </w:r>
+    </w:p>
+    <w:p>
+      <w:pPr>
+        <w:rPr>
+          <w:lang w:val="es-ES_tradnl"/>
+        </w:rPr>
+      </w:pPr>
+      <w:r>
+        <w:rPr>
+          <w:lang w:val="es-ES_tradnl"/>
+        </w:rPr>
+        <w:t xml:space="preserve">Estaría bien en </w:t>
+      </w:r>
+      <w:proofErr w:type="spellStart"/>
+      <w:r>
+        <w:rPr>
+          <w:lang w:val="es-ES_tradnl"/>
+        </w:rPr>
+        <w:t>frontend</w:t>
+      </w:r>
+      <w:proofErr w:type="spellEnd"/>
+      <w:r>
+        <w:rPr>
+          <w:lang w:val="es-ES_tradnl"/>
+        </w:rPr>
+        <w:t xml:space="preserve"> dar información actualizada, es decir cuando se muestren las vacaciones de este empleado, debería añadirse que ahora esta de baja, simplemente las mantenemos para sacar históricos.</w:t>
       </w:r>
     </w:p>
     <w:sectPr>

</xml_diff>

<commit_message>
Añadimos dependencia para trabajar con ficheros Excel
.xlsx .xls
</commit_message>
<xml_diff>
--- a/Proyecto Fin de Máster Anotaciones.docx
+++ b/Proyecto Fin de Máster Anotaciones.docx
@@ -7846,6 +7846,75 @@
           <w:lang w:val="es-ES_tradnl"/>
         </w:rPr>
         <w:t xml:space="preserve"> dar información actualizada, es decir cuando se muestren las vacaciones de este empleado, debería añadirse que ahora esta de baja, simplemente las mantenemos para sacar históricos.</w:t>
+      </w:r>
+    </w:p>
+    <w:p>
+      <w:pPr>
+        <w:rPr>
+          <w:lang w:val="es-ES_tradnl"/>
+        </w:rPr>
+      </w:pPr>
+      <w:r>
+        <w:rPr>
+          <w:lang w:val="es-ES_tradnl"/>
+        </w:rPr>
+        <w:t xml:space="preserve">Vale, he dado de baja un empleado, en la interfaz se ve todo bien, pero quiero que se muestre en su histórico de solicitudes que actualmente </w:t>
+      </w:r>
+      <w:proofErr w:type="spellStart"/>
+      <w:r>
+        <w:rPr>
+          <w:lang w:val="es-ES_tradnl"/>
+        </w:rPr>
+        <w:t>esta</w:t>
+      </w:r>
+      <w:proofErr w:type="spellEnd"/>
+      <w:r>
+        <w:rPr>
+          <w:lang w:val="es-ES_tradnl"/>
+        </w:rPr>
+        <w:t xml:space="preserve"> de baja, si no voy mal encaminado, solo habría que modificar en el </w:t>
+      </w:r>
+      <w:proofErr w:type="spellStart"/>
+      <w:r>
+        <w:rPr>
+          <w:lang w:val="es-ES_tradnl"/>
+        </w:rPr>
+        <w:t>frontend</w:t>
+      </w:r>
+      <w:proofErr w:type="spellEnd"/>
+      <w:r>
+        <w:rPr>
+          <w:lang w:val="es-ES_tradnl"/>
+        </w:rPr>
+        <w:t xml:space="preserve"> que compruebe el </w:t>
+      </w:r>
+      <w:proofErr w:type="spellStart"/>
+      <w:r>
+        <w:rPr>
+          <w:lang w:val="es-ES_tradnl"/>
+        </w:rPr>
+        <w:t>endDate</w:t>
+      </w:r>
+      <w:proofErr w:type="spellEnd"/>
+      <w:r>
+        <w:rPr>
+          <w:lang w:val="es-ES_tradnl"/>
+        </w:rPr>
+        <w:t xml:space="preserve"> y mostrar un </w:t>
+      </w:r>
+      <w:proofErr w:type="spellStart"/>
+      <w:r>
+        <w:rPr>
+          <w:lang w:val="es-ES_tradnl"/>
+        </w:rPr>
+        <w:t>badge</w:t>
+      </w:r>
+      <w:proofErr w:type="spellEnd"/>
+      <w:r>
+        <w:rPr>
+          <w:lang w:val="es-ES_tradnl"/>
+        </w:rPr>
+        <w:t xml:space="preserve"> que lo notifique.</w:t>
       </w:r>
     </w:p>
     <w:sectPr>

</xml_diff>

<commit_message>
Empezamos con el servicio para dar de alta de forma masiva
</commit_message>
<xml_diff>
--- a/Proyecto Fin de Máster Anotaciones.docx
+++ b/Proyecto Fin de Máster Anotaciones.docx
@@ -7915,6 +7915,54 @@
           <w:lang w:val="es-ES_tradnl"/>
         </w:rPr>
         <w:t xml:space="preserve"> que lo notifique.</w:t>
+      </w:r>
+    </w:p>
+    <w:p>
+      <w:pPr>
+        <w:rPr>
+          <w:lang w:val="es-ES_tradnl"/>
+        </w:rPr>
+      </w:pPr>
+    </w:p>
+    <w:p>
+      <w:pPr>
+        <w:rPr>
+          <w:lang w:val="es-ES_tradnl"/>
+        </w:rPr>
+      </w:pPr>
+      <w:r>
+        <w:rPr>
+          <w:lang w:val="es-ES_tradnl"/>
+        </w:rPr>
+        <w:t xml:space="preserve">En el servicio que trata el Excel para dar de alta empleados utilizamos try y catch, es buena practica cuando tratas archivos. Apache POI lanza </w:t>
+      </w:r>
+      <w:proofErr w:type="spellStart"/>
+      <w:r>
+        <w:rPr>
+          <w:lang w:val="es-ES_tradnl"/>
+        </w:rPr>
+        <w:t>checked</w:t>
+      </w:r>
+      <w:proofErr w:type="spellEnd"/>
+      <w:r>
+        <w:rPr>
+          <w:lang w:val="es-ES_tradnl"/>
+        </w:rPr>
+        <w:t xml:space="preserve"> </w:t>
+      </w:r>
+      <w:proofErr w:type="spellStart"/>
+      <w:r>
+        <w:rPr>
+          <w:lang w:val="es-ES_tradnl"/>
+        </w:rPr>
+        <w:t>exceptions</w:t>
+      </w:r>
+      <w:proofErr w:type="spellEnd"/>
+      <w:r>
+        <w:rPr>
+          <w:lang w:val="es-ES_tradnl"/>
+        </w:rPr>
+        <w:t xml:space="preserve"> al manejar archivos (Spring también).</w:t>
       </w:r>
     </w:p>
     <w:sectPr>

</xml_diff>

<commit_message>
Ajustes en el backend para la actualizacion de los datos de un empleado
Esto ha sido bastante raro, consultar con Cliff
</commit_message>
<xml_diff>
--- a/Proyecto Fin de Máster Anotaciones.docx
+++ b/Proyecto Fin de Máster Anotaciones.docx
@@ -7963,6 +7963,67 @@
           <w:lang w:val="es-ES_tradnl"/>
         </w:rPr>
         <w:t xml:space="preserve"> al manejar archivos (Spring también).</w:t>
+      </w:r>
+    </w:p>
+    <w:p>
+      <w:pPr>
+        <w:rPr>
+          <w:lang w:val="es-ES_tradnl"/>
+        </w:rPr>
+      </w:pPr>
+    </w:p>
+    <w:p>
+      <w:pPr>
+        <w:rPr>
+          <w:lang w:val="es-ES_tradnl"/>
+        </w:rPr>
+      </w:pPr>
+      <w:r>
+        <w:rPr>
+          <w:lang w:val="es-ES_tradnl"/>
+        </w:rPr>
+        <w:t xml:space="preserve">El </w:t>
+      </w:r>
+      <w:proofErr w:type="spellStart"/>
+      <w:r>
+        <w:rPr>
+          <w:lang w:val="es-ES_tradnl"/>
+        </w:rPr>
+        <w:t>endpoint</w:t>
+      </w:r>
+      <w:proofErr w:type="spellEnd"/>
+      <w:r>
+        <w:rPr>
+          <w:lang w:val="es-ES_tradnl"/>
+        </w:rPr>
+        <w:t xml:space="preserve"> para la actualización de los datos de un empleado hemos hecho un PUT, hemos tenido que cambiar validaciones, cosas en el servicio y demás. </w:t>
+      </w:r>
+      <w:r>
+        <w:rPr>
+          <w:lang w:val="es-ES_tradnl"/>
+        </w:rPr>
+        <w:br/>
+      </w:r>
+      <w:r>
+        <w:rPr>
+          <w:lang w:val="es-ES_tradnl"/>
+        </w:rPr>
+        <w:lastRenderedPageBreak/>
+        <w:t xml:space="preserve">Debido a que hay campos del dominio que no actualizamos, si hubiésemos puesto un </w:t>
+      </w:r>
+      <w:proofErr w:type="spellStart"/>
+      <w:r>
+        <w:rPr>
+          <w:lang w:val="es-ES_tradnl"/>
+        </w:rPr>
+        <w:t>patch</w:t>
+      </w:r>
+      <w:proofErr w:type="spellEnd"/>
+      <w:r>
+        <w:rPr>
+          <w:lang w:val="es-ES_tradnl"/>
+        </w:rPr>
+        <w:t xml:space="preserve"> no hubiésemos tenido que hacer tanta parafernalia?</w:t>
       </w:r>
     </w:p>
     <w:sectPr>

</xml_diff>

<commit_message>
Anotaciones despúes de la tutoría con Cliff
</commit_message>
<xml_diff>
--- a/Proyecto Fin de Máster Anotaciones.docx
+++ b/Proyecto Fin de Máster Anotaciones.docx
@@ -7603,32 +7603,73 @@
           <w:lang w:val="es-ES_tradnl"/>
         </w:rPr>
       </w:pPr>
-    </w:p>
-    <w:p>
-      <w:pPr>
-        <w:rPr>
-          <w:lang w:val="es-ES_tradnl"/>
-        </w:rPr>
-      </w:pPr>
-      <w:r>
-        <w:rPr>
-          <w:lang w:val="es-ES_tradnl"/>
-        </w:rPr>
-        <w:br w:type="page"/>
-      </w:r>
-    </w:p>
-    <w:p>
-      <w:pPr>
-        <w:rPr>
-          <w:lang w:val="es-ES_tradnl"/>
-        </w:rPr>
-      </w:pPr>
+      <w:r>
+        <w:rPr>
+          <w:highlight w:val="yellow"/>
+          <w:lang w:val="es-ES_tradnl"/>
+        </w:rPr>
+        <w:t xml:space="preserve">Hacer test de </w:t>
+      </w:r>
+      <w:proofErr w:type="spellStart"/>
+      <w:r>
+        <w:rPr>
+          <w:highlight w:val="yellow"/>
+          <w:lang w:val="es-ES_tradnl"/>
+        </w:rPr>
+        <w:t>lo</w:t>
+      </w:r>
+      <w:proofErr w:type="spellEnd"/>
+      <w:r>
+        <w:rPr>
+          <w:highlight w:val="yellow"/>
+          <w:lang w:val="es-ES_tradnl"/>
+        </w:rPr>
+        <w:t xml:space="preserve"> </w:t>
+      </w:r>
       <w:proofErr w:type="gramStart"/>
       <w:r>
         <w:rPr>
-          <w:lang w:val="es-ES_tradnl"/>
-        </w:rPr>
-        <w:lastRenderedPageBreak/>
+          <w:highlight w:val="yellow"/>
+          <w:lang w:val="es-ES_tradnl"/>
+        </w:rPr>
+        <w:t>servicios,,</w:t>
+      </w:r>
+      <w:proofErr w:type="gramEnd"/>
+      <w:r>
+        <w:rPr>
+          <w:highlight w:val="yellow"/>
+          <w:lang w:val="es-ES_tradnl"/>
+        </w:rPr>
+        <w:t xml:space="preserve"> con </w:t>
+      </w:r>
+      <w:proofErr w:type="spellStart"/>
+      <w:r>
+        <w:rPr>
+          <w:highlight w:val="yellow"/>
+          <w:lang w:val="es-ES_tradnl"/>
+        </w:rPr>
+        <w:t>mocks</w:t>
+      </w:r>
+      <w:proofErr w:type="spellEnd"/>
+    </w:p>
+    <w:p>
+      <w:pPr>
+        <w:rPr>
+          <w:lang w:val="es-ES_tradnl"/>
+        </w:rPr>
+      </w:pPr>
+    </w:p>
+    <w:p>
+      <w:pPr>
+        <w:rPr>
+          <w:lang w:val="es-ES_tradnl"/>
+        </w:rPr>
+      </w:pPr>
+      <w:proofErr w:type="gramStart"/>
+      <w:r>
+        <w:rPr>
+          <w:lang w:val="es-ES_tradnl"/>
+        </w:rPr>
         <w:t>Actualización importante!!!!</w:t>
       </w:r>
       <w:proofErr w:type="gramEnd"/>
@@ -8004,11 +8045,11 @@
         </w:rPr>
         <w:br/>
       </w:r>
-      <w:r>
-        <w:rPr>
-          <w:lang w:val="es-ES_tradnl"/>
-        </w:rPr>
-        <w:lastRenderedPageBreak/>
+      <w:proofErr w:type="gramStart"/>
+      <w:r>
+        <w:rPr>
+          <w:lang w:val="es-ES_tradnl"/>
+        </w:rPr>
         <w:t xml:space="preserve">Debido a que hay campos del dominio que no actualizamos, si hubiésemos puesto un </w:t>
       </w:r>
       <w:proofErr w:type="spellStart"/>
@@ -8024,6 +8065,41 @@
           <w:lang w:val="es-ES_tradnl"/>
         </w:rPr>
         <w:t xml:space="preserve"> no hubiésemos tenido que hacer tanta parafernalia?</w:t>
+      </w:r>
+      <w:proofErr w:type="gramEnd"/>
+    </w:p>
+    <w:p>
+      <w:pPr>
+        <w:rPr>
+          <w:lang w:val="es-ES_tradnl"/>
+        </w:rPr>
+      </w:pPr>
+    </w:p>
+    <w:p>
+      <w:pPr>
+        <w:rPr>
+          <w:lang w:val="es-ES_tradnl"/>
+        </w:rPr>
+      </w:pPr>
+      <w:r>
+        <w:rPr>
+          <w:lang w:val="es-ES_tradnl"/>
+        </w:rPr>
+        <w:t xml:space="preserve">Pagina tanto en el </w:t>
+      </w:r>
+      <w:proofErr w:type="spellStart"/>
+      <w:r>
+        <w:rPr>
+          <w:lang w:val="es-ES_tradnl"/>
+        </w:rPr>
+        <w:t>front</w:t>
+      </w:r>
+      <w:proofErr w:type="spellEnd"/>
+      <w:r>
+        <w:rPr>
+          <w:lang w:val="es-ES_tradnl"/>
+        </w:rPr>
+        <w:t xml:space="preserve"> como en el back!!!!!</w:t>
       </w:r>
     </w:p>
     <w:sectPr>

</xml_diff>

<commit_message>
Ajustes realizados durante la documentación
</commit_message>
<xml_diff>
--- a/Proyecto Fin de Máster Anotaciones.docx
+++ b/Proyecto Fin de Máster Anotaciones.docx
@@ -8081,6 +8081,7 @@
           <w:lang w:val="es-ES_tradnl"/>
         </w:rPr>
       </w:pPr>
+      <w:proofErr w:type="gramStart"/>
       <w:r>
         <w:rPr>
           <w:lang w:val="es-ES_tradnl"/>
@@ -8100,6 +8101,41 @@
           <w:lang w:val="es-ES_tradnl"/>
         </w:rPr>
         <w:t xml:space="preserve"> como en el back!!!!!</w:t>
+      </w:r>
+      <w:proofErr w:type="gramEnd"/>
+    </w:p>
+    <w:p>
+      <w:pPr>
+        <w:rPr>
+          <w:lang w:val="es-ES_tradnl"/>
+        </w:rPr>
+      </w:pPr>
+    </w:p>
+    <w:p>
+      <w:pPr>
+        <w:rPr>
+          <w:lang w:val="es-ES_tradnl"/>
+        </w:rPr>
+      </w:pPr>
+      <w:r>
+        <w:rPr>
+          <w:lang w:val="es-ES_tradnl"/>
+        </w:rPr>
+        <w:t xml:space="preserve">En los filtros del </w:t>
+      </w:r>
+      <w:proofErr w:type="spellStart"/>
+      <w:r>
+        <w:rPr>
+          <w:lang w:val="es-ES_tradnl"/>
+        </w:rPr>
+        <w:t>frontend</w:t>
+      </w:r>
+      <w:proofErr w:type="spellEnd"/>
+      <w:r>
+        <w:rPr>
+          <w:lang w:val="es-ES_tradnl"/>
+        </w:rPr>
+        <w:t xml:space="preserve"> no hemos hecho que ignore las tildes en el buscador!!!!!</w:t>
       </w:r>
     </w:p>
     <w:sectPr>

</xml_diff>